<commit_message>
FInish Phase 2 "Problem Focus".
</commit_message>
<xml_diff>
--- a/SketchMind.Documents/Tech_Docs/技术研究报告.docx
+++ b/SketchMind.Documents/Tech_Docs/技术研究报告.docx
@@ -456,7 +456,6 @@
           <w:szCs w:val="21"/>
         </w:rPr>
       </w:pPr>
-      <w:proofErr w:type="spellStart"/>
       <w:r>
         <w:rPr>
           <w:b/>
@@ -464,7 +463,6 @@
         </w:rPr>
         <w:t>SketchMind</w:t>
       </w:r>
-      <w:proofErr w:type="spellEnd"/>
     </w:p>
     <w:p>
       <w:pPr>
@@ -584,7 +582,6 @@
         </w:rPr>
         <w:t xml:space="preserve">Written by </w:t>
       </w:r>
-      <w:proofErr w:type="gramStart"/>
       <w:r>
         <w:rPr>
           <w:rFonts w:hint="eastAsia"/>
@@ -598,15 +595,7 @@
           <w:b/>
           <w:sz w:val="24"/>
         </w:rPr>
-        <w:t>(</w:t>
-      </w:r>
-      <w:proofErr w:type="gramEnd"/>
-      <w:r>
-        <w:rPr>
-          <w:b/>
-          <w:sz w:val="24"/>
-        </w:rPr>
-        <w:t>0)</w:t>
+        <w:t>(0)</w:t>
       </w:r>
     </w:p>
     <w:p>
@@ -6590,14 +6579,12 @@
           <w:rFonts w:hint="eastAsia"/>
         </w:rPr>
       </w:pPr>
-      <w:proofErr w:type="spellStart"/>
       <w:r>
         <w:rPr>
           <w:rFonts w:hint="eastAsia"/>
         </w:rPr>
         <w:t>SketchMind</w:t>
       </w:r>
-      <w:proofErr w:type="spellEnd"/>
       <w:r>
         <w:t xml:space="preserve"> </w:t>
       </w:r>
@@ -6633,14 +6620,12 @@
         </w:rPr>
         <w:t>掏出纸笔，圈圈点点写写画画是小组讨论中经常能遇见的场景。然而，最终得到的结果往往还需要手动打开</w:t>
       </w:r>
-      <w:proofErr w:type="spellStart"/>
       <w:r>
         <w:rPr>
           <w:rFonts w:hint="eastAsia"/>
         </w:rPr>
         <w:t>XMind</w:t>
       </w:r>
-      <w:proofErr w:type="spellEnd"/>
       <w:r>
         <w:rPr>
           <w:rFonts w:hint="eastAsia"/>
@@ -6756,38 +6741,124 @@
         <w:t>]</w:t>
       </w:r>
       <w:r>
-        <w:t xml:space="preserve"> </w:t>
-      </w:r>
-      <w:proofErr w:type="spellStart"/>
-      <w:r>
+        <w:t xml:space="preserve"> XMind</w:t>
+      </w:r>
+      <w:r>
+        <w:rPr>
+          <w:rFonts w:hint="eastAsia"/>
+        </w:rPr>
+        <w:t>：</w:t>
+      </w:r>
+      <w:r>
+        <w:rPr>
+          <w:rFonts w:hint="eastAsia"/>
+        </w:rPr>
+        <w:t>一个由香港</w:t>
+      </w:r>
+      <w:r>
+        <w:rPr>
+          <w:rFonts w:hint="eastAsia"/>
+        </w:rPr>
         <w:t>XMind</w:t>
       </w:r>
-      <w:proofErr w:type="spellEnd"/>
       <w:r>
         <w:rPr>
           <w:rFonts w:hint="eastAsia"/>
         </w:rPr>
+        <w:t>公司开发的脑力激荡法和心智图的软件工具，其主要用途为帮助用户捕捉想法，组织各类报表。</w:t>
+      </w:r>
+    </w:p>
+    <w:p>
+      <w:pPr>
+        <w:spacing w:line="300" w:lineRule="auto"/>
+        <w:ind w:firstLine="420"/>
+      </w:pPr>
+      <w:r>
+        <w:rPr>
+          <w:rFonts w:hint="eastAsia"/>
+        </w:rPr>
+        <w:t>[</w:t>
+      </w:r>
+      <w:r>
+        <w:t xml:space="preserve">3] </w:t>
+      </w:r>
+      <w:r>
+        <w:rPr>
+          <w:rFonts w:hint="eastAsia"/>
+        </w:rPr>
+        <w:t>OpenCV</w:t>
+      </w:r>
+      <w:r>
+        <w:rPr>
+          <w:rFonts w:hint="eastAsia"/>
+        </w:rPr>
         <w:t>：</w:t>
       </w:r>
       <w:r>
         <w:rPr>
           <w:rFonts w:hint="eastAsia"/>
         </w:rPr>
-        <w:t>一个由香港</w:t>
-      </w:r>
-      <w:proofErr w:type="spellStart"/>
+        <w:t>一个基于</w:t>
+      </w:r>
       <w:r>
         <w:rPr>
           <w:rFonts w:hint="eastAsia"/>
         </w:rPr>
-        <w:t>XMind</w:t>
-      </w:r>
-      <w:proofErr w:type="spellEnd"/>
+        <w:t>BSD</w:t>
+      </w:r>
       <w:r>
         <w:rPr>
           <w:rFonts w:hint="eastAsia"/>
         </w:rPr>
-        <w:t>公司开发的脑力激荡法和心智图的软件工具，其主要用途为帮助用户捕捉想法，组织各类报表。</w:t>
+        <w:t>许可发行的跨平台计算机视觉库</w:t>
+      </w:r>
+      <w:r>
+        <w:rPr>
+          <w:rFonts w:hint="eastAsia"/>
+        </w:rPr>
+        <w:t>，</w:t>
+      </w:r>
+      <w:r>
+        <w:rPr>
+          <w:rFonts w:hint="eastAsia"/>
+        </w:rPr>
+        <w:t>轻量级而且高效，同时提供了</w:t>
+      </w:r>
+      <w:r>
+        <w:rPr>
+          <w:rFonts w:hint="eastAsia"/>
+        </w:rPr>
+        <w:t>Python</w:t>
+      </w:r>
+      <w:r>
+        <w:rPr>
+          <w:rFonts w:hint="eastAsia"/>
+        </w:rPr>
+        <w:t>、</w:t>
+      </w:r>
+      <w:r>
+        <w:rPr>
+          <w:rFonts w:hint="eastAsia"/>
+        </w:rPr>
+        <w:t>Ruby</w:t>
+      </w:r>
+      <w:r>
+        <w:rPr>
+          <w:rFonts w:hint="eastAsia"/>
+        </w:rPr>
+        <w:t>、</w:t>
+      </w:r>
+      <w:r>
+        <w:rPr>
+          <w:rFonts w:hint="eastAsia"/>
+        </w:rPr>
+        <w:t>MATLAB</w:t>
+      </w:r>
+      <w:r>
+        <w:rPr>
+          <w:rFonts w:hint="eastAsia"/>
+        </w:rPr>
+        <w:t>等语言的接口，实现了图像处理和计算机视觉方面的很多通用算法。</w:t>
       </w:r>
     </w:p>
     <w:p>
@@ -7061,7 +7132,6 @@
         </w:rPr>
         <w:t xml:space="preserve">] </w:t>
       </w:r>
-      <w:proofErr w:type="spellStart"/>
       <w:r>
         <w:rPr>
           <w:rFonts w:hint="eastAsia"/>
@@ -7069,7 +7139,6 @@
         </w:rPr>
         <w:t>XMind</w:t>
       </w:r>
-      <w:proofErr w:type="spellEnd"/>
       <w:r>
         <w:rPr>
           <w:kern w:val="0"/>
@@ -7090,26 +7159,642 @@
         <w:t>.</w:t>
       </w:r>
       <w:r>
-        <w:t>https://zh.wikipedia.org/wiki/</w:t>
-      </w:r>
-      <w:proofErr w:type="spellStart"/>
-      <w:r>
-        <w:t>XMind</w:t>
-      </w:r>
-      <w:proofErr w:type="spellEnd"/>
+        <w:t>https://zh.wikipedia.org/wiki/XMind</w:t>
+      </w:r>
     </w:p>
     <w:p>
       <w:pPr>
         <w:pStyle w:val="1"/>
       </w:pPr>
-      <w:commentRangeStart w:id="41"/>
       <w:r>
         <w:rPr>
           <w:rFonts w:hint="eastAsia"/>
         </w:rPr>
         <w:t>问题聚焦</w:t>
       </w:r>
-      <w:commentRangeEnd w:id="41"/>
+      <w:bookmarkEnd w:id="31"/>
+    </w:p>
+    <w:p>
+      <w:pPr>
+        <w:pStyle w:val="2"/>
+      </w:pPr>
+      <w:bookmarkStart w:id="41" w:name="_Toc527197317"/>
+      <w:r>
+        <w:rPr>
+          <w:rFonts w:hint="eastAsia"/>
+        </w:rPr>
+        <w:t>问题描述</w:t>
+      </w:r>
+      <w:bookmarkEnd w:id="41"/>
+    </w:p>
+    <w:p>
+      <w:pPr>
+        <w:rPr>
+          <w:rFonts w:hint="eastAsia"/>
+        </w:rPr>
+      </w:pPr>
+      <w:r>
+        <w:rPr>
+          <w:rFonts w:hint="eastAsia"/>
+        </w:rPr>
+        <w:t>我们希望</w:t>
+      </w:r>
+      <w:r>
+        <w:rPr>
+          <w:rFonts w:hint="eastAsia"/>
+        </w:rPr>
+        <w:t>填平的是手绘思维导图和电子文稿思维导图之间的障碍。</w:t>
+      </w:r>
+      <w:r>
+        <w:rPr>
+          <w:rFonts w:hint="eastAsia"/>
+        </w:rPr>
+        <w:t>手绘的导图虽然易画且表意清楚</w:t>
+      </w:r>
+      <w:r>
+        <w:rPr>
+          <w:rFonts w:hint="eastAsia"/>
+        </w:rPr>
+        <w:t>，适合快速的记录闪念想法，但却不适合</w:t>
+      </w:r>
+      <w:r>
+        <w:rPr>
+          <w:rFonts w:hint="eastAsia"/>
+        </w:rPr>
+        <w:t>做成出版物进行分发和想法的交流。电子文稿思维导图</w:t>
+      </w:r>
+      <w:r>
+        <w:rPr>
+          <w:rFonts w:hint="eastAsia"/>
+        </w:rPr>
+        <w:t>具有精美简洁的优点，却又在制作和使用上有着较高门槛。</w:t>
+      </w:r>
+      <w:r>
+        <w:rPr>
+          <w:rFonts w:hint="eastAsia"/>
+        </w:rPr>
+        <w:t>我们希望能够通过此工具，让手绘思维导图到可出版的电子稿之间的过渡更为简单明白。</w:t>
+      </w:r>
+    </w:p>
+    <w:p>
+      <w:pPr>
+        <w:pStyle w:val="2"/>
+      </w:pPr>
+      <w:bookmarkStart w:id="42" w:name="_Toc527197318"/>
+      <w:r>
+        <w:rPr>
+          <w:rFonts w:hint="eastAsia"/>
+        </w:rPr>
+        <w:t>问题抽象</w:t>
+      </w:r>
+      <w:bookmarkEnd w:id="42"/>
+    </w:p>
+    <w:p>
+      <w:r>
+        <w:rPr>
+          <w:rFonts w:hint="eastAsia"/>
+        </w:rPr>
+        <w:t>此问题本质上</w:t>
+      </w:r>
+      <w:r>
+        <w:rPr>
+          <w:rFonts w:hint="eastAsia"/>
+        </w:rPr>
+        <w:t>分为两个部分：其一是思维导图部件（</w:t>
+      </w:r>
+      <w:r>
+        <w:rPr>
+          <w:rFonts w:hint="eastAsia"/>
+        </w:rPr>
+        <w:t>Gadget</w:t>
+      </w:r>
+      <w:r>
+        <w:rPr>
+          <w:rFonts w:hint="eastAsia"/>
+        </w:rPr>
+        <w:t>）和关系（</w:t>
+      </w:r>
+      <w:r>
+        <w:rPr>
+          <w:rFonts w:hint="eastAsia"/>
+        </w:rPr>
+        <w:t>Relationship</w:t>
+      </w:r>
+      <w:r>
+        <w:rPr>
+          <w:rFonts w:hint="eastAsia"/>
+        </w:rPr>
+        <w:t>）的识别和分类；其二是部件内的手写体的识别。</w:t>
+      </w:r>
+    </w:p>
+    <w:p>
+      <w:r>
+        <w:rPr>
+          <w:rFonts w:hint="eastAsia"/>
+        </w:rPr>
+        <w:t>第一个问题又分为几个主要部分：</w:t>
+      </w:r>
+      <w:r>
+        <w:rPr>
+          <w:rFonts w:hint="eastAsia"/>
+        </w:rPr>
+        <w:t>优化、</w:t>
+      </w:r>
+      <w:r>
+        <w:rPr>
+          <w:rFonts w:hint="eastAsia"/>
+        </w:rPr>
+        <w:t>分割与分类。</w:t>
+      </w:r>
+    </w:p>
+    <w:p>
+      <w:pPr>
+        <w:pStyle w:val="3"/>
+      </w:pPr>
+      <w:r>
+        <w:rPr>
+          <w:rFonts w:hint="eastAsia"/>
+        </w:rPr>
+        <w:t>优化</w:t>
+      </w:r>
+    </w:p>
+    <w:p>
+      <w:r>
+        <w:rPr>
+          <w:rFonts w:hint="eastAsia"/>
+        </w:rPr>
+        <w:t>首先对传入的图片进行</w:t>
+      </w:r>
+      <w:r>
+        <w:rPr>
+          <w:rFonts w:hint="eastAsia"/>
+        </w:rPr>
+        <w:t>降噪、锐化和二值化。</w:t>
+      </w:r>
+    </w:p>
+    <w:p>
+      <w:r>
+        <w:rPr>
+          <w:rFonts w:hint="eastAsia"/>
+        </w:rPr>
+        <w:t>降噪可以减少噪点产生的</w:t>
+      </w:r>
+      <w:r>
+        <w:rPr>
+          <w:rFonts w:hint="eastAsia"/>
+        </w:rPr>
+        <w:t>无效部件（小黑点），增加识别正确概率。</w:t>
+      </w:r>
+    </w:p>
+    <w:p>
+      <w:r>
+        <w:rPr>
+          <w:rFonts w:hint="eastAsia"/>
+        </w:rPr>
+        <w:t>锐化可以使得边缘更加清晰，减少错分部件的概率。</w:t>
+      </w:r>
+    </w:p>
+    <w:p>
+      <w:pPr>
+        <w:rPr>
+          <w:rFonts w:hint="eastAsia"/>
+        </w:rPr>
+      </w:pPr>
+      <w:r>
+        <w:rPr>
+          <w:rFonts w:hint="eastAsia"/>
+        </w:rPr>
+        <w:t>二值化则是为了</w:t>
+      </w:r>
+      <w:r>
+        <w:rPr>
+          <w:rFonts w:hint="eastAsia"/>
+        </w:rPr>
+        <w:t>简化</w:t>
+      </w:r>
+      <w:r>
+        <w:rPr>
+          <w:rFonts w:hint="eastAsia"/>
+        </w:rPr>
+        <w:t>后续的</w:t>
+      </w:r>
+      <w:r>
+        <w:rPr>
+          <w:rFonts w:hint="eastAsia"/>
+        </w:rPr>
+        <w:t>图像处理步骤</w:t>
+      </w:r>
+      <w:r>
+        <w:rPr>
+          <w:rFonts w:hint="eastAsia"/>
+        </w:rPr>
+        <w:t>，方便后面做图像进一步算法处理</w:t>
+      </w:r>
+      <w:r>
+        <w:rPr>
+          <w:rFonts w:hint="eastAsia"/>
+        </w:rPr>
+        <w:t>。</w:t>
+      </w:r>
+    </w:p>
+    <w:p>
+      <w:pPr>
+        <w:pStyle w:val="3"/>
+      </w:pPr>
+      <w:r>
+        <w:rPr>
+          <w:rFonts w:hint="eastAsia"/>
+        </w:rPr>
+        <w:t>分割</w:t>
+      </w:r>
+    </w:p>
+    <w:p>
+      <w:r>
+        <w:rPr>
+          <w:rFonts w:hint="eastAsia"/>
+        </w:rPr>
+        <w:t>我们</w:t>
+      </w:r>
+      <w:r>
+        <w:rPr>
+          <w:rFonts w:hint="eastAsia"/>
+        </w:rPr>
+        <w:t>主要采用目前较为成熟的图像算法来对图片中的部件进行分割</w:t>
+      </w:r>
+      <w:r>
+        <w:rPr>
+          <w:rFonts w:hint="eastAsia"/>
+        </w:rPr>
+        <w:t>。</w:t>
+      </w:r>
+    </w:p>
+    <w:p>
+      <w:pPr>
+        <w:widowControl/>
+        <w:jc w:val="left"/>
+      </w:pPr>
+      <w:r>
+        <w:rPr>
+          <w:rFonts w:hint="eastAsia"/>
+        </w:rPr>
+        <w:t>选择的图像处理库为</w:t>
+      </w:r>
+      <w:r>
+        <w:rPr>
+          <w:rFonts w:hint="eastAsia"/>
+        </w:rPr>
+        <w:t xml:space="preserve"> Op</w:t>
+      </w:r>
+      <w:r>
+        <w:t>enCV</w:t>
+      </w:r>
+      <w:r>
+        <w:rPr>
+          <w:rFonts w:hint="eastAsia"/>
+        </w:rPr>
+        <w:t>，其主要优势是开源且跨平台，</w:t>
+      </w:r>
+      <w:r>
+        <w:t>轻量级且高效</w:t>
+      </w:r>
+      <w:r>
+        <w:rPr>
+          <w:rFonts w:hint="eastAsia"/>
+        </w:rPr>
+        <w:t>——适合这个单个数据规模不是很大的</w:t>
+      </w:r>
+      <w:r>
+        <w:rPr>
+          <w:rFonts w:hint="eastAsia"/>
+        </w:rPr>
+        <w:t>小项目。</w:t>
+      </w:r>
+    </w:p>
+    <w:p>
+      <w:pPr>
+        <w:rPr>
+          <w:rFonts w:hint="eastAsia"/>
+        </w:rPr>
+      </w:pPr>
+      <w:r>
+        <w:rPr>
+          <w:rFonts w:hint="eastAsia"/>
+        </w:rPr>
+        <w:t>首先利用</w:t>
+      </w:r>
+      <w:r>
+        <w:rPr>
+          <w:rFonts w:hint="eastAsia"/>
+        </w:rPr>
+        <w:t>E</w:t>
+      </w:r>
+      <w:r>
+        <w:t>rode</w:t>
+      </w:r>
+      <w:r>
+        <w:rPr>
+          <w:rFonts w:hint="eastAsia"/>
+        </w:rPr>
+        <w:t>（边缘腐蚀膨胀算法）将同一部件的</w:t>
+      </w:r>
+      <w:r>
+        <w:rPr>
+          <w:rFonts w:hint="eastAsia"/>
+        </w:rPr>
+        <w:t>笔画相连，</w:t>
+      </w:r>
+      <w:r>
+        <w:rPr>
+          <w:rFonts w:hint="eastAsia"/>
+        </w:rPr>
+        <w:t>这样没有边框的部件也可以被识别在一起。同时小心地调整</w:t>
+      </w:r>
+      <w:r>
+        <w:rPr>
+          <w:rFonts w:hint="eastAsia"/>
+        </w:rPr>
+        <w:t>膨胀系数，防止部件之间产生粘连。</w:t>
+      </w:r>
+    </w:p>
+    <w:p>
+      <w:pPr>
+        <w:widowControl/>
+        <w:jc w:val="left"/>
+      </w:pPr>
+      <w:r>
+        <w:rPr>
+          <w:rFonts w:hint="eastAsia"/>
+        </w:rPr>
+        <w:t>随后，使用</w:t>
+      </w:r>
+      <w:r>
+        <w:rPr>
+          <w:rFonts w:hint="eastAsia"/>
+        </w:rPr>
+        <w:t>Thresh</w:t>
+      </w:r>
+      <w:r>
+        <w:rPr>
+          <w:rFonts w:hint="eastAsia"/>
+        </w:rPr>
+        <w:t>算法将每一个相连通的部分划分为一个部件</w:t>
+      </w:r>
+      <w:r>
+        <w:rPr>
+          <w:rFonts w:hint="eastAsia"/>
+        </w:rPr>
+        <w:t>，并进行初步处理。</w:t>
+      </w:r>
+    </w:p>
+    <w:p>
+      <w:pPr>
+        <w:widowControl/>
+        <w:jc w:val="left"/>
+      </w:pPr>
+      <w:r>
+        <w:rPr>
+          <w:rFonts w:hint="eastAsia"/>
+        </w:rPr>
+        <w:t>如：完全包含与被包含的两个部件，仅保留最外一个部件（认定为边框）；小于一定面积的部件认定为噪点进行去除。</w:t>
+      </w:r>
+    </w:p>
+    <w:p>
+      <w:pPr>
+        <w:widowControl/>
+        <w:jc w:val="left"/>
+      </w:pPr>
+      <w:r>
+        <w:rPr>
+          <w:rFonts w:hint="eastAsia"/>
+        </w:rPr>
+        <w:t>分割完成之后的部件以</w:t>
+      </w:r>
+      <w:r>
+        <w:rPr>
+          <w:rFonts w:hint="eastAsia"/>
+        </w:rPr>
+        <w:t xml:space="preserve"> </w:t>
+      </w:r>
+      <w:r>
+        <w:t xml:space="preserve">(x, y, width, height) </w:t>
+      </w:r>
+      <w:r>
+        <w:rPr>
+          <w:rFonts w:hint="eastAsia"/>
+        </w:rPr>
+        <w:t>格式进行存储，并为下一步分类做准备。</w:t>
+      </w:r>
+    </w:p>
+    <w:p>
+      <w:pPr>
+        <w:widowControl/>
+        <w:jc w:val="left"/>
+        <w:rPr>
+          <w:rFonts w:hint="eastAsia"/>
+        </w:rPr>
+      </w:pPr>
+      <w:r>
+        <w:br w:type="page"/>
+      </w:r>
+    </w:p>
+    <w:p>
+      <w:pPr>
+        <w:pStyle w:val="3"/>
+        <w:rPr>
+          <w:rFonts w:hint="eastAsia"/>
+        </w:rPr>
+      </w:pPr>
+      <w:r>
+        <w:rPr>
+          <w:rFonts w:hint="eastAsia"/>
+        </w:rPr>
+        <w:t>分类</w:t>
+      </w:r>
+    </w:p>
+    <w:p>
+      <w:r>
+        <w:rPr>
+          <w:rFonts w:hint="eastAsia"/>
+        </w:rPr>
+        <w:t>上一步我们已经利用传统的计算机图像识别办法进行了分割。这一步我们将进行部件的分类。</w:t>
+      </w:r>
+      <w:r>
+        <w:rPr>
+          <w:rFonts w:hint="eastAsia"/>
+        </w:rPr>
+        <w:t>部件的种类主要分三种：文本框、箭头和花括号。在这里我们将使用</w:t>
+      </w:r>
+      <w:r>
+        <w:rPr>
+          <w:rFonts w:hint="eastAsia"/>
+        </w:rPr>
+        <w:t xml:space="preserve"> </w:t>
+      </w:r>
+      <w:r>
+        <w:t>Keras</w:t>
+      </w:r>
+      <w:r>
+        <w:rPr>
+          <w:rFonts w:hint="eastAsia"/>
+        </w:rPr>
+        <w:t xml:space="preserve"> </w:t>
+      </w:r>
+      <w:r>
+        <w:rPr>
+          <w:rFonts w:hint="eastAsia"/>
+        </w:rPr>
+        <w:t>和</w:t>
+      </w:r>
+      <w:r>
+        <w:t xml:space="preserve"> </w:t>
+      </w:r>
+      <w:r>
+        <w:rPr>
+          <w:rFonts w:hint="eastAsia"/>
+        </w:rPr>
+        <w:t>Intel</w:t>
+      </w:r>
+      <w:r>
+        <w:t xml:space="preserve"> </w:t>
+      </w:r>
+      <w:r>
+        <w:rPr>
+          <w:rFonts w:hint="eastAsia"/>
+        </w:rPr>
+        <w:t>官方提供的</w:t>
+      </w:r>
+      <w:r>
+        <w:rPr>
+          <w:rFonts w:hint="eastAsia"/>
+        </w:rPr>
+        <w:t xml:space="preserve"> AI</w:t>
+      </w:r>
+      <w:r>
+        <w:t xml:space="preserve"> Dev Cloud </w:t>
+      </w:r>
+      <w:r>
+        <w:rPr>
+          <w:rFonts w:hint="eastAsia"/>
+        </w:rPr>
+        <w:t>进行这部分训练</w:t>
+      </w:r>
+      <w:r>
+        <w:rPr>
+          <w:rFonts w:hint="eastAsia"/>
+        </w:rPr>
+        <w:t>。</w:t>
+      </w:r>
+      <w:bookmarkStart w:id="43" w:name="_GoBack"/>
+      <w:bookmarkEnd w:id="43"/>
+    </w:p>
+    <w:p>
+      <w:r>
+        <w:rPr>
+          <w:rFonts w:hint="eastAsia"/>
+        </w:rPr>
+        <w:t>对于文本框，需要将其进行手写体识别并以文本形式存储；箭头则需要能够识别出大致指向；花括号则需要识别出包被的范围。</w:t>
+      </w:r>
+    </w:p>
+    <w:p>
+      <w:pPr>
+        <w:rPr>
+          <w:rFonts w:hint="eastAsia"/>
+        </w:rPr>
+      </w:pPr>
+      <w:r>
+        <w:rPr>
+          <w:rFonts w:hint="eastAsia"/>
+        </w:rPr>
+        <w:t>完成这一步工作之后，就可以生成一张电子思维导图了。</w:t>
+      </w:r>
+    </w:p>
+    <w:p>
+      <w:pPr>
+        <w:pStyle w:val="2"/>
+      </w:pPr>
+      <w:bookmarkStart w:id="44" w:name="_Toc527197319"/>
+      <w:commentRangeStart w:id="45"/>
+      <w:r>
+        <w:rPr>
+          <w:rFonts w:hint="eastAsia"/>
+        </w:rPr>
+        <w:t>问题定位</w:t>
+      </w:r>
+      <w:commentRangeEnd w:id="45"/>
+      <w:r>
+        <w:rPr>
+          <w:rStyle w:val="afff4"/>
+          <w:rFonts w:asciiTheme="minorHAnsi" w:eastAsiaTheme="minorEastAsia" w:hAnsiTheme="minorHAnsi" w:cstheme="minorBidi"/>
+          <w:b w:val="0"/>
+          <w:bCs w:val="0"/>
+        </w:rPr>
+        <w:commentReference w:id="45"/>
+      </w:r>
+      <w:bookmarkEnd w:id="44"/>
+    </w:p>
+    <w:p>
+      <w:pPr>
+        <w:pStyle w:val="2"/>
+      </w:pPr>
+      <w:bookmarkStart w:id="46" w:name="_Toc527197320"/>
+      <w:commentRangeStart w:id="47"/>
+      <w:r>
+        <w:rPr>
+          <w:rFonts w:hint="eastAsia"/>
+        </w:rPr>
+        <w:t>问题评估</w:t>
+      </w:r>
+      <w:commentRangeEnd w:id="47"/>
+      <w:r>
+        <w:rPr>
+          <w:rStyle w:val="afff4"/>
+          <w:rFonts w:asciiTheme="minorHAnsi" w:eastAsiaTheme="minorEastAsia" w:hAnsiTheme="minorHAnsi" w:cstheme="minorBidi"/>
+          <w:b w:val="0"/>
+          <w:bCs w:val="0"/>
+        </w:rPr>
+        <w:commentReference w:id="47"/>
+      </w:r>
+      <w:bookmarkEnd w:id="46"/>
+    </w:p>
+    <w:p>
+      <w:pPr>
+        <w:pStyle w:val="2"/>
+      </w:pPr>
+      <w:bookmarkStart w:id="48" w:name="_Toc527197321"/>
+      <w:commentRangeStart w:id="49"/>
+      <w:r>
+        <w:rPr>
+          <w:rFonts w:hint="eastAsia"/>
+        </w:rPr>
+        <w:t>问题分解</w:t>
+      </w:r>
+      <w:commentRangeEnd w:id="49"/>
+      <w:r>
+        <w:rPr>
+          <w:rStyle w:val="afff4"/>
+          <w:rFonts w:asciiTheme="minorHAnsi" w:eastAsiaTheme="minorEastAsia" w:hAnsiTheme="minorHAnsi" w:cstheme="minorBidi"/>
+          <w:b w:val="0"/>
+          <w:bCs w:val="0"/>
+        </w:rPr>
+        <w:commentReference w:id="49"/>
+      </w:r>
+      <w:bookmarkEnd w:id="48"/>
+    </w:p>
+    <w:p>
+      <w:pPr>
+        <w:pStyle w:val="1"/>
+      </w:pPr>
+      <w:bookmarkStart w:id="50" w:name="_Toc527197322"/>
+      <w:bookmarkEnd w:id="32"/>
+      <w:bookmarkEnd w:id="33"/>
+      <w:commentRangeStart w:id="51"/>
+      <w:r>
+        <w:rPr>
+          <w:rFonts w:hint="eastAsia"/>
+        </w:rPr>
+        <w:t>相关工作</w:t>
+      </w:r>
+      <w:commentRangeEnd w:id="51"/>
       <w:r>
         <w:rPr>
           <w:rStyle w:val="afff4"/>
@@ -7118,117 +7803,6 @@
           <w:bCs w:val="0"/>
           <w:kern w:val="2"/>
         </w:rPr>
-        <w:commentReference w:id="41"/>
-      </w:r>
-      <w:bookmarkEnd w:id="31"/>
-    </w:p>
-    <w:p>
-      <w:pPr>
-        <w:pStyle w:val="2"/>
-      </w:pPr>
-      <w:bookmarkStart w:id="42" w:name="_Toc527197317"/>
-      <w:r>
-        <w:rPr>
-          <w:rFonts w:hint="eastAsia"/>
-        </w:rPr>
-        <w:t>问题描述</w:t>
-      </w:r>
-      <w:bookmarkStart w:id="43" w:name="_GoBack"/>
-      <w:bookmarkEnd w:id="42"/>
-      <w:bookmarkEnd w:id="43"/>
-    </w:p>
-    <w:p>
-      <w:pPr>
-        <w:pStyle w:val="2"/>
-      </w:pPr>
-      <w:bookmarkStart w:id="44" w:name="_Toc527197318"/>
-      <w:commentRangeStart w:id="45"/>
-      <w:r>
-        <w:rPr>
-          <w:rFonts w:hint="eastAsia"/>
-        </w:rPr>
-        <w:t>问题抽象</w:t>
-      </w:r>
-      <w:commentRangeEnd w:id="45"/>
-      <w:r>
-        <w:rPr>
-          <w:rStyle w:val="afff4"/>
-          <w:rFonts w:asciiTheme="minorHAnsi" w:eastAsiaTheme="minorEastAsia" w:hAnsiTheme="minorHAnsi" w:cstheme="minorBidi"/>
-          <w:b w:val="0"/>
-          <w:bCs w:val="0"/>
-        </w:rPr>
-        <w:commentReference w:id="45"/>
-      </w:r>
-      <w:bookmarkEnd w:id="44"/>
-    </w:p>
-    <w:p>
-      <w:pPr>
-        <w:pStyle w:val="2"/>
-      </w:pPr>
-      <w:bookmarkStart w:id="46" w:name="_Toc527197319"/>
-      <w:commentRangeStart w:id="47"/>
-      <w:r>
-        <w:rPr>
-          <w:rFonts w:hint="eastAsia"/>
-        </w:rPr>
-        <w:t>问题定位</w:t>
-      </w:r>
-      <w:commentRangeEnd w:id="47"/>
-      <w:r>
-        <w:rPr>
-          <w:rStyle w:val="afff4"/>
-          <w:rFonts w:asciiTheme="minorHAnsi" w:eastAsiaTheme="minorEastAsia" w:hAnsiTheme="minorHAnsi" w:cstheme="minorBidi"/>
-          <w:b w:val="0"/>
-          <w:bCs w:val="0"/>
-        </w:rPr>
-        <w:commentReference w:id="47"/>
-      </w:r>
-      <w:bookmarkEnd w:id="46"/>
-    </w:p>
-    <w:p>
-      <w:pPr>
-        <w:pStyle w:val="2"/>
-      </w:pPr>
-      <w:bookmarkStart w:id="48" w:name="_Toc527197320"/>
-      <w:commentRangeStart w:id="49"/>
-      <w:r>
-        <w:rPr>
-          <w:rFonts w:hint="eastAsia"/>
-        </w:rPr>
-        <w:t>问题评估</w:t>
-      </w:r>
-      <w:commentRangeEnd w:id="49"/>
-      <w:r>
-        <w:rPr>
-          <w:rStyle w:val="afff4"/>
-          <w:rFonts w:asciiTheme="minorHAnsi" w:eastAsiaTheme="minorEastAsia" w:hAnsiTheme="minorHAnsi" w:cstheme="minorBidi"/>
-          <w:b w:val="0"/>
-          <w:bCs w:val="0"/>
-        </w:rPr>
-        <w:commentReference w:id="49"/>
-      </w:r>
-      <w:bookmarkEnd w:id="48"/>
-    </w:p>
-    <w:p>
-      <w:pPr>
-        <w:pStyle w:val="2"/>
-      </w:pPr>
-      <w:bookmarkStart w:id="50" w:name="_Toc527197321"/>
-      <w:commentRangeStart w:id="51"/>
-      <w:r>
-        <w:rPr>
-          <w:rFonts w:hint="eastAsia"/>
-        </w:rPr>
-        <w:t>问题分解</w:t>
-      </w:r>
-      <w:commentRangeEnd w:id="51"/>
-      <w:r>
-        <w:rPr>
-          <w:rStyle w:val="afff4"/>
-          <w:rFonts w:asciiTheme="minorHAnsi" w:eastAsiaTheme="minorEastAsia" w:hAnsiTheme="minorHAnsi" w:cstheme="minorBidi"/>
-          <w:b w:val="0"/>
-          <w:bCs w:val="0"/>
-        </w:rPr>
         <w:commentReference w:id="51"/>
       </w:r>
       <w:bookmarkEnd w:id="50"/>
@@ -7237,15 +7811,13 @@
       <w:pPr>
         <w:pStyle w:val="1"/>
       </w:pPr>
-      <w:bookmarkStart w:id="52" w:name="_Toc527197322"/>
-      <w:bookmarkEnd w:id="32"/>
-      <w:bookmarkEnd w:id="33"/>
+      <w:bookmarkStart w:id="52" w:name="_Toc527197323"/>
       <w:commentRangeStart w:id="53"/>
       <w:r>
         <w:rPr>
           <w:rFonts w:hint="eastAsia"/>
         </w:rPr>
-        <w:t>相关工作</w:t>
+        <w:t>技术方案</w:t>
       </w:r>
       <w:commentRangeEnd w:id="53"/>
       <w:r>
@@ -7262,15 +7834,15 @@
     </w:p>
     <w:p>
       <w:pPr>
-        <w:pStyle w:val="1"/>
-      </w:pPr>
-      <w:bookmarkStart w:id="54" w:name="_Toc527197323"/>
+        <w:pStyle w:val="2"/>
+      </w:pPr>
+      <w:bookmarkStart w:id="54" w:name="_Toc527197324"/>
       <w:commentRangeStart w:id="55"/>
       <w:r>
         <w:rPr>
           <w:rFonts w:hint="eastAsia"/>
         </w:rPr>
-        <w:t>技术方案</w:t>
+        <w:t>技术方向</w:t>
       </w:r>
       <w:commentRangeEnd w:id="55"/>
       <w:r>
@@ -7279,7 +7851,6 @@
           <w:rFonts w:asciiTheme="minorHAnsi" w:eastAsiaTheme="minorEastAsia" w:hAnsiTheme="minorHAnsi" w:cstheme="minorBidi"/>
           <w:b w:val="0"/>
           <w:bCs w:val="0"/>
-          <w:kern w:val="2"/>
         </w:rPr>
         <w:commentReference w:id="55"/>
       </w:r>
@@ -7289,15 +7860,41 @@
       <w:pPr>
         <w:pStyle w:val="2"/>
       </w:pPr>
-      <w:bookmarkStart w:id="56" w:name="_Toc527197324"/>
-      <w:commentRangeStart w:id="57"/>
+      <w:bookmarkStart w:id="56" w:name="_Toc527197325"/>
       <w:r>
         <w:rPr>
           <w:rFonts w:hint="eastAsia"/>
         </w:rPr>
-        <w:t>技术方向</w:t>
-      </w:r>
-      <w:commentRangeEnd w:id="57"/>
+        <w:t>模型选择</w:t>
+      </w:r>
+      <w:bookmarkEnd w:id="56"/>
+    </w:p>
+    <w:p>
+      <w:pPr>
+        <w:pStyle w:val="3"/>
+      </w:pPr>
+      <w:bookmarkStart w:id="57" w:name="_Toc527197326"/>
+      <w:r>
+        <w:rPr>
+          <w:rFonts w:hint="eastAsia"/>
+        </w:rPr>
+        <w:t>模型设计</w:t>
+      </w:r>
+      <w:bookmarkEnd w:id="57"/>
+    </w:p>
+    <w:p>
+      <w:pPr>
+        <w:pStyle w:val="3"/>
+      </w:pPr>
+      <w:bookmarkStart w:id="58" w:name="_Toc527197327"/>
+      <w:commentRangeStart w:id="59"/>
+      <w:r>
+        <w:rPr>
+          <w:rFonts w:hint="eastAsia"/>
+        </w:rPr>
+        <w:t>模型结构</w:t>
+      </w:r>
+      <w:commentRangeEnd w:id="59"/>
       <w:r>
         <w:rPr>
           <w:rStyle w:val="afff4"/>
@@ -7305,20 +7902,7 @@
           <w:b w:val="0"/>
           <w:bCs w:val="0"/>
         </w:rPr>
-        <w:commentReference w:id="57"/>
-      </w:r>
-      <w:bookmarkEnd w:id="56"/>
-    </w:p>
-    <w:p>
-      <w:pPr>
-        <w:pStyle w:val="2"/>
-      </w:pPr>
-      <w:bookmarkStart w:id="58" w:name="_Toc527197325"/>
-      <w:r>
-        <w:rPr>
-          <w:rFonts w:hint="eastAsia"/>
-        </w:rPr>
-        <w:t>模型选择</w:t>
+        <w:commentReference w:id="59"/>
       </w:r>
       <w:bookmarkEnd w:id="58"/>
     </w:p>
@@ -7326,26 +7910,13 @@
       <w:pPr>
         <w:pStyle w:val="3"/>
       </w:pPr>
-      <w:bookmarkStart w:id="59" w:name="_Toc527197326"/>
+      <w:bookmarkStart w:id="60" w:name="_Toc527197328"/>
+      <w:commentRangeStart w:id="61"/>
       <w:r>
         <w:rPr>
           <w:rFonts w:hint="eastAsia"/>
         </w:rPr>
-        <w:t>模型设计</w:t>
-      </w:r>
-      <w:bookmarkEnd w:id="59"/>
-    </w:p>
-    <w:p>
-      <w:pPr>
-        <w:pStyle w:val="3"/>
-      </w:pPr>
-      <w:bookmarkStart w:id="60" w:name="_Toc527197327"/>
-      <w:commentRangeStart w:id="61"/>
-      <w:r>
-        <w:rPr>
-          <w:rFonts w:hint="eastAsia"/>
-        </w:rPr>
-        <w:t>模型结构</w:t>
+        <w:t>数据集</w:t>
       </w:r>
       <w:commentRangeEnd w:id="61"/>
       <w:r>
@@ -7361,15 +7932,18 @@
     </w:p>
     <w:p>
       <w:pPr>
-        <w:pStyle w:val="3"/>
-      </w:pPr>
-      <w:bookmarkStart w:id="62" w:name="_Toc527197328"/>
+        <w:pStyle w:val="2"/>
+        <w:rPr>
+          <w:rFonts w:hint="eastAsia"/>
+        </w:rPr>
+      </w:pPr>
+      <w:bookmarkStart w:id="62" w:name="_Toc527197329"/>
       <w:commentRangeStart w:id="63"/>
       <w:r>
         <w:rPr>
           <w:rFonts w:hint="eastAsia"/>
         </w:rPr>
-        <w:t>数据集</w:t>
+        <w:t>结果期望</w:t>
       </w:r>
       <w:commentRangeEnd w:id="63"/>
       <w:r>
@@ -7380,33 +7954,6 @@
           <w:bCs w:val="0"/>
         </w:rPr>
         <w:commentReference w:id="63"/>
-      </w:r>
-      <w:bookmarkEnd w:id="62"/>
-    </w:p>
-    <w:p>
-      <w:pPr>
-        <w:pStyle w:val="2"/>
-        <w:rPr>
-          <w:rFonts w:hint="eastAsia"/>
-        </w:rPr>
-      </w:pPr>
-      <w:bookmarkStart w:id="64" w:name="_Toc527197329"/>
-      <w:commentRangeStart w:id="65"/>
-      <w:r>
-        <w:rPr>
-          <w:rFonts w:hint="eastAsia"/>
-        </w:rPr>
-        <w:t>结果期望</w:t>
-      </w:r>
-      <w:commentRangeEnd w:id="65"/>
-      <w:r>
-        <w:rPr>
-          <w:rStyle w:val="afff4"/>
-          <w:rFonts w:asciiTheme="minorHAnsi" w:eastAsiaTheme="minorEastAsia" w:hAnsiTheme="minorHAnsi" w:cstheme="minorBidi"/>
-          <w:b w:val="0"/>
-          <w:bCs w:val="0"/>
-        </w:rPr>
-        <w:commentReference w:id="65"/>
       </w:r>
       <w:bookmarkEnd w:id="34"/>
       <w:bookmarkEnd w:id="35"/>
@@ -7415,7 +7962,7 @@
       <w:bookmarkEnd w:id="38"/>
       <w:bookmarkEnd w:id="39"/>
       <w:bookmarkEnd w:id="40"/>
-      <w:bookmarkEnd w:id="64"/>
+      <w:bookmarkEnd w:id="62"/>
     </w:p>
     <w:sectPr>
       <w:headerReference w:type="default" r:id="rId17"/>
@@ -7433,7 +7980,70 @@
 
 <file path=word/comments.xml><?xml version="1.0" encoding="utf-8"?>
 <w:comments xmlns:wpc="http://schemas.microsoft.com/office/word/2010/wordprocessingCanvas" xmlns:cx="http://schemas.microsoft.com/office/drawing/2014/chartex" xmlns:cx1="http://schemas.microsoft.com/office/drawing/2015/9/8/chartex" xmlns:cx2="http://schemas.microsoft.com/office/drawing/2015/10/21/chartex" xmlns:cx3="http://schemas.microsoft.com/office/drawing/2016/5/9/chartex" xmlns:cx4="http://schemas.microsoft.com/office/drawing/2016/5/10/chartex" xmlns:cx5="http://schemas.microsoft.com/office/drawing/2016/5/11/chartex" xmlns:cx6="http://schemas.microsoft.com/office/drawing/2016/5/12/chartex" xmlns:cx7="http://schemas.microsoft.com/office/drawing/2016/5/13/chartex" xmlns:cx8="http://schemas.microsoft.com/office/drawing/2016/5/14/chartex" xmlns:mc="http://schemas.openxmlformats.org/markup-compatibility/2006" xmlns:aink="http://schemas.microsoft.com/office/drawing/2016/ink" xmlns:am3d="http://schemas.microsoft.com/office/drawing/2017/model3d" xmlns:o="urn:schemas-microsoft-com:office:office" xmlns:r="http://schemas.openxmlformats.org/officeDocument/2006/relationships" xmlns:m="http://schemas.openxmlformats.org/officeDocument/2006/math" xmlns:v="urn:schemas-microsoft-com:vml" xmlns:wp14="http://schemas.microsoft.com/office/word/2010/wordprocessingDrawing" xmlns:wp="http://schemas.openxmlformats.org/drawingml/2006/wordprocessingDrawing" xmlns:w10="urn:schemas-microsoft-com:office:word" xmlns:w="http://schemas.openxmlformats.org/wordprocessingml/2006/main" xmlns:w14="http://schemas.microsoft.com/office/word/2010/wordml" xmlns:w15="http://schemas.microsoft.com/office/word/2012/wordml" xmlns:w16cid="http://schemas.microsoft.com/office/word/2016/wordml/cid" xmlns:w16se="http://schemas.microsoft.com/office/word/2015/wordml/symex" xmlns:wpg="http://schemas.microsoft.com/office/word/2010/wordprocessingGroup" xmlns:wpi="http://schemas.microsoft.com/office/word/2010/wordprocessingInk" xmlns:wne="http://schemas.microsoft.com/office/word/2006/wordml" xmlns:wps="http://schemas.microsoft.com/office/word/2010/wordprocessingShape" mc:Ignorable="w14 w15 w16se w16cid wp14">
-  <w:comment w:id="41" w:author="Lu, Siyuan" w:date="2018-10-13T10:52:00Z" w:initials="LS">
+  <w:comment w:id="45" w:author="Lu, Siyuan" w:date="2018-10-13T11:47:00Z" w:initials="LS">
+    <w:p>
+      <w:pPr>
+        <w:pStyle w:val="afe"/>
+      </w:pPr>
+      <w:r>
+        <w:rPr>
+          <w:rStyle w:val="afff4"/>
+        </w:rPr>
+        <w:annotationRef/>
+      </w:r>
+      <w:r>
+        <w:rPr>
+          <w:rFonts w:hint="eastAsia"/>
+        </w:rPr>
+        <w:t>指出该问题所属的业务领域与技术领域</w:t>
+      </w:r>
+    </w:p>
+  </w:comment>
+  <w:comment w:id="47" w:author="Lu, Siyuan" w:date="2018-10-13T11:48:00Z" w:initials="LS">
+    <w:p>
+      <w:pPr>
+        <w:pStyle w:val="afe"/>
+      </w:pPr>
+      <w:r>
+        <w:rPr>
+          <w:rStyle w:val="afff4"/>
+        </w:rPr>
+        <w:annotationRef/>
+      </w:r>
+      <w:r>
+        <w:rPr>
+          <w:rFonts w:hint="eastAsia"/>
+        </w:rPr>
+        <w:t>分析</w:t>
+      </w:r>
+      <w:r>
+        <w:rPr>
+          <w:rFonts w:hint="eastAsia"/>
+        </w:rPr>
+        <w:t>问题本身的技术性、普适性、热度等特点。</w:t>
+      </w:r>
+    </w:p>
+  </w:comment>
+  <w:comment w:id="49" w:author="Lu, Siyuan" w:date="2018-10-13T11:53:00Z" w:initials="LS">
+    <w:p>
+      <w:pPr>
+        <w:pStyle w:val="afe"/>
+      </w:pPr>
+      <w:r>
+        <w:rPr>
+          <w:rStyle w:val="afff4"/>
+        </w:rPr>
+        <w:annotationRef/>
+      </w:r>
+      <w:r>
+        <w:rPr>
+          <w:rFonts w:hint="eastAsia"/>
+        </w:rPr>
+        <w:t>根据问题的规模进行分解，将问题分解为若干个子问题，并给出子问题的难度及子问题之间的依赖关系。</w:t>
+      </w:r>
+    </w:p>
+  </w:comment>
+  <w:comment w:id="51" w:author="Lu, Siyuan" w:date="2018-10-13T11:55:00Z" w:initials="LS">
     <w:p>
       <w:pPr>
         <w:pStyle w:val="afe"/>
@@ -7452,33 +8062,25 @@
         <w:t>初赛阶段完成</w:t>
       </w:r>
     </w:p>
-  </w:comment>
-  <w:comment w:id="45" w:author="Lu, Siyuan" w:date="2018-10-13T11:46:00Z" w:initials="LS">
     <w:p>
       <w:pPr>
         <w:pStyle w:val="afe"/>
       </w:pPr>
       <w:r>
         <w:rPr>
-          <w:rStyle w:val="afff4"/>
-        </w:rPr>
-        <w:annotationRef/>
-      </w:r>
-      <w:r>
-        <w:rPr>
           <w:rFonts w:hint="eastAsia"/>
         </w:rPr>
-        <w:t>将项目要解决的具体</w:t>
+        <w:t>罗列至少三项与之相关的已有技术方案，尽可能是近三年内的技术方案。</w:t>
       </w:r>
       <w:r>
         <w:rPr>
           <w:rFonts w:hint="eastAsia"/>
         </w:rPr>
-        <w:t>问题抽象转化为技术问题</w:t>
+        <w:t>将提及的已有成果体现在第一章的参考资料中。</w:t>
       </w:r>
     </w:p>
   </w:comment>
-  <w:comment w:id="47" w:author="Lu, Siyuan" w:date="2018-10-13T11:47:00Z" w:initials="LS">
+  <w:comment w:id="53" w:author="Lu, Siyuan" w:date="2018-10-13T12:32:00Z" w:initials="LS">
     <w:p>
       <w:pPr>
         <w:pStyle w:val="afe"/>
@@ -7492,12 +8094,13 @@
       <w:r>
         <w:rPr>
           <w:rFonts w:hint="eastAsia"/>
-        </w:rPr>
-        <w:t>指出该问题所属的业务领域与技术领域</w:t>
+          <w:b/>
+        </w:rPr>
+        <w:t>初赛阶段完成</w:t>
       </w:r>
     </w:p>
   </w:comment>
-  <w:comment w:id="49" w:author="Lu, Siyuan" w:date="2018-10-13T11:48:00Z" w:initials="LS">
+  <w:comment w:id="55" w:author="Lu, Siyuan" w:date="2018-10-13T11:59:00Z" w:initials="LS">
     <w:p>
       <w:pPr>
         <w:pStyle w:val="afe"/>
@@ -7512,17 +8115,59 @@
         <w:rPr>
           <w:rFonts w:hint="eastAsia"/>
         </w:rPr>
-        <w:t>分析</w:t>
+        <w:t>指出想要使用的深度学习技术所属的方向，比如：</w:t>
       </w:r>
       <w:r>
         <w:rPr>
           <w:rFonts w:hint="eastAsia"/>
         </w:rPr>
-        <w:t>问题本身的技术性、普适性、热度等特点。</w:t>
+        <w:t>CNN</w:t>
+      </w:r>
+      <w:r>
+        <w:rPr>
+          <w:rFonts w:hint="eastAsia"/>
+        </w:rPr>
+        <w:t>、</w:t>
+      </w:r>
+      <w:r>
+        <w:rPr>
+          <w:rFonts w:hint="eastAsia"/>
+        </w:rPr>
+        <w:t>RNN</w:t>
+      </w:r>
+      <w:r>
+        <w:rPr>
+          <w:rFonts w:hint="eastAsia"/>
+        </w:rPr>
+        <w:t>、</w:t>
+      </w:r>
+      <w:r>
+        <w:rPr>
+          <w:rFonts w:hint="eastAsia"/>
+        </w:rPr>
+        <w:t>DRL</w:t>
+      </w:r>
+      <w:r>
+        <w:rPr>
+          <w:rFonts w:hint="eastAsia"/>
+        </w:rPr>
+        <w:t>、</w:t>
+      </w:r>
+      <w:r>
+        <w:rPr>
+          <w:rFonts w:hint="eastAsia"/>
+        </w:rPr>
+        <w:t>GAN</w:t>
+      </w:r>
+      <w:r>
+        <w:rPr>
+          <w:rFonts w:hint="eastAsia"/>
+        </w:rPr>
+        <w:t>等。</w:t>
       </w:r>
     </w:p>
   </w:comment>
-  <w:comment w:id="51" w:author="Lu, Siyuan" w:date="2018-10-13T11:53:00Z" w:initials="LS">
+  <w:comment w:id="59" w:author="Lu, Siyuan" w:date="2018-10-13T12:30:00Z" w:initials="LS">
     <w:p>
       <w:pPr>
         <w:pStyle w:val="afe"/>
@@ -7537,11 +8182,11 @@
         <w:rPr>
           <w:rFonts w:hint="eastAsia"/>
         </w:rPr>
-        <w:t>根据问题的规模进行分解，将问题分解为若干个子问题，并给出子问题的难度及子问题之间的依赖关系。</w:t>
+        <w:t>附上模型结构图</w:t>
       </w:r>
     </w:p>
   </w:comment>
-  <w:comment w:id="53" w:author="Lu, Siyuan" w:date="2018-10-13T11:55:00Z" w:initials="LS">
+  <w:comment w:id="61" w:author="Lu, Siyuan" w:date="2018-10-13T12:05:00Z" w:initials="LS">
     <w:p>
       <w:pPr>
         <w:pStyle w:val="afe"/>
@@ -7555,173 +8200,30 @@
       <w:r>
         <w:rPr>
           <w:rFonts w:hint="eastAsia"/>
-          <w:b/>
-        </w:rPr>
-        <w:t>初赛阶段完成</w:t>
-      </w:r>
-    </w:p>
-    <w:p>
-      <w:pPr>
-        <w:pStyle w:val="afe"/>
-      </w:pPr>
+        </w:rPr>
+        <w:t>指出用于得到神经网络模型的数据集以及如何获取数据集、如何划分训练集</w:t>
+      </w:r>
       <w:r>
         <w:rPr>
           <w:rFonts w:hint="eastAsia"/>
         </w:rPr>
-        <w:t>罗列至少三项与之相关的已有技术方案，尽可能是近三年内的技术方案。</w:t>
+        <w:t>（及验证集）</w:t>
       </w:r>
       <w:r>
         <w:rPr>
           <w:rFonts w:hint="eastAsia"/>
         </w:rPr>
-        <w:t>将提及的已有成果体现在第一章的参考资料中。</w:t>
+        <w:t>与测试集</w:t>
+      </w:r>
+      <w:r>
+        <w:rPr>
+          <w:rFonts w:hint="eastAsia"/>
+        </w:rPr>
+        <w:t>。</w:t>
       </w:r>
     </w:p>
   </w:comment>
-  <w:comment w:id="55" w:author="Lu, Siyuan" w:date="2018-10-13T12:32:00Z" w:initials="LS">
-    <w:p>
-      <w:pPr>
-        <w:pStyle w:val="afe"/>
-      </w:pPr>
-      <w:r>
-        <w:rPr>
-          <w:rStyle w:val="afff4"/>
-        </w:rPr>
-        <w:annotationRef/>
-      </w:r>
-      <w:r>
-        <w:rPr>
-          <w:rFonts w:hint="eastAsia"/>
-          <w:b/>
-        </w:rPr>
-        <w:t>初赛阶段完成</w:t>
-      </w:r>
-    </w:p>
-  </w:comment>
-  <w:comment w:id="57" w:author="Lu, Siyuan" w:date="2018-10-13T11:59:00Z" w:initials="LS">
-    <w:p>
-      <w:pPr>
-        <w:pStyle w:val="afe"/>
-      </w:pPr>
-      <w:r>
-        <w:rPr>
-          <w:rStyle w:val="afff4"/>
-        </w:rPr>
-        <w:annotationRef/>
-      </w:r>
-      <w:r>
-        <w:rPr>
-          <w:rFonts w:hint="eastAsia"/>
-        </w:rPr>
-        <w:t>指出想要使用的深度学习技术所属的方向，比如：</w:t>
-      </w:r>
-      <w:r>
-        <w:rPr>
-          <w:rFonts w:hint="eastAsia"/>
-        </w:rPr>
-        <w:t>CNN</w:t>
-      </w:r>
-      <w:r>
-        <w:rPr>
-          <w:rFonts w:hint="eastAsia"/>
-        </w:rPr>
-        <w:t>、</w:t>
-      </w:r>
-      <w:r>
-        <w:rPr>
-          <w:rFonts w:hint="eastAsia"/>
-        </w:rPr>
-        <w:t>RNN</w:t>
-      </w:r>
-      <w:r>
-        <w:rPr>
-          <w:rFonts w:hint="eastAsia"/>
-        </w:rPr>
-        <w:t>、</w:t>
-      </w:r>
-      <w:r>
-        <w:rPr>
-          <w:rFonts w:hint="eastAsia"/>
-        </w:rPr>
-        <w:t>DRL</w:t>
-      </w:r>
-      <w:r>
-        <w:rPr>
-          <w:rFonts w:hint="eastAsia"/>
-        </w:rPr>
-        <w:t>、</w:t>
-      </w:r>
-      <w:r>
-        <w:rPr>
-          <w:rFonts w:hint="eastAsia"/>
-        </w:rPr>
-        <w:t>GAN</w:t>
-      </w:r>
-      <w:r>
-        <w:rPr>
-          <w:rFonts w:hint="eastAsia"/>
-        </w:rPr>
-        <w:t>等。</w:t>
-      </w:r>
-    </w:p>
-  </w:comment>
-  <w:comment w:id="61" w:author="Lu, Siyuan" w:date="2018-10-13T12:30:00Z" w:initials="LS">
-    <w:p>
-      <w:pPr>
-        <w:pStyle w:val="afe"/>
-      </w:pPr>
-      <w:r>
-        <w:rPr>
-          <w:rStyle w:val="afff4"/>
-        </w:rPr>
-        <w:annotationRef/>
-      </w:r>
-      <w:r>
-        <w:rPr>
-          <w:rFonts w:hint="eastAsia"/>
-        </w:rPr>
-        <w:t>附上模型结构图</w:t>
-      </w:r>
-    </w:p>
-  </w:comment>
-  <w:comment w:id="63" w:author="Lu, Siyuan" w:date="2018-10-13T12:05:00Z" w:initials="LS">
-    <w:p>
-      <w:pPr>
-        <w:pStyle w:val="afe"/>
-      </w:pPr>
-      <w:r>
-        <w:rPr>
-          <w:rStyle w:val="afff4"/>
-        </w:rPr>
-        <w:annotationRef/>
-      </w:r>
-      <w:r>
-        <w:rPr>
-          <w:rFonts w:hint="eastAsia"/>
-        </w:rPr>
-        <w:t>指出用于得到神经网络模型的数据集以及如何获取数据集、如何划分训练集</w:t>
-      </w:r>
-      <w:r>
-        <w:rPr>
-          <w:rFonts w:hint="eastAsia"/>
-        </w:rPr>
-        <w:t>（及验证集）</w:t>
-      </w:r>
-      <w:r>
-        <w:rPr>
-          <w:rFonts w:hint="eastAsia"/>
-        </w:rPr>
-        <w:t>与测试集</w:t>
-      </w:r>
-      <w:r>
-        <w:rPr>
-          <w:rFonts w:hint="eastAsia"/>
-        </w:rPr>
-        <w:t>。</w:t>
-      </w:r>
-    </w:p>
-  </w:comment>
-  <w:comment w:id="65" w:author="Lu, Siyuan" w:date="2018-10-13T12:08:00Z" w:initials="LS">
+  <w:comment w:id="63" w:author="Lu, Siyuan" w:date="2018-10-13T12:08:00Z" w:initials="LS">
     <w:p>
       <w:pPr>
         <w:pStyle w:val="afe"/>
@@ -7781,8 +8283,6 @@
 
 <file path=word/commentsExtended.xml><?xml version="1.0" encoding="utf-8"?>
 <w15:commentsEx xmlns:wpc="http://schemas.microsoft.com/office/word/2010/wordprocessingCanvas" xmlns:cx="http://schemas.microsoft.com/office/drawing/2014/chartex" xmlns:cx1="http://schemas.microsoft.com/office/drawing/2015/9/8/chartex" xmlns:cx2="http://schemas.microsoft.com/office/drawing/2015/10/21/chartex" xmlns:cx3="http://schemas.microsoft.com/office/drawing/2016/5/9/chartex" xmlns:cx4="http://schemas.microsoft.com/office/drawing/2016/5/10/chartex" xmlns:cx5="http://schemas.microsoft.com/office/drawing/2016/5/11/chartex" xmlns:cx6="http://schemas.microsoft.com/office/drawing/2016/5/12/chartex" xmlns:cx7="http://schemas.microsoft.com/office/drawing/2016/5/13/chartex" xmlns:cx8="http://schemas.microsoft.com/office/drawing/2016/5/14/chartex" xmlns:mc="http://schemas.openxmlformats.org/markup-compatibility/2006" xmlns:aink="http://schemas.microsoft.com/office/drawing/2016/ink" xmlns:am3d="http://schemas.microsoft.com/office/drawing/2017/model3d" xmlns:o="urn:schemas-microsoft-com:office:office" xmlns:r="http://schemas.openxmlformats.org/officeDocument/2006/relationships" xmlns:m="http://schemas.openxmlformats.org/officeDocument/2006/math" xmlns:v="urn:schemas-microsoft-com:vml" xmlns:wp14="http://schemas.microsoft.com/office/word/2010/wordprocessingDrawing" xmlns:wp="http://schemas.openxmlformats.org/drawingml/2006/wordprocessingDrawing" xmlns:w10="urn:schemas-microsoft-com:office:word" xmlns:w="http://schemas.openxmlformats.org/wordprocessingml/2006/main" xmlns:w14="http://schemas.microsoft.com/office/word/2010/wordml" xmlns:w15="http://schemas.microsoft.com/office/word/2012/wordml" xmlns:w16cid="http://schemas.microsoft.com/office/word/2016/wordml/cid" xmlns:w16se="http://schemas.microsoft.com/office/word/2015/wordml/symex" xmlns:wpg="http://schemas.microsoft.com/office/word/2010/wordprocessingGroup" xmlns:wpi="http://schemas.microsoft.com/office/word/2010/wordprocessingInk" xmlns:wne="http://schemas.microsoft.com/office/word/2006/wordml" xmlns:wps="http://schemas.microsoft.com/office/word/2010/wordprocessingShape" mc:Ignorable="w14 w15 w16se w16cid wp14">
-  <w15:commentEx w15:paraId="71AAEB38" w15:done="0"/>
-  <w15:commentEx w15:paraId="08F48DB5" w15:done="0"/>
   <w15:commentEx w15:paraId="7BB57D5E" w15:done="0"/>
   <w15:commentEx w15:paraId="7125C51F" w15:done="0"/>
   <w15:commentEx w15:paraId="247FFD4D" w15:done="0"/>
@@ -7797,8 +8297,6 @@
 
 <file path=word/commentsIds.xml><?xml version="1.0" encoding="utf-8"?>
 <w16cid:commentsIds xmlns:wpc="http://schemas.microsoft.com/office/word/2010/wordprocessingCanvas" xmlns:cx="http://schemas.microsoft.com/office/drawing/2014/chartex" xmlns:cx1="http://schemas.microsoft.com/office/drawing/2015/9/8/chartex" xmlns:cx2="http://schemas.microsoft.com/office/drawing/2015/10/21/chartex" xmlns:cx3="http://schemas.microsoft.com/office/drawing/2016/5/9/chartex" xmlns:cx4="http://schemas.microsoft.com/office/drawing/2016/5/10/chartex" xmlns:cx5="http://schemas.microsoft.com/office/drawing/2016/5/11/chartex" xmlns:cx6="http://schemas.microsoft.com/office/drawing/2016/5/12/chartex" xmlns:cx7="http://schemas.microsoft.com/office/drawing/2016/5/13/chartex" xmlns:cx8="http://schemas.microsoft.com/office/drawing/2016/5/14/chartex" xmlns:mc="http://schemas.openxmlformats.org/markup-compatibility/2006" xmlns:aink="http://schemas.microsoft.com/office/drawing/2016/ink" xmlns:am3d="http://schemas.microsoft.com/office/drawing/2017/model3d" xmlns:o="urn:schemas-microsoft-com:office:office" xmlns:r="http://schemas.openxmlformats.org/officeDocument/2006/relationships" xmlns:m="http://schemas.openxmlformats.org/officeDocument/2006/math" xmlns:v="urn:schemas-microsoft-com:vml" xmlns:wp14="http://schemas.microsoft.com/office/word/2010/wordprocessingDrawing" xmlns:wp="http://schemas.openxmlformats.org/drawingml/2006/wordprocessingDrawing" xmlns:w10="urn:schemas-microsoft-com:office:word" xmlns:w="http://schemas.openxmlformats.org/wordprocessingml/2006/main" xmlns:w14="http://schemas.microsoft.com/office/word/2010/wordml" xmlns:w15="http://schemas.microsoft.com/office/word/2012/wordml" xmlns:w16cid="http://schemas.microsoft.com/office/word/2016/wordml/cid" xmlns:w16se="http://schemas.microsoft.com/office/word/2015/wordml/symex" xmlns:wpg="http://schemas.microsoft.com/office/word/2010/wordprocessingGroup" xmlns:wpi="http://schemas.microsoft.com/office/word/2010/wordprocessingInk" xmlns:wne="http://schemas.microsoft.com/office/word/2006/wordml" xmlns:wps="http://schemas.microsoft.com/office/word/2010/wordprocessingShape" mc:Ignorable="w14 w15 w16se w16cid wp14">
-  <w16cid:commentId w16cid:paraId="71AAEB38" w16cid:durableId="1F6C4CE6"/>
-  <w16cid:commentId w16cid:paraId="08F48DB5" w16cid:durableId="1F6C59A6"/>
   <w16cid:commentId w16cid:paraId="7BB57D5E" w16cid:durableId="1F6C59CE"/>
   <w16cid:commentId w16cid:paraId="7125C51F" w16cid:durableId="1F6C5A22"/>
   <w16cid:commentId w16cid:paraId="247FFD4D" w16cid:durableId="1F6C5B35"/>
@@ -8005,7 +8503,6 @@
         <w:rFonts w:ascii="Arial" w:hAnsi="Arial" w:cs="Arial" w:hint="eastAsia"/>
       </w:rPr>
     </w:pPr>
-    <w:proofErr w:type="spellStart"/>
     <w:r>
       <w:rPr>
         <w:rFonts w:hint="eastAsia"/>
@@ -8015,7 +8512,6 @@
     <w:r>
       <w:t>Mind</w:t>
     </w:r>
-    <w:proofErr w:type="spellEnd"/>
     <w:r>
       <w:ptab w:relativeTo="margin" w:alignment="center" w:leader="none"/>
     </w:r>
@@ -8077,7 +8573,6 @@
         <w:rFonts w:ascii="Arial" w:hAnsi="Arial" w:cs="Arial" w:hint="eastAsia"/>
       </w:rPr>
     </w:pPr>
-    <w:proofErr w:type="spellStart"/>
     <w:r>
       <w:rPr>
         <w:rFonts w:hint="eastAsia"/>
@@ -8087,7 +8582,6 @@
     <w:r>
       <w:t>Mind</w:t>
     </w:r>
-    <w:proofErr w:type="spellEnd"/>
     <w:r>
       <w:ptab w:relativeTo="margin" w:alignment="center" w:leader="none"/>
     </w:r>
@@ -16813,7 +17307,7 @@
 </file>
 
 <file path=customXml/itemProps1.xml><?xml version="1.0" encoding="utf-8"?>
-<ds:datastoreItem xmlns:ds="http://schemas.openxmlformats.org/officeDocument/2006/customXml" ds:itemID="{13313CB1-2ECC-664F-8089-043502F92035}">
+<ds:datastoreItem xmlns:ds="http://schemas.openxmlformats.org/officeDocument/2006/customXml" ds:itemID="{EA59A457-E416-1740-8AB8-7EBB92735E4B}">
   <ds:schemaRefs>
     <ds:schemaRef ds:uri="http://schemas.openxmlformats.org/officeDocument/2006/bibliography"/>
   </ds:schemaRefs>

</xml_diff>

<commit_message>
Finish Phase 3 of Tech Document.
</commit_message>
<xml_diff>
--- a/SketchMind.Documents/Tech_Docs/技术研究报告.docx
+++ b/SketchMind.Documents/Tech_Docs/技术研究报告.docx
@@ -661,7 +661,6 @@
           <w:docPartUnique/>
         </w:docPartObj>
       </w:sdtPr>
-      <w:sdtEndPr/>
       <w:sdtContent>
         <w:p>
           <w:pPr>
@@ -694,7 +693,7 @@
           <w:r>
             <w:fldChar w:fldCharType="separate"/>
           </w:r>
-          <w:hyperlink w:anchor="_Toc530219044" w:history="1">
+          <w:hyperlink w:anchor="_Toc530400024" w:history="1">
             <w:r>
               <w:rPr>
                 <w:rStyle w:val="af"/>
@@ -736,7 +735,7 @@
                 <w:noProof/>
                 <w:webHidden/>
               </w:rPr>
-              <w:instrText xml:space="preserve"> PAGEREF _Toc530219044 \h </w:instrText>
+              <w:instrText xml:space="preserve"> PAGEREF _Toc530400024 \h </w:instrText>
             </w:r>
             <w:r>
               <w:rPr>
@@ -779,7 +778,7 @@
               <w:noProof/>
             </w:rPr>
           </w:pPr>
-          <w:hyperlink w:anchor="_Toc530219045" w:history="1">
+          <w:hyperlink w:anchor="_Toc530400025" w:history="1">
             <w:r>
               <w:rPr>
                 <w:rStyle w:val="af"/>
@@ -820,7 +819,7 @@
                 <w:noProof/>
                 <w:webHidden/>
               </w:rPr>
-              <w:instrText xml:space="preserve"> PAGEREF _Toc530219045 \h </w:instrText>
+              <w:instrText xml:space="preserve"> PAGEREF _Toc530400025 \h </w:instrText>
             </w:r>
             <w:r>
               <w:rPr>
@@ -863,7 +862,7 @@
               <w:noProof/>
             </w:rPr>
           </w:pPr>
-          <w:hyperlink w:anchor="_Toc530219046" w:history="1">
+          <w:hyperlink w:anchor="_Toc530400026" w:history="1">
             <w:r>
               <w:rPr>
                 <w:rStyle w:val="af"/>
@@ -904,7 +903,7 @@
                 <w:noProof/>
                 <w:webHidden/>
               </w:rPr>
-              <w:instrText xml:space="preserve"> PAGEREF _Toc530219046 \h </w:instrText>
+              <w:instrText xml:space="preserve"> PAGEREF _Toc530400026 \h </w:instrText>
             </w:r>
             <w:r>
               <w:rPr>
@@ -947,7 +946,7 @@
               <w:noProof/>
             </w:rPr>
           </w:pPr>
-          <w:hyperlink w:anchor="_Toc530219047" w:history="1">
+          <w:hyperlink w:anchor="_Toc530400027" w:history="1">
             <w:r>
               <w:rPr>
                 <w:rStyle w:val="af"/>
@@ -988,7 +987,7 @@
                 <w:noProof/>
                 <w:webHidden/>
               </w:rPr>
-              <w:instrText xml:space="preserve"> PAGEREF _Toc530219047 \h </w:instrText>
+              <w:instrText xml:space="preserve"> PAGEREF _Toc530400027 \h </w:instrText>
             </w:r>
             <w:r>
               <w:rPr>
@@ -1031,7 +1030,7 @@
               <w:noProof/>
             </w:rPr>
           </w:pPr>
-          <w:hyperlink w:anchor="_Toc530219048" w:history="1">
+          <w:hyperlink w:anchor="_Toc530400028" w:history="1">
             <w:r>
               <w:rPr>
                 <w:rStyle w:val="af"/>
@@ -1072,7 +1071,7 @@
                 <w:noProof/>
                 <w:webHidden/>
               </w:rPr>
-              <w:instrText xml:space="preserve"> PAGEREF _Toc530219048 \h </w:instrText>
+              <w:instrText xml:space="preserve"> PAGEREF _Toc530400028 \h </w:instrText>
             </w:r>
             <w:r>
               <w:rPr>
@@ -1115,7 +1114,7 @@
               <w:noProof/>
             </w:rPr>
           </w:pPr>
-          <w:hyperlink w:anchor="_Toc530219049" w:history="1">
+          <w:hyperlink w:anchor="_Toc530400029" w:history="1">
             <w:r>
               <w:rPr>
                 <w:rStyle w:val="af"/>
@@ -1156,7 +1155,7 @@
                 <w:noProof/>
                 <w:webHidden/>
               </w:rPr>
-              <w:instrText xml:space="preserve"> PAGEREF _Toc530219049 \h </w:instrText>
+              <w:instrText xml:space="preserve"> PAGEREF _Toc530400029 \h </w:instrText>
             </w:r>
             <w:r>
               <w:rPr>
@@ -1197,7 +1196,7 @@
               <w:noProof/>
             </w:rPr>
           </w:pPr>
-          <w:hyperlink w:anchor="_Toc530219050" w:history="1">
+          <w:hyperlink w:anchor="_Toc530400030" w:history="1">
             <w:r>
               <w:rPr>
                 <w:rStyle w:val="af"/>
@@ -1239,7 +1238,7 @@
                 <w:noProof/>
                 <w:webHidden/>
               </w:rPr>
-              <w:instrText xml:space="preserve"> PAGEREF _Toc530219050 \h </w:instrText>
+              <w:instrText xml:space="preserve"> PAGEREF _Toc530400030 \h </w:instrText>
             </w:r>
             <w:r>
               <w:rPr>
@@ -1282,7 +1281,7 @@
               <w:noProof/>
             </w:rPr>
           </w:pPr>
-          <w:hyperlink w:anchor="_Toc530219051" w:history="1">
+          <w:hyperlink w:anchor="_Toc530400031" w:history="1">
             <w:r>
               <w:rPr>
                 <w:rStyle w:val="af"/>
@@ -1323,7 +1322,7 @@
                 <w:noProof/>
                 <w:webHidden/>
               </w:rPr>
-              <w:instrText xml:space="preserve"> PAGEREF _Toc530219051 \h </w:instrText>
+              <w:instrText xml:space="preserve"> PAGEREF _Toc530400031 \h </w:instrText>
             </w:r>
             <w:r>
               <w:rPr>
@@ -1366,7 +1365,7 @@
               <w:noProof/>
             </w:rPr>
           </w:pPr>
-          <w:hyperlink w:anchor="_Toc530219052" w:history="1">
+          <w:hyperlink w:anchor="_Toc530400032" w:history="1">
             <w:r>
               <w:rPr>
                 <w:rStyle w:val="af"/>
@@ -1407,7 +1406,7 @@
                 <w:noProof/>
                 <w:webHidden/>
               </w:rPr>
-              <w:instrText xml:space="preserve"> PAGEREF _Toc530219052 \h </w:instrText>
+              <w:instrText xml:space="preserve"> PAGEREF _Toc530400032 \h </w:instrText>
             </w:r>
             <w:r>
               <w:rPr>
@@ -1450,7 +1449,7 @@
               <w:noProof/>
             </w:rPr>
           </w:pPr>
-          <w:hyperlink w:anchor="_Toc530219053" w:history="1">
+          <w:hyperlink w:anchor="_Toc530400033" w:history="1">
             <w:r>
               <w:rPr>
                 <w:rStyle w:val="af"/>
@@ -1491,7 +1490,7 @@
                 <w:noProof/>
                 <w:webHidden/>
               </w:rPr>
-              <w:instrText xml:space="preserve"> PAGEREF _Toc530219053 \h </w:instrText>
+              <w:instrText xml:space="preserve"> PAGEREF _Toc530400033 \h </w:instrText>
             </w:r>
             <w:r>
               <w:rPr>
@@ -1534,7 +1533,7 @@
               <w:noProof/>
             </w:rPr>
           </w:pPr>
-          <w:hyperlink w:anchor="_Toc530219054" w:history="1">
+          <w:hyperlink w:anchor="_Toc530400034" w:history="1">
             <w:r>
               <w:rPr>
                 <w:rStyle w:val="af"/>
@@ -1575,7 +1574,7 @@
                 <w:noProof/>
                 <w:webHidden/>
               </w:rPr>
-              <w:instrText xml:space="preserve"> PAGEREF _Toc530219054 \h </w:instrText>
+              <w:instrText xml:space="preserve"> PAGEREF _Toc530400034 \h </w:instrText>
             </w:r>
             <w:r>
               <w:rPr>
@@ -1618,7 +1617,7 @@
               <w:noProof/>
             </w:rPr>
           </w:pPr>
-          <w:hyperlink w:anchor="_Toc530219055" w:history="1">
+          <w:hyperlink w:anchor="_Toc530400035" w:history="1">
             <w:r>
               <w:rPr>
                 <w:rStyle w:val="af"/>
@@ -1659,7 +1658,7 @@
                 <w:noProof/>
                 <w:webHidden/>
               </w:rPr>
-              <w:instrText xml:space="preserve"> PAGEREF _Toc530219055 \h </w:instrText>
+              <w:instrText xml:space="preserve"> PAGEREF _Toc530400035 \h </w:instrText>
             </w:r>
             <w:r>
               <w:rPr>
@@ -1702,7 +1701,7 @@
               <w:noProof/>
             </w:rPr>
           </w:pPr>
-          <w:hyperlink w:anchor="_Toc530219056" w:history="1">
+          <w:hyperlink w:anchor="_Toc530400036" w:history="1">
             <w:r>
               <w:rPr>
                 <w:rStyle w:val="af"/>
@@ -1743,7 +1742,7 @@
                 <w:noProof/>
                 <w:webHidden/>
               </w:rPr>
-              <w:instrText xml:space="preserve"> PAGEREF _Toc530219056 \h </w:instrText>
+              <w:instrText xml:space="preserve"> PAGEREF _Toc530400036 \h </w:instrText>
             </w:r>
             <w:r>
               <w:rPr>
@@ -1786,7 +1785,7 @@
               <w:noProof/>
             </w:rPr>
           </w:pPr>
-          <w:hyperlink w:anchor="_Toc530219057" w:history="1">
+          <w:hyperlink w:anchor="_Toc530400037" w:history="1">
             <w:r>
               <w:rPr>
                 <w:rStyle w:val="af"/>
@@ -1827,7 +1826,7 @@
                 <w:noProof/>
                 <w:webHidden/>
               </w:rPr>
-              <w:instrText xml:space="preserve"> PAGEREF _Toc530219057 \h </w:instrText>
+              <w:instrText xml:space="preserve"> PAGEREF _Toc530400037 \h </w:instrText>
             </w:r>
             <w:r>
               <w:rPr>
@@ -1847,7 +1846,7 @@
                 <w:noProof/>
                 <w:webHidden/>
               </w:rPr>
-              <w:t>2</w:t>
+              <w:t>3</w:t>
             </w:r>
             <w:r>
               <w:rPr>
@@ -1870,7 +1869,7 @@
               <w:noProof/>
             </w:rPr>
           </w:pPr>
-          <w:hyperlink w:anchor="_Toc530219058" w:history="1">
+          <w:hyperlink w:anchor="_Toc530400038" w:history="1">
             <w:r>
               <w:rPr>
                 <w:rStyle w:val="af"/>
@@ -1911,7 +1910,7 @@
                 <w:noProof/>
                 <w:webHidden/>
               </w:rPr>
-              <w:instrText xml:space="preserve"> PAGEREF _Toc530219058 \h </w:instrText>
+              <w:instrText xml:space="preserve"> PAGEREF _Toc530400038 \h </w:instrText>
             </w:r>
             <w:r>
               <w:rPr>
@@ -1931,7 +1930,7 @@
                 <w:noProof/>
                 <w:webHidden/>
               </w:rPr>
-              <w:t>2</w:t>
+              <w:t>3</w:t>
             </w:r>
             <w:r>
               <w:rPr>
@@ -1954,7 +1953,7 @@
               <w:noProof/>
             </w:rPr>
           </w:pPr>
-          <w:hyperlink w:anchor="_Toc530219059" w:history="1">
+          <w:hyperlink w:anchor="_Toc530400039" w:history="1">
             <w:r>
               <w:rPr>
                 <w:rStyle w:val="af"/>
@@ -1995,7 +1994,7 @@
                 <w:noProof/>
                 <w:webHidden/>
               </w:rPr>
-              <w:instrText xml:space="preserve"> PAGEREF _Toc530219059 \h </w:instrText>
+              <w:instrText xml:space="preserve"> PAGEREF _Toc530400039 \h </w:instrText>
             </w:r>
             <w:r>
               <w:rPr>
@@ -2038,7 +2037,7 @@
               <w:noProof/>
             </w:rPr>
           </w:pPr>
-          <w:hyperlink w:anchor="_Toc530219060" w:history="1">
+          <w:hyperlink w:anchor="_Toc530400040" w:history="1">
             <w:r>
               <w:rPr>
                 <w:rStyle w:val="af"/>
@@ -2079,7 +2078,7 @@
                 <w:noProof/>
                 <w:webHidden/>
               </w:rPr>
-              <w:instrText xml:space="preserve"> PAGEREF _Toc530219060 \h </w:instrText>
+              <w:instrText xml:space="preserve"> PAGEREF _Toc530400040 \h </w:instrText>
             </w:r>
             <w:r>
               <w:rPr>
@@ -2122,7 +2121,7 @@
               <w:noProof/>
             </w:rPr>
           </w:pPr>
-          <w:hyperlink w:anchor="_Toc530219061" w:history="1">
+          <w:hyperlink w:anchor="_Toc530400041" w:history="1">
             <w:r>
               <w:rPr>
                 <w:rStyle w:val="af"/>
@@ -2163,7 +2162,7 @@
                 <w:noProof/>
                 <w:webHidden/>
               </w:rPr>
-              <w:instrText xml:space="preserve"> PAGEREF _Toc530219061 \h </w:instrText>
+              <w:instrText xml:space="preserve"> PAGEREF _Toc530400041 \h </w:instrText>
             </w:r>
             <w:r>
               <w:rPr>
@@ -2206,7 +2205,7 @@
               <w:noProof/>
             </w:rPr>
           </w:pPr>
-          <w:hyperlink w:anchor="_Toc530219062" w:history="1">
+          <w:hyperlink w:anchor="_Toc530400042" w:history="1">
             <w:r>
               <w:rPr>
                 <w:rStyle w:val="af"/>
@@ -2254,7 +2253,7 @@
                 <w:noProof/>
                 <w:webHidden/>
               </w:rPr>
-              <w:instrText xml:space="preserve"> PAGEREF _Toc530219062 \h </w:instrText>
+              <w:instrText xml:space="preserve"> PAGEREF _Toc530400042 \h </w:instrText>
             </w:r>
             <w:r>
               <w:rPr>
@@ -2295,7 +2294,7 @@
               <w:noProof/>
             </w:rPr>
           </w:pPr>
-          <w:hyperlink w:anchor="_Toc530219063" w:history="1">
+          <w:hyperlink w:anchor="_Toc530400043" w:history="1">
             <w:r>
               <w:rPr>
                 <w:rStyle w:val="af"/>
@@ -2337,90 +2336,7 @@
                 <w:noProof/>
                 <w:webHidden/>
               </w:rPr>
-              <w:instrText xml:space="preserve"> PAGEREF _Toc530219063 \h </w:instrText>
-            </w:r>
-            <w:r>
-              <w:rPr>
-                <w:noProof/>
-                <w:webHidden/>
-              </w:rPr>
-            </w:r>
-            <w:r>
-              <w:rPr>
-                <w:noProof/>
-                <w:webHidden/>
-              </w:rPr>
-              <w:fldChar w:fldCharType="separate"/>
-            </w:r>
-            <w:r>
-              <w:rPr>
-                <w:noProof/>
-                <w:webHidden/>
-              </w:rPr>
-              <w:t>4</w:t>
-            </w:r>
-            <w:r>
-              <w:rPr>
-                <w:noProof/>
-                <w:webHidden/>
-              </w:rPr>
-              <w:fldChar w:fldCharType="end"/>
-            </w:r>
-          </w:hyperlink>
-        </w:p>
-        <w:p>
-          <w:pPr>
-            <w:pStyle w:val="TOC1"/>
-            <w:spacing w:before="31" w:after="31"/>
-            <w:rPr>
-              <w:rFonts w:asciiTheme="minorHAnsi" w:eastAsiaTheme="minorEastAsia" w:hAnsiTheme="minorHAnsi" w:cstheme="minorBidi"/>
-              <w:b w:val="0"/>
-              <w:noProof/>
-            </w:rPr>
-          </w:pPr>
-          <w:hyperlink w:anchor="_Toc530219064" w:history="1">
-            <w:r>
-              <w:rPr>
-                <w:rStyle w:val="af"/>
-                <w:noProof/>
-              </w:rPr>
-              <w:t>4</w:t>
-            </w:r>
-            <w:r>
-              <w:rPr>
-                <w:rFonts w:asciiTheme="minorHAnsi" w:eastAsiaTheme="minorEastAsia" w:hAnsiTheme="minorHAnsi" w:cstheme="minorBidi"/>
-                <w:b w:val="0"/>
-                <w:noProof/>
-              </w:rPr>
-              <w:tab/>
-            </w:r>
-            <w:r>
-              <w:rPr>
-                <w:rStyle w:val="af"/>
-                <w:noProof/>
-              </w:rPr>
-              <w:t>技术方案</w:t>
-            </w:r>
-            <w:r>
-              <w:rPr>
-                <w:noProof/>
-                <w:webHidden/>
-              </w:rPr>
-              <w:tab/>
-            </w:r>
-            <w:r>
-              <w:rPr>
-                <w:noProof/>
-                <w:webHidden/>
-              </w:rPr>
-              <w:fldChar w:fldCharType="begin"/>
-            </w:r>
-            <w:r>
-              <w:rPr>
-                <w:noProof/>
-                <w:webHidden/>
-              </w:rPr>
-              <w:instrText xml:space="preserve"> PAGEREF _Toc530219064 \h </w:instrText>
+              <w:instrText xml:space="preserve"> PAGEREF _Toc530400043 \h </w:instrText>
             </w:r>
             <w:r>
               <w:rPr>
@@ -2463,13 +2379,13 @@
               <w:noProof/>
             </w:rPr>
           </w:pPr>
-          <w:hyperlink w:anchor="_Toc530219065" w:history="1">
+          <w:hyperlink w:anchor="_Toc530400044" w:history="1">
             <w:r>
               <w:rPr>
                 <w:rStyle w:val="af"/>
                 <w:noProof/>
               </w:rPr>
-              <w:t>4.1</w:t>
+              <w:t>3.1</w:t>
             </w:r>
             <w:r>
               <w:rPr>
@@ -2483,7 +2399,7 @@
                 <w:rStyle w:val="af"/>
                 <w:noProof/>
               </w:rPr>
-              <w:t>技术方向</w:t>
+              <w:t>MINST DATABASE</w:t>
             </w:r>
             <w:r>
               <w:rPr>
@@ -2504,7 +2420,7 @@
                 <w:noProof/>
                 <w:webHidden/>
               </w:rPr>
-              <w:instrText xml:space="preserve"> PAGEREF _Toc530219065 \h </w:instrText>
+              <w:instrText xml:space="preserve"> PAGEREF _Toc530400044 \h </w:instrText>
             </w:r>
             <w:r>
               <w:rPr>
@@ -2547,12 +2463,270 @@
               <w:noProof/>
             </w:rPr>
           </w:pPr>
-          <w:hyperlink w:anchor="_Toc530219066" w:history="1">
+          <w:hyperlink w:anchor="_Toc530400045" w:history="1">
             <w:r>
               <w:rPr>
                 <w:rStyle w:val="af"/>
                 <w:noProof/>
               </w:rPr>
+              <w:t>3.2</w:t>
+            </w:r>
+            <w:r>
+              <w:rPr>
+                <w:rFonts w:asciiTheme="minorHAnsi" w:eastAsiaTheme="minorEastAsia" w:hAnsiTheme="minorHAnsi" w:cstheme="minorBidi"/>
+                <w:noProof/>
+              </w:rPr>
+              <w:tab/>
+            </w:r>
+            <w:r>
+              <w:rPr>
+                <w:rStyle w:val="af"/>
+                <w:noProof/>
+              </w:rPr>
+              <w:t xml:space="preserve">Microsoft Azure </w:t>
+            </w:r>
+            <w:r>
+              <w:rPr>
+                <w:rStyle w:val="af"/>
+                <w:noProof/>
+              </w:rPr>
+              <w:t>手写体认知服务</w:t>
+            </w:r>
+            <w:r>
+              <w:rPr>
+                <w:noProof/>
+                <w:webHidden/>
+              </w:rPr>
+              <w:tab/>
+            </w:r>
+            <w:r>
+              <w:rPr>
+                <w:noProof/>
+                <w:webHidden/>
+              </w:rPr>
+              <w:fldChar w:fldCharType="begin"/>
+            </w:r>
+            <w:r>
+              <w:rPr>
+                <w:noProof/>
+                <w:webHidden/>
+              </w:rPr>
+              <w:instrText xml:space="preserve"> PAGEREF _Toc530400045 \h </w:instrText>
+            </w:r>
+            <w:r>
+              <w:rPr>
+                <w:noProof/>
+                <w:webHidden/>
+              </w:rPr>
+            </w:r>
+            <w:r>
+              <w:rPr>
+                <w:noProof/>
+                <w:webHidden/>
+              </w:rPr>
+              <w:fldChar w:fldCharType="separate"/>
+            </w:r>
+            <w:r>
+              <w:rPr>
+                <w:noProof/>
+                <w:webHidden/>
+              </w:rPr>
+              <w:t>4</w:t>
+            </w:r>
+            <w:r>
+              <w:rPr>
+                <w:noProof/>
+                <w:webHidden/>
+              </w:rPr>
+              <w:fldChar w:fldCharType="end"/>
+            </w:r>
+          </w:hyperlink>
+        </w:p>
+        <w:p>
+          <w:pPr>
+            <w:pStyle w:val="TOC1"/>
+            <w:spacing w:before="31" w:after="31"/>
+            <w:rPr>
+              <w:rFonts w:asciiTheme="minorHAnsi" w:eastAsiaTheme="minorEastAsia" w:hAnsiTheme="minorHAnsi" w:cstheme="minorBidi"/>
+              <w:b w:val="0"/>
+              <w:noProof/>
+            </w:rPr>
+          </w:pPr>
+          <w:hyperlink w:anchor="_Toc530400046" w:history="1">
+            <w:r>
+              <w:rPr>
+                <w:rStyle w:val="af"/>
+                <w:noProof/>
+              </w:rPr>
+              <w:t>4</w:t>
+            </w:r>
+            <w:r>
+              <w:rPr>
+                <w:rFonts w:asciiTheme="minorHAnsi" w:eastAsiaTheme="minorEastAsia" w:hAnsiTheme="minorHAnsi" w:cstheme="minorBidi"/>
+                <w:b w:val="0"/>
+                <w:noProof/>
+              </w:rPr>
+              <w:tab/>
+            </w:r>
+            <w:r>
+              <w:rPr>
+                <w:rStyle w:val="af"/>
+                <w:noProof/>
+              </w:rPr>
+              <w:t>技术方案</w:t>
+            </w:r>
+            <w:r>
+              <w:rPr>
+                <w:noProof/>
+                <w:webHidden/>
+              </w:rPr>
+              <w:tab/>
+            </w:r>
+            <w:r>
+              <w:rPr>
+                <w:noProof/>
+                <w:webHidden/>
+              </w:rPr>
+              <w:fldChar w:fldCharType="begin"/>
+            </w:r>
+            <w:r>
+              <w:rPr>
+                <w:noProof/>
+                <w:webHidden/>
+              </w:rPr>
+              <w:instrText xml:space="preserve"> PAGEREF _Toc530400046 \h </w:instrText>
+            </w:r>
+            <w:r>
+              <w:rPr>
+                <w:noProof/>
+                <w:webHidden/>
+              </w:rPr>
+            </w:r>
+            <w:r>
+              <w:rPr>
+                <w:noProof/>
+                <w:webHidden/>
+              </w:rPr>
+              <w:fldChar w:fldCharType="separate"/>
+            </w:r>
+            <w:r>
+              <w:rPr>
+                <w:noProof/>
+                <w:webHidden/>
+              </w:rPr>
+              <w:t>4</w:t>
+            </w:r>
+            <w:r>
+              <w:rPr>
+                <w:noProof/>
+                <w:webHidden/>
+              </w:rPr>
+              <w:fldChar w:fldCharType="end"/>
+            </w:r>
+          </w:hyperlink>
+        </w:p>
+        <w:p>
+          <w:pPr>
+            <w:pStyle w:val="TOC2"/>
+            <w:tabs>
+              <w:tab w:val="left" w:pos="1260"/>
+              <w:tab w:val="right" w:leader="dot" w:pos="8302"/>
+            </w:tabs>
+            <w:rPr>
+              <w:rFonts w:asciiTheme="minorHAnsi" w:eastAsiaTheme="minorEastAsia" w:hAnsiTheme="minorHAnsi" w:cstheme="minorBidi"/>
+              <w:noProof/>
+            </w:rPr>
+          </w:pPr>
+          <w:hyperlink w:anchor="_Toc530400047" w:history="1">
+            <w:r>
+              <w:rPr>
+                <w:rStyle w:val="af"/>
+                <w:noProof/>
+              </w:rPr>
+              <w:t>4.1</w:t>
+            </w:r>
+            <w:r>
+              <w:rPr>
+                <w:rFonts w:asciiTheme="minorHAnsi" w:eastAsiaTheme="minorEastAsia" w:hAnsiTheme="minorHAnsi" w:cstheme="minorBidi"/>
+                <w:noProof/>
+              </w:rPr>
+              <w:tab/>
+            </w:r>
+            <w:r>
+              <w:rPr>
+                <w:rStyle w:val="af"/>
+                <w:noProof/>
+              </w:rPr>
+              <w:t>技术方向</w:t>
+            </w:r>
+            <w:r>
+              <w:rPr>
+                <w:noProof/>
+                <w:webHidden/>
+              </w:rPr>
+              <w:tab/>
+            </w:r>
+            <w:r>
+              <w:rPr>
+                <w:noProof/>
+                <w:webHidden/>
+              </w:rPr>
+              <w:fldChar w:fldCharType="begin"/>
+            </w:r>
+            <w:r>
+              <w:rPr>
+                <w:noProof/>
+                <w:webHidden/>
+              </w:rPr>
+              <w:instrText xml:space="preserve"> PAGEREF _Toc530400047 \h </w:instrText>
+            </w:r>
+            <w:r>
+              <w:rPr>
+                <w:noProof/>
+                <w:webHidden/>
+              </w:rPr>
+            </w:r>
+            <w:r>
+              <w:rPr>
+                <w:noProof/>
+                <w:webHidden/>
+              </w:rPr>
+              <w:fldChar w:fldCharType="separate"/>
+            </w:r>
+            <w:r>
+              <w:rPr>
+                <w:noProof/>
+                <w:webHidden/>
+              </w:rPr>
+              <w:t>4</w:t>
+            </w:r>
+            <w:r>
+              <w:rPr>
+                <w:noProof/>
+                <w:webHidden/>
+              </w:rPr>
+              <w:fldChar w:fldCharType="end"/>
+            </w:r>
+          </w:hyperlink>
+        </w:p>
+        <w:p>
+          <w:pPr>
+            <w:pStyle w:val="TOC2"/>
+            <w:tabs>
+              <w:tab w:val="left" w:pos="1260"/>
+              <w:tab w:val="right" w:leader="dot" w:pos="8302"/>
+            </w:tabs>
+            <w:rPr>
+              <w:rFonts w:asciiTheme="minorHAnsi" w:eastAsiaTheme="minorEastAsia" w:hAnsiTheme="minorHAnsi" w:cstheme="minorBidi"/>
+              <w:noProof/>
+            </w:rPr>
+          </w:pPr>
+          <w:hyperlink w:anchor="_Toc530400048" w:history="1">
+            <w:r>
+              <w:rPr>
+                <w:rStyle w:val="af"/>
+                <w:noProof/>
+              </w:rPr>
               <w:t>4.2</w:t>
             </w:r>
             <w:r>
@@ -2588,7 +2762,7 @@
                 <w:noProof/>
                 <w:webHidden/>
               </w:rPr>
-              <w:instrText xml:space="preserve"> PAGEREF _Toc530219066 \h </w:instrText>
+              <w:instrText xml:space="preserve"> PAGEREF _Toc530400048 \h </w:instrText>
             </w:r>
             <w:r>
               <w:rPr>
@@ -2608,7 +2782,7 @@
                 <w:noProof/>
                 <w:webHidden/>
               </w:rPr>
-              <w:t>4</w:t>
+              <w:t>5</w:t>
             </w:r>
             <w:r>
               <w:rPr>
@@ -2631,7 +2805,7 @@
               <w:noProof/>
             </w:rPr>
           </w:pPr>
-          <w:hyperlink w:anchor="_Toc530219067" w:history="1">
+          <w:hyperlink w:anchor="_Toc530400049" w:history="1">
             <w:r>
               <w:rPr>
                 <w:rStyle w:val="af"/>
@@ -2672,7 +2846,7 @@
                 <w:noProof/>
                 <w:webHidden/>
               </w:rPr>
-              <w:instrText xml:space="preserve"> PAGEREF _Toc530219067 \h </w:instrText>
+              <w:instrText xml:space="preserve"> PAGEREF _Toc530400049 \h </w:instrText>
             </w:r>
             <w:r>
               <w:rPr>
@@ -2692,7 +2866,7 @@
                 <w:noProof/>
                 <w:webHidden/>
               </w:rPr>
-              <w:t>4</w:t>
+              <w:t>5</w:t>
             </w:r>
             <w:r>
               <w:rPr>
@@ -2715,7 +2889,7 @@
               <w:noProof/>
             </w:rPr>
           </w:pPr>
-          <w:hyperlink w:anchor="_Toc530219068" w:history="1">
+          <w:hyperlink w:anchor="_Toc530400050" w:history="1">
             <w:r>
               <w:rPr>
                 <w:rStyle w:val="af"/>
@@ -2756,7 +2930,7 @@
                 <w:noProof/>
                 <w:webHidden/>
               </w:rPr>
-              <w:instrText xml:space="preserve"> PAGEREF _Toc530219068 \h </w:instrText>
+              <w:instrText xml:space="preserve"> PAGEREF _Toc530400050 \h </w:instrText>
             </w:r>
             <w:r>
               <w:rPr>
@@ -2776,7 +2950,7 @@
                 <w:noProof/>
                 <w:webHidden/>
               </w:rPr>
-              <w:t>4</w:t>
+              <w:t>5</w:t>
             </w:r>
             <w:r>
               <w:rPr>
@@ -2799,7 +2973,7 @@
               <w:noProof/>
             </w:rPr>
           </w:pPr>
-          <w:hyperlink w:anchor="_Toc530219069" w:history="1">
+          <w:hyperlink w:anchor="_Toc530400051" w:history="1">
             <w:r>
               <w:rPr>
                 <w:rStyle w:val="af"/>
@@ -2840,7 +3014,7 @@
                 <w:noProof/>
                 <w:webHidden/>
               </w:rPr>
-              <w:instrText xml:space="preserve"> PAGEREF _Toc530219069 \h </w:instrText>
+              <w:instrText xml:space="preserve"> PAGEREF _Toc530400051 \h </w:instrText>
             </w:r>
             <w:r>
               <w:rPr>
@@ -2860,7 +3034,7 @@
                 <w:noProof/>
                 <w:webHidden/>
               </w:rPr>
-              <w:t>4</w:t>
+              <w:t>5</w:t>
             </w:r>
             <w:r>
               <w:rPr>
@@ -2883,7 +3057,7 @@
               <w:noProof/>
             </w:rPr>
           </w:pPr>
-          <w:hyperlink w:anchor="_Toc530219070" w:history="1">
+          <w:hyperlink w:anchor="_Toc530400052" w:history="1">
             <w:r>
               <w:rPr>
                 <w:rStyle w:val="af"/>
@@ -2924,7 +3098,7 @@
                 <w:noProof/>
                 <w:webHidden/>
               </w:rPr>
-              <w:instrText xml:space="preserve"> PAGEREF _Toc530219070 \h </w:instrText>
+              <w:instrText xml:space="preserve"> PAGEREF _Toc530400052 \h </w:instrText>
             </w:r>
             <w:r>
               <w:rPr>
@@ -2944,7 +3118,7 @@
                 <w:noProof/>
                 <w:webHidden/>
               </w:rPr>
-              <w:t>4</w:t>
+              <w:t>5</w:t>
             </w:r>
             <w:r>
               <w:rPr>
@@ -3017,8 +3191,8 @@
       </w:tblPr>
       <w:tblGrid>
         <w:gridCol w:w="816"/>
-        <w:gridCol w:w="1699"/>
-        <w:gridCol w:w="1279"/>
+        <w:gridCol w:w="1983"/>
+        <w:gridCol w:w="995"/>
         <w:gridCol w:w="1416"/>
         <w:gridCol w:w="1703"/>
         <w:gridCol w:w="1609"/>
@@ -3059,7 +3233,7 @@
         </w:tc>
         <w:tc>
           <w:tcPr>
-            <w:tcW w:w="1699" w:type="dxa"/>
+            <w:tcW w:w="1983" w:type="dxa"/>
             <w:vAlign w:val="center"/>
           </w:tcPr>
           <w:p>
@@ -3088,7 +3262,7 @@
         </w:tc>
         <w:tc>
           <w:tcPr>
-            <w:tcW w:w="1279" w:type="dxa"/>
+            <w:tcW w:w="995" w:type="dxa"/>
             <w:vAlign w:val="center"/>
           </w:tcPr>
           <w:p>
@@ -3238,7 +3412,7 @@
         </w:tc>
         <w:tc>
           <w:tcPr>
-            <w:tcW w:w="1699" w:type="dxa"/>
+            <w:tcW w:w="1983" w:type="dxa"/>
             <w:vAlign w:val="center"/>
           </w:tcPr>
           <w:p>
@@ -3265,7 +3439,7 @@
         </w:tc>
         <w:tc>
           <w:tcPr>
-            <w:tcW w:w="1279" w:type="dxa"/>
+            <w:tcW w:w="995" w:type="dxa"/>
             <w:vAlign w:val="center"/>
           </w:tcPr>
           <w:p>
@@ -3389,17 +3563,26 @@
               <w:pStyle w:val="220"/>
               <w:spacing w:before="31" w:after="31"/>
               <w:rPr>
-                <w:rFonts w:eastAsia="宋体" w:hAnsi="Arial"/>
+                <w:rFonts w:eastAsia="宋体" w:hAnsi="Arial" w:hint="eastAsia"/>
                 <w:color w:val="000000"/>
                 <w:sz w:val="21"/>
                 <w:szCs w:val="21"/>
               </w:rPr>
             </w:pPr>
+            <w:r>
+              <w:rPr>
+                <w:rFonts w:eastAsia="宋体" w:hAnsi="Arial" w:hint="eastAsia"/>
+                <w:color w:val="000000"/>
+                <w:sz w:val="21"/>
+                <w:szCs w:val="21"/>
+              </w:rPr>
+              <w:t>2</w:t>
+            </w:r>
           </w:p>
         </w:tc>
         <w:tc>
           <w:tcPr>
-            <w:tcW w:w="1699" w:type="dxa"/>
+            <w:tcW w:w="1983" w:type="dxa"/>
             <w:vAlign w:val="center"/>
           </w:tcPr>
           <w:p>
@@ -3407,17 +3590,26 @@
               <w:pStyle w:val="220"/>
               <w:spacing w:before="31" w:after="31"/>
               <w:rPr>
-                <w:rFonts w:eastAsia="宋体" w:hAnsi="Arial"/>
+                <w:rFonts w:eastAsia="宋体" w:hAnsi="Arial" w:hint="eastAsia"/>
                 <w:color w:val="000000"/>
                 <w:sz w:val="21"/>
                 <w:szCs w:val="21"/>
               </w:rPr>
             </w:pPr>
+            <w:r>
+              <w:rPr>
+                <w:rFonts w:eastAsia="宋体" w:hAnsi="Arial" w:hint="eastAsia"/>
+                <w:color w:val="000000"/>
+                <w:sz w:val="21"/>
+                <w:szCs w:val="21"/>
+              </w:rPr>
+              <w:t>补充未完成部分。</w:t>
+            </w:r>
           </w:p>
         </w:tc>
         <w:tc>
           <w:tcPr>
-            <w:tcW w:w="1279" w:type="dxa"/>
+            <w:tcW w:w="995" w:type="dxa"/>
             <w:vAlign w:val="center"/>
           </w:tcPr>
           <w:p>
@@ -3425,12 +3617,30 @@
               <w:pStyle w:val="220"/>
               <w:spacing w:before="31" w:after="31"/>
               <w:rPr>
+                <w:rFonts w:eastAsia="宋体" w:hAnsi="Arial" w:hint="eastAsia"/>
+                <w:color w:val="000000"/>
+                <w:sz w:val="21"/>
+                <w:szCs w:val="21"/>
+              </w:rPr>
+            </w:pPr>
+            <w:r>
+              <w:rPr>
+                <w:rFonts w:eastAsia="宋体" w:hAnsi="Arial" w:hint="eastAsia"/>
+                <w:color w:val="000000"/>
+                <w:sz w:val="21"/>
+                <w:szCs w:val="21"/>
+              </w:rPr>
+              <w:t>1.</w:t>
+            </w:r>
+            <w:r>
+              <w:rPr>
                 <w:rFonts w:eastAsia="宋体" w:hAnsi="Arial"/>
                 <w:color w:val="000000"/>
                 <w:sz w:val="21"/>
                 <w:szCs w:val="21"/>
               </w:rPr>
-            </w:pPr>
+              <w:t>1</w:t>
+            </w:r>
           </w:p>
         </w:tc>
         <w:tc>
@@ -3449,6 +3659,15 @@
                 <w:szCs w:val="21"/>
               </w:rPr>
             </w:pPr>
+            <w:r>
+              <w:rPr>
+                <w:rFonts w:eastAsia="宋体" w:hAnsi="Arial" w:hint="eastAsia"/>
+                <w:color w:val="000000"/>
+                <w:sz w:val="21"/>
+                <w:szCs w:val="21"/>
+              </w:rPr>
+              <w:t>于喜千</w:t>
+            </w:r>
           </w:p>
         </w:tc>
         <w:tc>
@@ -3467,6 +3686,15 @@
                 <w:szCs w:val="21"/>
               </w:rPr>
             </w:pPr>
+            <w:r>
+              <w:rPr>
+                <w:rFonts w:eastAsia="宋体" w:hAnsi="Arial"/>
+                <w:color w:val="000000"/>
+                <w:sz w:val="21"/>
+                <w:szCs w:val="21"/>
+              </w:rPr>
+              <w:t>2018/11/19</w:t>
+            </w:r>
           </w:p>
         </w:tc>
         <w:tc>
@@ -3515,7 +3743,7 @@
         </w:tc>
         <w:tc>
           <w:tcPr>
-            <w:tcW w:w="1699" w:type="dxa"/>
+            <w:tcW w:w="1983" w:type="dxa"/>
             <w:vAlign w:val="center"/>
           </w:tcPr>
           <w:p>
@@ -3533,7 +3761,7 @@
         </w:tc>
         <w:tc>
           <w:tcPr>
-            <w:tcW w:w="1279" w:type="dxa"/>
+            <w:tcW w:w="995" w:type="dxa"/>
             <w:vAlign w:val="center"/>
           </w:tcPr>
           <w:p>
@@ -3631,7 +3859,7 @@
         </w:tc>
         <w:tc>
           <w:tcPr>
-            <w:tcW w:w="1699" w:type="dxa"/>
+            <w:tcW w:w="1983" w:type="dxa"/>
             <w:vAlign w:val="center"/>
           </w:tcPr>
           <w:p>
@@ -3649,7 +3877,7 @@
         </w:tc>
         <w:tc>
           <w:tcPr>
-            <w:tcW w:w="1279" w:type="dxa"/>
+            <w:tcW w:w="995" w:type="dxa"/>
             <w:vAlign w:val="center"/>
           </w:tcPr>
           <w:p>
@@ -3747,7 +3975,7 @@
         </w:tc>
         <w:tc>
           <w:tcPr>
-            <w:tcW w:w="1699" w:type="dxa"/>
+            <w:tcW w:w="1983" w:type="dxa"/>
             <w:vAlign w:val="center"/>
           </w:tcPr>
           <w:p>
@@ -3765,7 +3993,7 @@
         </w:tc>
         <w:tc>
           <w:tcPr>
-            <w:tcW w:w="1279" w:type="dxa"/>
+            <w:tcW w:w="995" w:type="dxa"/>
             <w:vAlign w:val="center"/>
           </w:tcPr>
           <w:p>
@@ -3863,7 +4091,7 @@
         </w:tc>
         <w:tc>
           <w:tcPr>
-            <w:tcW w:w="1699" w:type="dxa"/>
+            <w:tcW w:w="1983" w:type="dxa"/>
             <w:vAlign w:val="center"/>
           </w:tcPr>
           <w:p>
@@ -3881,7 +4109,7 @@
         </w:tc>
         <w:tc>
           <w:tcPr>
-            <w:tcW w:w="1279" w:type="dxa"/>
+            <w:tcW w:w="995" w:type="dxa"/>
             <w:vAlign w:val="center"/>
           </w:tcPr>
           <w:p>
@@ -3979,7 +4207,7 @@
         </w:tc>
         <w:tc>
           <w:tcPr>
-            <w:tcW w:w="1699" w:type="dxa"/>
+            <w:tcW w:w="1983" w:type="dxa"/>
             <w:vAlign w:val="center"/>
           </w:tcPr>
           <w:p>
@@ -3997,7 +4225,7 @@
         </w:tc>
         <w:tc>
           <w:tcPr>
-            <w:tcW w:w="1279" w:type="dxa"/>
+            <w:tcW w:w="995" w:type="dxa"/>
             <w:vAlign w:val="center"/>
           </w:tcPr>
           <w:p>
@@ -4095,7 +4323,7 @@
         </w:tc>
         <w:tc>
           <w:tcPr>
-            <w:tcW w:w="1699" w:type="dxa"/>
+            <w:tcW w:w="1983" w:type="dxa"/>
             <w:vAlign w:val="center"/>
           </w:tcPr>
           <w:p>
@@ -4113,7 +4341,7 @@
         </w:tc>
         <w:tc>
           <w:tcPr>
-            <w:tcW w:w="1279" w:type="dxa"/>
+            <w:tcW w:w="995" w:type="dxa"/>
             <w:vAlign w:val="center"/>
           </w:tcPr>
           <w:p>
@@ -4211,7 +4439,7 @@
         </w:tc>
         <w:tc>
           <w:tcPr>
-            <w:tcW w:w="1699" w:type="dxa"/>
+            <w:tcW w:w="1983" w:type="dxa"/>
             <w:vAlign w:val="center"/>
           </w:tcPr>
           <w:p>
@@ -4229,7 +4457,7 @@
         </w:tc>
         <w:tc>
           <w:tcPr>
-            <w:tcW w:w="1279" w:type="dxa"/>
+            <w:tcW w:w="995" w:type="dxa"/>
             <w:vAlign w:val="center"/>
           </w:tcPr>
           <w:p>
@@ -4327,7 +4555,7 @@
         </w:tc>
         <w:tc>
           <w:tcPr>
-            <w:tcW w:w="1699" w:type="dxa"/>
+            <w:tcW w:w="1983" w:type="dxa"/>
             <w:vAlign w:val="center"/>
           </w:tcPr>
           <w:p>
@@ -4345,7 +4573,7 @@
         </w:tc>
         <w:tc>
           <w:tcPr>
-            <w:tcW w:w="1279" w:type="dxa"/>
+            <w:tcW w:w="995" w:type="dxa"/>
             <w:vAlign w:val="center"/>
           </w:tcPr>
           <w:p>
@@ -4443,7 +4671,7 @@
         </w:tc>
         <w:tc>
           <w:tcPr>
-            <w:tcW w:w="1699" w:type="dxa"/>
+            <w:tcW w:w="1983" w:type="dxa"/>
             <w:vAlign w:val="center"/>
           </w:tcPr>
           <w:p>
@@ -4461,7 +4689,7 @@
         </w:tc>
         <w:tc>
           <w:tcPr>
-            <w:tcW w:w="1279" w:type="dxa"/>
+            <w:tcW w:w="995" w:type="dxa"/>
             <w:vAlign w:val="center"/>
           </w:tcPr>
           <w:p>
@@ -4559,7 +4787,7 @@
         </w:tc>
         <w:tc>
           <w:tcPr>
-            <w:tcW w:w="1699" w:type="dxa"/>
+            <w:tcW w:w="1983" w:type="dxa"/>
             <w:vAlign w:val="center"/>
           </w:tcPr>
           <w:p>
@@ -4577,7 +4805,7 @@
         </w:tc>
         <w:tc>
           <w:tcPr>
-            <w:tcW w:w="1279" w:type="dxa"/>
+            <w:tcW w:w="995" w:type="dxa"/>
             <w:vAlign w:val="center"/>
           </w:tcPr>
           <w:p>
@@ -4675,7 +4903,7 @@
         </w:tc>
         <w:tc>
           <w:tcPr>
-            <w:tcW w:w="1699" w:type="dxa"/>
+            <w:tcW w:w="1983" w:type="dxa"/>
             <w:vAlign w:val="center"/>
           </w:tcPr>
           <w:p>
@@ -4693,7 +4921,7 @@
         </w:tc>
         <w:tc>
           <w:tcPr>
-            <w:tcW w:w="1279" w:type="dxa"/>
+            <w:tcW w:w="995" w:type="dxa"/>
             <w:vAlign w:val="center"/>
           </w:tcPr>
           <w:p>
@@ -4791,7 +5019,7 @@
         </w:tc>
         <w:tc>
           <w:tcPr>
-            <w:tcW w:w="1699" w:type="dxa"/>
+            <w:tcW w:w="1983" w:type="dxa"/>
             <w:vAlign w:val="center"/>
           </w:tcPr>
           <w:p>
@@ -4809,7 +5037,7 @@
         </w:tc>
         <w:tc>
           <w:tcPr>
-            <w:tcW w:w="1279" w:type="dxa"/>
+            <w:tcW w:w="995" w:type="dxa"/>
             <w:vAlign w:val="center"/>
           </w:tcPr>
           <w:p>
@@ -4907,7 +5135,7 @@
         </w:tc>
         <w:tc>
           <w:tcPr>
-            <w:tcW w:w="1699" w:type="dxa"/>
+            <w:tcW w:w="1983" w:type="dxa"/>
             <w:vAlign w:val="center"/>
           </w:tcPr>
           <w:p>
@@ -4925,7 +5153,7 @@
         </w:tc>
         <w:tc>
           <w:tcPr>
-            <w:tcW w:w="1279" w:type="dxa"/>
+            <w:tcW w:w="995" w:type="dxa"/>
             <w:vAlign w:val="center"/>
           </w:tcPr>
           <w:p>
@@ -5023,7 +5251,7 @@
         </w:tc>
         <w:tc>
           <w:tcPr>
-            <w:tcW w:w="1699" w:type="dxa"/>
+            <w:tcW w:w="1983" w:type="dxa"/>
             <w:vAlign w:val="center"/>
           </w:tcPr>
           <w:p>
@@ -5041,7 +5269,7 @@
         </w:tc>
         <w:tc>
           <w:tcPr>
-            <w:tcW w:w="1279" w:type="dxa"/>
+            <w:tcW w:w="995" w:type="dxa"/>
             <w:vAlign w:val="center"/>
           </w:tcPr>
           <w:p>
@@ -5139,7 +5367,7 @@
         </w:tc>
         <w:tc>
           <w:tcPr>
-            <w:tcW w:w="1699" w:type="dxa"/>
+            <w:tcW w:w="1983" w:type="dxa"/>
             <w:vAlign w:val="center"/>
           </w:tcPr>
           <w:p>
@@ -5157,7 +5385,7 @@
         </w:tc>
         <w:tc>
           <w:tcPr>
-            <w:tcW w:w="1279" w:type="dxa"/>
+            <w:tcW w:w="995" w:type="dxa"/>
             <w:vAlign w:val="center"/>
           </w:tcPr>
           <w:p>
@@ -5255,7 +5483,7 @@
         </w:tc>
         <w:tc>
           <w:tcPr>
-            <w:tcW w:w="1699" w:type="dxa"/>
+            <w:tcW w:w="1983" w:type="dxa"/>
             <w:vAlign w:val="center"/>
           </w:tcPr>
           <w:p>
@@ -5273,7 +5501,7 @@
         </w:tc>
         <w:tc>
           <w:tcPr>
-            <w:tcW w:w="1279" w:type="dxa"/>
+            <w:tcW w:w="995" w:type="dxa"/>
             <w:vAlign w:val="center"/>
           </w:tcPr>
           <w:p>
@@ -5371,7 +5599,7 @@
         </w:tc>
         <w:tc>
           <w:tcPr>
-            <w:tcW w:w="1699" w:type="dxa"/>
+            <w:tcW w:w="1983" w:type="dxa"/>
             <w:vAlign w:val="center"/>
           </w:tcPr>
           <w:p>
@@ -5389,7 +5617,7 @@
         </w:tc>
         <w:tc>
           <w:tcPr>
-            <w:tcW w:w="1279" w:type="dxa"/>
+            <w:tcW w:w="995" w:type="dxa"/>
             <w:vAlign w:val="center"/>
           </w:tcPr>
           <w:p>
@@ -5487,7 +5715,7 @@
         </w:tc>
         <w:tc>
           <w:tcPr>
-            <w:tcW w:w="1699" w:type="dxa"/>
+            <w:tcW w:w="1983" w:type="dxa"/>
             <w:vAlign w:val="center"/>
           </w:tcPr>
           <w:p>
@@ -5505,7 +5733,7 @@
         </w:tc>
         <w:tc>
           <w:tcPr>
-            <w:tcW w:w="1279" w:type="dxa"/>
+            <w:tcW w:w="995" w:type="dxa"/>
             <w:vAlign w:val="center"/>
           </w:tcPr>
           <w:p>
@@ -5603,7 +5831,7 @@
         </w:tc>
         <w:tc>
           <w:tcPr>
-            <w:tcW w:w="1699" w:type="dxa"/>
+            <w:tcW w:w="1983" w:type="dxa"/>
             <w:vAlign w:val="center"/>
           </w:tcPr>
           <w:p>
@@ -5621,7 +5849,7 @@
         </w:tc>
         <w:tc>
           <w:tcPr>
-            <w:tcW w:w="1279" w:type="dxa"/>
+            <w:tcW w:w="995" w:type="dxa"/>
             <w:vAlign w:val="center"/>
           </w:tcPr>
           <w:p>
@@ -5719,7 +5947,7 @@
         </w:tc>
         <w:tc>
           <w:tcPr>
-            <w:tcW w:w="1699" w:type="dxa"/>
+            <w:tcW w:w="1983" w:type="dxa"/>
             <w:vAlign w:val="center"/>
           </w:tcPr>
           <w:p>
@@ -5737,7 +5965,7 @@
         </w:tc>
         <w:tc>
           <w:tcPr>
-            <w:tcW w:w="1279" w:type="dxa"/>
+            <w:tcW w:w="995" w:type="dxa"/>
             <w:vAlign w:val="center"/>
           </w:tcPr>
           <w:p>
@@ -5835,7 +6063,7 @@
         </w:tc>
         <w:tc>
           <w:tcPr>
-            <w:tcW w:w="1699" w:type="dxa"/>
+            <w:tcW w:w="1983" w:type="dxa"/>
             <w:vAlign w:val="center"/>
           </w:tcPr>
           <w:p>
@@ -5853,7 +6081,7 @@
         </w:tc>
         <w:tc>
           <w:tcPr>
-            <w:tcW w:w="1279" w:type="dxa"/>
+            <w:tcW w:w="995" w:type="dxa"/>
             <w:vAlign w:val="center"/>
           </w:tcPr>
           <w:p>
@@ -5951,7 +6179,7 @@
         </w:tc>
         <w:tc>
           <w:tcPr>
-            <w:tcW w:w="1699" w:type="dxa"/>
+            <w:tcW w:w="1983" w:type="dxa"/>
             <w:vAlign w:val="center"/>
           </w:tcPr>
           <w:p>
@@ -5969,7 +6197,7 @@
         </w:tc>
         <w:tc>
           <w:tcPr>
-            <w:tcW w:w="1279" w:type="dxa"/>
+            <w:tcW w:w="995" w:type="dxa"/>
             <w:vAlign w:val="center"/>
           </w:tcPr>
           <w:p>
@@ -6067,7 +6295,7 @@
         </w:tc>
         <w:tc>
           <w:tcPr>
-            <w:tcW w:w="1699" w:type="dxa"/>
+            <w:tcW w:w="1983" w:type="dxa"/>
             <w:vAlign w:val="center"/>
           </w:tcPr>
           <w:p>
@@ -6085,7 +6313,7 @@
         </w:tc>
         <w:tc>
           <w:tcPr>
-            <w:tcW w:w="1279" w:type="dxa"/>
+            <w:tcW w:w="995" w:type="dxa"/>
             <w:vAlign w:val="center"/>
           </w:tcPr>
           <w:p>
@@ -6183,7 +6411,7 @@
         </w:tc>
         <w:tc>
           <w:tcPr>
-            <w:tcW w:w="1699" w:type="dxa"/>
+            <w:tcW w:w="1983" w:type="dxa"/>
             <w:vAlign w:val="center"/>
           </w:tcPr>
           <w:p>
@@ -6201,7 +6429,7 @@
         </w:tc>
         <w:tc>
           <w:tcPr>
-            <w:tcW w:w="1279" w:type="dxa"/>
+            <w:tcW w:w="995" w:type="dxa"/>
             <w:vAlign w:val="center"/>
           </w:tcPr>
           <w:p>
@@ -6299,7 +6527,7 @@
         </w:tc>
         <w:tc>
           <w:tcPr>
-            <w:tcW w:w="1699" w:type="dxa"/>
+            <w:tcW w:w="1983" w:type="dxa"/>
             <w:vAlign w:val="center"/>
           </w:tcPr>
           <w:p>
@@ -6317,7 +6545,7 @@
         </w:tc>
         <w:tc>
           <w:tcPr>
-            <w:tcW w:w="1279" w:type="dxa"/>
+            <w:tcW w:w="995" w:type="dxa"/>
             <w:vAlign w:val="center"/>
           </w:tcPr>
           <w:p>
@@ -6415,7 +6643,7 @@
         </w:tc>
         <w:tc>
           <w:tcPr>
-            <w:tcW w:w="1699" w:type="dxa"/>
+            <w:tcW w:w="1983" w:type="dxa"/>
             <w:vAlign w:val="center"/>
           </w:tcPr>
           <w:p>
@@ -6433,7 +6661,7 @@
         </w:tc>
         <w:tc>
           <w:tcPr>
-            <w:tcW w:w="1279" w:type="dxa"/>
+            <w:tcW w:w="995" w:type="dxa"/>
             <w:vAlign w:val="center"/>
           </w:tcPr>
           <w:p>
@@ -6531,7 +6759,7 @@
         </w:tc>
         <w:tc>
           <w:tcPr>
-            <w:tcW w:w="1699" w:type="dxa"/>
+            <w:tcW w:w="1983" w:type="dxa"/>
             <w:vAlign w:val="center"/>
           </w:tcPr>
           <w:p>
@@ -6549,7 +6777,7 @@
         </w:tc>
         <w:tc>
           <w:tcPr>
-            <w:tcW w:w="1279" w:type="dxa"/>
+            <w:tcW w:w="995" w:type="dxa"/>
             <w:vAlign w:val="center"/>
           </w:tcPr>
           <w:p>
@@ -6646,18 +6874,18 @@
         </w:numPr>
       </w:pPr>
       <w:bookmarkStart w:id="0" w:name="_Toc403425379"/>
-      <w:bookmarkStart w:id="1" w:name="_Toc530219044"/>
-      <w:bookmarkStart w:id="2" w:name="_Toc320869659"/>
-      <w:bookmarkStart w:id="3" w:name="_Toc331238737"/>
-      <w:bookmarkStart w:id="4" w:name="_Toc331243571"/>
-      <w:bookmarkStart w:id="5" w:name="_Toc331243750"/>
-      <w:bookmarkStart w:id="6" w:name="_Toc331545151"/>
-      <w:bookmarkStart w:id="7" w:name="_Toc363084172"/>
+      <w:bookmarkStart w:id="1" w:name="_Toc320869659"/>
+      <w:bookmarkStart w:id="2" w:name="_Toc331238737"/>
+      <w:bookmarkStart w:id="3" w:name="_Toc331243571"/>
+      <w:bookmarkStart w:id="4" w:name="_Toc331243750"/>
+      <w:bookmarkStart w:id="5" w:name="_Toc331545151"/>
+      <w:bookmarkStart w:id="6" w:name="_Toc363084172"/>
+      <w:bookmarkStart w:id="7" w:name="_Toc530400024"/>
       <w:r>
         <w:t>引言</w:t>
       </w:r>
       <w:bookmarkEnd w:id="0"/>
-      <w:bookmarkEnd w:id="1"/>
+      <w:bookmarkEnd w:id="7"/>
     </w:p>
     <w:p>
       <w:pPr>
@@ -6669,7 +6897,7 @@
       <w:bookmarkStart w:id="11" w:name="_Toc331243746"/>
       <w:bookmarkStart w:id="12" w:name="_Toc363084168"/>
       <w:bookmarkStart w:id="13" w:name="_Toc403425380"/>
-      <w:bookmarkStart w:id="14" w:name="_Toc530219045"/>
+      <w:bookmarkStart w:id="14" w:name="_Toc530400025"/>
       <w:r>
         <w:rPr>
           <w:rFonts w:hint="eastAsia"/>
@@ -6723,7 +6951,7 @@
       <w:pPr>
         <w:pStyle w:val="2"/>
       </w:pPr>
-      <w:bookmarkStart w:id="15" w:name="_Toc530219046"/>
+      <w:bookmarkStart w:id="15" w:name="_Toc530400026"/>
       <w:r>
         <w:rPr>
           <w:rFonts w:hint="eastAsia"/>
@@ -6753,7 +6981,7 @@
       <w:pPr>
         <w:pStyle w:val="2"/>
       </w:pPr>
-      <w:bookmarkStart w:id="16" w:name="_Toc530219047"/>
+      <w:bookmarkStart w:id="16" w:name="_Toc530400027"/>
       <w:r>
         <w:rPr>
           <w:rFonts w:hint="eastAsia"/>
@@ -6804,7 +7032,7 @@
       <w:bookmarkStart w:id="20" w:name="_Toc331243748"/>
       <w:bookmarkStart w:id="21" w:name="_Toc363084170"/>
       <w:bookmarkStart w:id="22" w:name="_Toc403425382"/>
-      <w:bookmarkStart w:id="23" w:name="_Toc530219048"/>
+      <w:bookmarkStart w:id="23" w:name="_Toc530400028"/>
       <w:r>
         <w:t>术语和缩略语</w:t>
       </w:r>
@@ -7013,7 +7241,7 @@
       <w:pPr>
         <w:pStyle w:val="2"/>
       </w:pPr>
-      <w:bookmarkStart w:id="30" w:name="_Toc530219049"/>
+      <w:bookmarkStart w:id="30" w:name="_Toc530400029"/>
       <w:r>
         <w:t>参考资料</w:t>
       </w:r>
@@ -7191,12 +7419,12 @@
       <w:bookmarkStart w:id="37" w:name="_Toc331243703"/>
       <w:bookmarkStart w:id="38" w:name="_Toc331243882"/>
       <w:bookmarkStart w:id="39" w:name="_Toc331545160"/>
+      <w:bookmarkEnd w:id="1"/>
       <w:bookmarkEnd w:id="2"/>
       <w:bookmarkEnd w:id="3"/>
       <w:bookmarkEnd w:id="4"/>
       <w:bookmarkEnd w:id="5"/>
       <w:bookmarkEnd w:id="6"/>
-      <w:bookmarkEnd w:id="7"/>
       <w:r>
         <w:rPr>
           <w:kern w:val="0"/>
@@ -7214,7 +7442,13 @@
         <w:rPr>
           <w:kern w:val="0"/>
         </w:rPr>
-        <w:t xml:space="preserve">] </w:t>
+        <w:t>]</w:t>
+      </w:r>
+      <w:r>
+        <w:rPr>
+          <w:kern w:val="0"/>
+        </w:rPr>
+        <w:t xml:space="preserve"> </w:t>
       </w:r>
       <w:r>
         <w:rPr>
@@ -7325,14 +7559,179 @@
         <w:t>[6] OpenCV.</w:t>
       </w:r>
       <w:r>
+        <w:t xml:space="preserve"> </w:t>
+      </w:r>
+      <w:r>
         <w:t>https://opencv.org</w:t>
       </w:r>
     </w:p>
     <w:p>
       <w:pPr>
+        <w:spacing w:line="300" w:lineRule="auto"/>
+      </w:pPr>
+      <w:r>
+        <w:tab/>
+        <w:t>[7] THE MNIST DATABASE.</w:t>
+      </w:r>
+      <w:r>
+        <w:rPr>
+          <w:rFonts w:hint="eastAsia"/>
+        </w:rPr>
+        <w:t>手写体识别数据库</w:t>
+      </w:r>
+      <w:r>
+        <w:t>.</w:t>
+      </w:r>
+      <w:r>
+        <w:t>http://yann.lecun.com/exdb/mnist/</w:t>
+      </w:r>
+    </w:p>
+    <w:p>
+      <w:pPr>
+        <w:spacing w:line="300" w:lineRule="auto"/>
+      </w:pPr>
+      <w:r>
+        <w:tab/>
+        <w:t xml:space="preserve">[8] Tensorflow </w:t>
+      </w:r>
+      <w:r>
+        <w:rPr>
+          <w:rFonts w:hint="eastAsia"/>
+        </w:rPr>
+        <w:t>之</w:t>
+      </w:r>
+      <w:r>
+        <w:t xml:space="preserve"> MINST </w:t>
+      </w:r>
+      <w:r>
+        <w:rPr>
+          <w:rFonts w:hint="eastAsia"/>
+        </w:rPr>
+        <w:t>解析</w:t>
+      </w:r>
+      <w:r>
+        <w:t>.</w:t>
+      </w:r>
+      <w:r>
+        <w:t xml:space="preserve"> </w:t>
+      </w:r>
+      <w:hyperlink r:id="rId14" w:history="1">
+        <w:r>
+          <w:rPr>
+            <w:rStyle w:val="af"/>
+          </w:rPr>
+          <w:t>https://www.cnblogs.com/lizheng114/p/7439556.html</w:t>
+        </w:r>
+      </w:hyperlink>
+    </w:p>
+    <w:p>
+      <w:pPr>
+        <w:spacing w:line="300" w:lineRule="auto"/>
+      </w:pPr>
+      <w:r>
+        <w:tab/>
+        <w:t>[9] Microsoft Azure</w:t>
+      </w:r>
+      <w:r>
+        <w:rPr>
+          <w:rFonts w:hint="eastAsia"/>
+        </w:rPr>
+        <w:t xml:space="preserve"> </w:t>
+      </w:r>
+      <w:r>
+        <w:rPr>
+          <w:rFonts w:hint="eastAsia"/>
+        </w:rPr>
+        <w:t>机器学习云服务</w:t>
+      </w:r>
+      <w:r>
+        <w:rPr>
+          <w:rFonts w:hint="eastAsia"/>
+        </w:rPr>
+        <w:t>.</w:t>
+      </w:r>
+      <w:r>
+        <w:t xml:space="preserve"> </w:t>
+      </w:r>
+      <w:r>
+        <w:rPr>
+          <w:rFonts w:hint="eastAsia"/>
+        </w:rPr>
+        <w:t>认知服务</w:t>
+      </w:r>
+      <w:r>
+        <w:t>.</w:t>
+      </w:r>
+      <w:r>
+        <w:rPr>
+          <w:rFonts w:hint="eastAsia"/>
+        </w:rPr>
+        <w:t>手写体识别</w:t>
+      </w:r>
+      <w:r>
+        <w:t>.</w:t>
+      </w:r>
+    </w:p>
+    <w:p>
+      <w:pPr>
+        <w:spacing w:line="300" w:lineRule="auto"/>
+      </w:pPr>
+      <w:hyperlink r:id="rId15" w:history="1">
+        <w:r>
+          <w:rPr>
+            <w:rStyle w:val="af"/>
+          </w:rPr>
+          <w:t>https://azure.microsoft.com/zh-cn/services/cognitive-services/computer-vision/#handwriting</w:t>
+        </w:r>
+      </w:hyperlink>
+      <w:r>
+        <w:t>.</w:t>
+      </w:r>
+    </w:p>
+    <w:p>
+      <w:pPr>
+        <w:spacing w:line="300" w:lineRule="auto"/>
+        <w:rPr>
+          <w:rFonts w:hint="eastAsia"/>
+        </w:rPr>
+      </w:pPr>
+      <w:r>
+        <w:tab/>
+        <w:t>[10]</w:t>
+      </w:r>
+      <w:r>
+        <w:rPr>
+          <w:rFonts w:hint="eastAsia"/>
+        </w:rPr>
+        <w:t xml:space="preserve"> </w:t>
+      </w:r>
+      <w:r>
+        <w:rPr>
+          <w:rFonts w:hint="eastAsia"/>
+        </w:rPr>
+        <w:t>汉王</w:t>
+      </w:r>
+      <w:r>
+        <w:t xml:space="preserve"> OCR</w:t>
+      </w:r>
+      <w:r>
+        <w:rPr>
+          <w:rFonts w:hint="eastAsia"/>
+        </w:rPr>
+        <w:t>.</w:t>
+      </w:r>
+      <w:r>
+        <w:t xml:space="preserve"> </w:t>
+      </w:r>
+      <w:r>
+        <w:t>http://www.hw99.com/jssq/index.jhtml</w:t>
+      </w:r>
+    </w:p>
+    <w:p>
+      <w:pPr>
         <w:pStyle w:val="1"/>
       </w:pPr>
-      <w:bookmarkStart w:id="40" w:name="_Toc530219050"/>
+      <w:bookmarkStart w:id="40" w:name="_Toc530400030"/>
       <w:r>
         <w:rPr>
           <w:rFonts w:hint="eastAsia"/>
@@ -7345,7 +7744,7 @@
       <w:pPr>
         <w:pStyle w:val="2"/>
       </w:pPr>
-      <w:bookmarkStart w:id="41" w:name="_Toc530219051"/>
+      <w:bookmarkStart w:id="41" w:name="_Toc530400031"/>
       <w:r>
         <w:rPr>
           <w:rFonts w:hint="eastAsia"/>
@@ -7402,7 +7801,7 @@
       <w:pPr>
         <w:pStyle w:val="2"/>
       </w:pPr>
-      <w:bookmarkStart w:id="42" w:name="_Toc530219052"/>
+      <w:bookmarkStart w:id="42" w:name="_Toc530400032"/>
       <w:r>
         <w:rPr>
           <w:rFonts w:hint="eastAsia"/>
@@ -7415,7 +7814,7 @@
       <w:pPr>
         <w:pStyle w:val="3"/>
       </w:pPr>
-      <w:bookmarkStart w:id="43" w:name="_Toc530219053"/>
+      <w:bookmarkStart w:id="43" w:name="_Toc530400033"/>
       <w:r>
         <w:rPr>
           <w:rFonts w:hint="eastAsia"/>
@@ -7490,7 +7889,7 @@
       <w:pPr>
         <w:pStyle w:val="3"/>
       </w:pPr>
-      <w:bookmarkStart w:id="44" w:name="_Toc530219054"/>
+      <w:bookmarkStart w:id="44" w:name="_Toc530400034"/>
       <w:r>
         <w:rPr>
           <w:rFonts w:hint="eastAsia"/>
@@ -7517,7 +7916,7 @@
       <w:pPr>
         <w:pStyle w:val="3"/>
       </w:pPr>
-      <w:bookmarkStart w:id="45" w:name="_Toc530219055"/>
+      <w:bookmarkStart w:id="45" w:name="_Toc530400035"/>
       <w:r>
         <w:rPr>
           <w:rFonts w:hint="eastAsia"/>
@@ -7598,7 +7997,7 @@
       <w:pPr>
         <w:pStyle w:val="2"/>
       </w:pPr>
-      <w:bookmarkStart w:id="46" w:name="_Toc530219056"/>
+      <w:bookmarkStart w:id="46" w:name="_Toc530400036"/>
       <w:r>
         <w:rPr>
           <w:rFonts w:hint="eastAsia"/>
@@ -7658,11 +8057,6 @@
       </w:r>
     </w:p>
     <w:p>
-      <w:pPr>
-        <w:rPr>
-          <w:rFonts w:hint="eastAsia"/>
-        </w:rPr>
-      </w:pPr>
       <w:r>
         <w:rPr>
           <w:rFonts w:hint="eastAsia"/>
@@ -7708,81 +8102,127 @@
         </w:rPr>
         <w:t>图像库结合自制的数据结构和脑图编辑器完成这一部分工作。</w:t>
       </w:r>
-      <w:bookmarkStart w:id="47" w:name="_GoBack"/>
+    </w:p>
+    <w:p>
+      <w:pPr>
+        <w:pStyle w:val="2"/>
+      </w:pPr>
+      <w:bookmarkStart w:id="47" w:name="_Toc530400037"/>
+      <w:r>
+        <w:rPr>
+          <w:rFonts w:hint="eastAsia"/>
+        </w:rPr>
+        <w:t>问题评估</w:t>
+      </w:r>
       <w:bookmarkEnd w:id="47"/>
     </w:p>
     <w:p>
+      <w:r>
+        <w:rPr>
+          <w:rFonts w:hint="eastAsia"/>
+        </w:rPr>
+        <w:t>由于传统计算机图形学已经相当成熟，发展出了许多</w:t>
+      </w:r>
+      <w:r>
+        <w:rPr>
+          <w:rFonts w:hint="eastAsia"/>
+        </w:rPr>
+        <w:t>成熟的图形算法且的到了多种优秀的实现。</w:t>
+      </w:r>
+      <w:r>
+        <w:rPr>
+          <w:rFonts w:hint="eastAsia"/>
+        </w:rPr>
+        <w:t>最著名的跨平台库就是我们所使用的基于</w:t>
+      </w:r>
+      <w:r>
+        <w:rPr>
+          <w:rFonts w:hint="eastAsia"/>
+        </w:rPr>
+        <w:t>C++</w:t>
+      </w:r>
+      <w:r>
+        <w:rPr>
+          <w:rFonts w:hint="eastAsia"/>
+        </w:rPr>
+        <w:t>的</w:t>
+      </w:r>
+      <w:r>
+        <w:rPr>
+          <w:rFonts w:hint="eastAsia"/>
+        </w:rPr>
+        <w:t>OpenCV</w:t>
+      </w:r>
+      <w:r>
+        <w:rPr>
+          <w:rFonts w:hint="eastAsia"/>
+        </w:rPr>
+        <w:t>。</w:t>
+      </w:r>
+    </w:p>
+    <w:p>
       <w:pPr>
         <w:pStyle w:val="2"/>
       </w:pPr>
-      <w:bookmarkStart w:id="48" w:name="_Toc530219057"/>
-      <w:r>
-        <w:rPr>
-          <w:rFonts w:hint="eastAsia"/>
-        </w:rPr>
-        <w:t>问题评估</w:t>
+      <w:bookmarkStart w:id="48" w:name="_Toc530400038"/>
+      <w:r>
+        <w:rPr>
+          <w:rFonts w:hint="eastAsia"/>
+        </w:rPr>
+        <w:t>问题分解</w:t>
       </w:r>
       <w:bookmarkEnd w:id="48"/>
     </w:p>
     <w:p>
-      <w:pPr>
-        <w:rPr>
-          <w:rFonts w:hint="eastAsia"/>
-        </w:rPr>
-      </w:pPr>
-      <w:r>
-        <w:rPr>
-          <w:rFonts w:hint="eastAsia"/>
-        </w:rPr>
-        <w:t>由于传统计算机图形学已经相当成熟，发展出了许多</w:t>
-      </w:r>
-      <w:r>
-        <w:rPr>
-          <w:rFonts w:hint="eastAsia"/>
-        </w:rPr>
-        <w:t>成熟的图形算法且的到了多种优秀的实现。</w:t>
-      </w:r>
-      <w:r>
-        <w:rPr>
-          <w:rFonts w:hint="eastAsia"/>
-        </w:rPr>
-        <w:t>最著名的跨平台库就是我们所使用的基于</w:t>
-      </w:r>
-      <w:r>
-        <w:rPr>
-          <w:rFonts w:hint="eastAsia"/>
-        </w:rPr>
-        <w:t>C++</w:t>
-      </w:r>
-      <w:r>
-        <w:rPr>
-          <w:rFonts w:hint="eastAsia"/>
-        </w:rPr>
-        <w:t>的</w:t>
-      </w:r>
-      <w:r>
-        <w:rPr>
-          <w:rFonts w:hint="eastAsia"/>
-        </w:rPr>
-        <w:t>OpenCV</w:t>
-      </w:r>
-      <w:r>
-        <w:rPr>
-          <w:rFonts w:hint="eastAsia"/>
-        </w:rPr>
-        <w:t>。</w:t>
+      <w:r>
+        <w:rPr>
+          <w:rFonts w:hint="eastAsia"/>
+        </w:rPr>
+        <w:t>此问题本质上分为两个部分：其一是思维导图部件（</w:t>
+      </w:r>
+      <w:r>
+        <w:rPr>
+          <w:rFonts w:hint="eastAsia"/>
+        </w:rPr>
+        <w:t>Gadget</w:t>
+      </w:r>
+      <w:r>
+        <w:rPr>
+          <w:rFonts w:hint="eastAsia"/>
+        </w:rPr>
+        <w:t>）和关系（</w:t>
+      </w:r>
+      <w:r>
+        <w:rPr>
+          <w:rFonts w:hint="eastAsia"/>
+        </w:rPr>
+        <w:t>Relationship</w:t>
+      </w:r>
+      <w:r>
+        <w:rPr>
+          <w:rFonts w:hint="eastAsia"/>
+        </w:rPr>
+        <w:t>）的识别和分类；其二是部件内的手写体的识别。</w:t>
       </w:r>
     </w:p>
     <w:p>
-      <w:pPr>
-        <w:pStyle w:val="2"/>
-      </w:pPr>
-      <w:bookmarkStart w:id="49" w:name="_Toc530219058"/>
-      <w:r>
-        <w:rPr>
-          <w:rFonts w:hint="eastAsia"/>
-        </w:rPr>
-        <w:t>问题分解</w:t>
+      <w:r>
+        <w:rPr>
+          <w:rFonts w:hint="eastAsia"/>
+        </w:rPr>
+        <w:t>第一个问题又分为几个主要部分：优化、分割与分类。</w:t>
+      </w:r>
+    </w:p>
+    <w:p>
+      <w:pPr>
+        <w:pStyle w:val="3"/>
+      </w:pPr>
+      <w:bookmarkStart w:id="49" w:name="_Toc530400039"/>
+      <w:r>
+        <w:rPr>
+          <w:rFonts w:hint="eastAsia"/>
+        </w:rPr>
+        <w:t>优化</w:t>
       </w:r>
       <w:bookmarkEnd w:id="49"/>
     </w:p>
@@ -7791,31 +8231,7 @@
         <w:rPr>
           <w:rFonts w:hint="eastAsia"/>
         </w:rPr>
-        <w:t>此问题本质上分为两个部分：其一是思维导图部件（</w:t>
-      </w:r>
-      <w:r>
-        <w:rPr>
-          <w:rFonts w:hint="eastAsia"/>
-        </w:rPr>
-        <w:t>Gadget</w:t>
-      </w:r>
-      <w:r>
-        <w:rPr>
-          <w:rFonts w:hint="eastAsia"/>
-        </w:rPr>
-        <w:t>）和关系（</w:t>
-      </w:r>
-      <w:r>
-        <w:rPr>
-          <w:rFonts w:hint="eastAsia"/>
-        </w:rPr>
-        <w:t>Relationship</w:t>
-      </w:r>
-      <w:r>
-        <w:rPr>
-          <w:rFonts w:hint="eastAsia"/>
-        </w:rPr>
-        <w:t>）的识别和分类；其二是部件内的手写体的识别。</w:t>
+        <w:t>首先对传入的图片进行降噪、锐化和二值化。</w:t>
       </w:r>
     </w:p>
     <w:p>
@@ -7823,19 +8239,35 @@
         <w:rPr>
           <w:rFonts w:hint="eastAsia"/>
         </w:rPr>
-        <w:t>第一个问题又分为几个主要部分：优化、分割与分类。</w:t>
+        <w:t>降噪可以减少噪点产生的无效部件（小黑点），增加识别正确概率。</w:t>
       </w:r>
     </w:p>
     <w:p>
+      <w:r>
+        <w:rPr>
+          <w:rFonts w:hint="eastAsia"/>
+        </w:rPr>
+        <w:t>锐化可以使得边缘更加清晰，减少错分部件的概率。</w:t>
+      </w:r>
+    </w:p>
+    <w:p>
+      <w:r>
+        <w:rPr>
+          <w:rFonts w:hint="eastAsia"/>
+        </w:rPr>
+        <w:t>二值化则是为了简化后续的图像处理步骤，方便后面做图像进一步算法处理。</w:t>
+      </w:r>
+    </w:p>
+    <w:p>
       <w:pPr>
         <w:pStyle w:val="3"/>
       </w:pPr>
-      <w:bookmarkStart w:id="50" w:name="_Toc530219059"/>
-      <w:r>
-        <w:rPr>
-          <w:rFonts w:hint="eastAsia"/>
-        </w:rPr>
-        <w:t>优化</w:t>
+      <w:bookmarkStart w:id="50" w:name="_Toc530400040"/>
+      <w:r>
+        <w:rPr>
+          <w:rFonts w:hint="eastAsia"/>
+        </w:rPr>
+        <w:t>分割</w:t>
       </w:r>
       <w:bookmarkEnd w:id="50"/>
     </w:p>
@@ -7844,15 +8276,49 @@
         <w:rPr>
           <w:rFonts w:hint="eastAsia"/>
         </w:rPr>
-        <w:t>首先对传入的图片进行降噪、锐化和二值化。</w:t>
+        <w:t>我们主要采用目前较为成熟的图像算法来对图片中的部件进行分割。</w:t>
       </w:r>
     </w:p>
     <w:p>
-      <w:r>
-        <w:rPr>
-          <w:rFonts w:hint="eastAsia"/>
-        </w:rPr>
-        <w:t>降噪可以减少噪点产生的无效部件（小黑点），增加识别正确概率。</w:t>
+      <w:pPr>
+        <w:widowControl/>
+        <w:jc w:val="left"/>
+      </w:pPr>
+      <w:r>
+        <w:rPr>
+          <w:rFonts w:hint="eastAsia"/>
+        </w:rPr>
+        <w:t>选择的图像处理库为</w:t>
+      </w:r>
+      <w:r>
+        <w:rPr>
+          <w:rFonts w:hint="eastAsia"/>
+        </w:rPr>
+        <w:t xml:space="preserve"> Op</w:t>
+      </w:r>
+      <w:r>
+        <w:t>enCV</w:t>
+      </w:r>
+      <w:r>
+        <w:rPr>
+          <w:rFonts w:hint="eastAsia"/>
+        </w:rPr>
+        <w:t>，其主要优势是开源且跨平台，</w:t>
+      </w:r>
+      <w:r>
+        <w:t>轻量级且高效</w:t>
+      </w:r>
+      <w:r>
+        <w:rPr>
+          <w:rFonts w:hint="eastAsia"/>
+        </w:rPr>
+        <w:t>——适合这个单个数据规模不是很大的</w:t>
+      </w:r>
+      <w:r>
+        <w:rPr>
+          <w:rFonts w:hint="eastAsia"/>
+        </w:rPr>
+        <w:t>小项目。</w:t>
       </w:r>
     </w:p>
     <w:p>
@@ -7860,27 +8326,106 @@
         <w:rPr>
           <w:rFonts w:hint="eastAsia"/>
         </w:rPr>
-        <w:t>锐化可以使得边缘更加清晰，减少错分部件的概率。</w:t>
+        <w:t>首先利用</w:t>
+      </w:r>
+      <w:r>
+        <w:rPr>
+          <w:rFonts w:hint="eastAsia"/>
+        </w:rPr>
+        <w:t>E</w:t>
+      </w:r>
+      <w:r>
+        <w:t>rode</w:t>
+      </w:r>
+      <w:r>
+        <w:rPr>
+          <w:rFonts w:hint="eastAsia"/>
+        </w:rPr>
+        <w:t>（边缘腐蚀膨胀算法）将同一部件的笔画相连，这样没有边框的部件也可以被识别在一起。同时小心地调整膨胀系数，防止部件之间产生粘连。</w:t>
       </w:r>
     </w:p>
     <w:p>
-      <w:r>
-        <w:rPr>
-          <w:rFonts w:hint="eastAsia"/>
-        </w:rPr>
-        <w:t>二值化则是为了简化后续的图像处理步骤，方便后面做图像进一步算法处理。</w:t>
+      <w:pPr>
+        <w:widowControl/>
+        <w:jc w:val="left"/>
+      </w:pPr>
+      <w:r>
+        <w:rPr>
+          <w:rFonts w:hint="eastAsia"/>
+        </w:rPr>
+        <w:t>随后，使用</w:t>
+      </w:r>
+      <w:r>
+        <w:rPr>
+          <w:rFonts w:hint="eastAsia"/>
+        </w:rPr>
+        <w:t>Thresh</w:t>
+      </w:r>
+      <w:r>
+        <w:rPr>
+          <w:rFonts w:hint="eastAsia"/>
+        </w:rPr>
+        <w:t>算法将每一个相连通的部分划分为一个部件，并进行初步处理。</w:t>
       </w:r>
     </w:p>
     <w:p>
       <w:pPr>
+        <w:widowControl/>
+        <w:jc w:val="left"/>
+      </w:pPr>
+      <w:r>
+        <w:rPr>
+          <w:rFonts w:hint="eastAsia"/>
+        </w:rPr>
+        <w:t>如：完全包含与被包含的两个部件，仅保留最外一个部件（认定为边框）；小于一定面积的部件认定为噪点进行去除。</w:t>
+      </w:r>
+    </w:p>
+    <w:p>
+      <w:pPr>
+        <w:widowControl/>
+        <w:jc w:val="left"/>
+      </w:pPr>
+      <w:r>
+        <w:rPr>
+          <w:rFonts w:hint="eastAsia"/>
+        </w:rPr>
+        <w:t>分割完成之后的部件以</w:t>
+      </w:r>
+      <w:r>
+        <w:rPr>
+          <w:rFonts w:hint="eastAsia"/>
+        </w:rPr>
+        <w:t xml:space="preserve"> </w:t>
+      </w:r>
+      <w:r>
+        <w:t xml:space="preserve">(x, y, width, height) </w:t>
+      </w:r>
+      <w:r>
+        <w:rPr>
+          <w:rFonts w:hint="eastAsia"/>
+        </w:rPr>
+        <w:t>格式进行存储，并为下一步分类做准备。</w:t>
+      </w:r>
+    </w:p>
+    <w:p>
+      <w:pPr>
+        <w:widowControl/>
+        <w:jc w:val="left"/>
+      </w:pPr>
+      <w:r>
+        <w:br w:type="page"/>
+      </w:r>
+    </w:p>
+    <w:p>
+      <w:pPr>
         <w:pStyle w:val="3"/>
       </w:pPr>
-      <w:bookmarkStart w:id="51" w:name="_Toc530219060"/>
-      <w:r>
-        <w:rPr>
-          <w:rFonts w:hint="eastAsia"/>
-        </w:rPr>
-        <w:t>分割</w:t>
+      <w:bookmarkStart w:id="51" w:name="_Toc530400041"/>
+      <w:r>
+        <w:rPr>
+          <w:rFonts w:hint="eastAsia"/>
+        </w:rPr>
+        <w:t>分类</w:t>
       </w:r>
       <w:bookmarkEnd w:id="51"/>
     </w:p>
@@ -7889,156 +8434,81 @@
         <w:rPr>
           <w:rFonts w:hint="eastAsia"/>
         </w:rPr>
-        <w:t>我们主要采用目前较为成熟的图像算法来对图片中的部件进行分割。</w:t>
+        <w:t>上一步我们已经利用传统的计算机图像识别办法进行了分割。这一步我们将进行部件的分类。部件的种类主要分三种：文本框、箭头和花括号。在这里我们将使用</w:t>
+      </w:r>
+      <w:r>
+        <w:rPr>
+          <w:rFonts w:hint="eastAsia"/>
+        </w:rPr>
+        <w:t xml:space="preserve"> </w:t>
+      </w:r>
+      <w:r>
+        <w:t xml:space="preserve">Keras </w:t>
+      </w:r>
+      <w:r>
+        <w:rPr>
+          <w:rFonts w:hint="eastAsia"/>
+        </w:rPr>
+        <w:t>作为框架，并利用</w:t>
+      </w:r>
+      <w:r>
+        <w:t xml:space="preserve"> </w:t>
+      </w:r>
+      <w:r>
+        <w:rPr>
+          <w:rFonts w:hint="eastAsia"/>
+        </w:rPr>
+        <w:t>Intel</w:t>
+      </w:r>
+      <w:r>
+        <w:t xml:space="preserve"> </w:t>
+      </w:r>
+      <w:r>
+        <w:rPr>
+          <w:rFonts w:hint="eastAsia"/>
+        </w:rPr>
+        <w:t>官方提供的</w:t>
+      </w:r>
+      <w:r>
+        <w:rPr>
+          <w:rFonts w:hint="eastAsia"/>
+        </w:rPr>
+        <w:t xml:space="preserve"> AI</w:t>
+      </w:r>
+      <w:r>
+        <w:t xml:space="preserve"> Dev Cloud </w:t>
+      </w:r>
+      <w:r>
+        <w:rPr>
+          <w:rFonts w:hint="eastAsia"/>
+        </w:rPr>
+        <w:t>进行这部分训练。</w:t>
       </w:r>
     </w:p>
     <w:p>
-      <w:pPr>
-        <w:widowControl/>
-        <w:jc w:val="left"/>
-      </w:pPr>
-      <w:r>
-        <w:rPr>
-          <w:rFonts w:hint="eastAsia"/>
-        </w:rPr>
-        <w:t>选择的图像处理库为</w:t>
-      </w:r>
-      <w:r>
-        <w:rPr>
-          <w:rFonts w:hint="eastAsia"/>
-        </w:rPr>
-        <w:t xml:space="preserve"> Op</w:t>
-      </w:r>
-      <w:r>
-        <w:t>enCV</w:t>
-      </w:r>
-      <w:r>
-        <w:rPr>
-          <w:rFonts w:hint="eastAsia"/>
-        </w:rPr>
-        <w:t>，其主要优势是开源且跨平台，</w:t>
-      </w:r>
-      <w:r>
-        <w:t>轻量级且高效</w:t>
-      </w:r>
-      <w:r>
-        <w:rPr>
-          <w:rFonts w:hint="eastAsia"/>
-        </w:rPr>
-        <w:t>——适合这个单个数据规模不是很大的</w:t>
-      </w:r>
-      <w:r>
-        <w:rPr>
-          <w:rFonts w:hint="eastAsia"/>
-        </w:rPr>
-        <w:t>小项目。</w:t>
+      <w:r>
+        <w:rPr>
+          <w:rFonts w:hint="eastAsia"/>
+        </w:rPr>
+        <w:t>对于文本框，需要到下一步再将其进行手写体识别，本步骤仍然使用图片进行存储；箭头则需要能够识别出大致指向；花括号则需要识别出包被的范围。</w:t>
       </w:r>
     </w:p>
     <w:p>
-      <w:r>
-        <w:rPr>
-          <w:rFonts w:hint="eastAsia"/>
-        </w:rPr>
-        <w:t>首先利用</w:t>
-      </w:r>
-      <w:r>
-        <w:rPr>
-          <w:rFonts w:hint="eastAsia"/>
-        </w:rPr>
-        <w:t>E</w:t>
-      </w:r>
-      <w:r>
-        <w:t>rode</w:t>
-      </w:r>
-      <w:r>
-        <w:rPr>
-          <w:rFonts w:hint="eastAsia"/>
-        </w:rPr>
-        <w:t>（边缘腐蚀膨胀算法）将同一部件的笔画相连，这样没有边框的部件也可以被识别在一起。同时小心地调整膨胀系数，防止部件之间产生粘连。</w:t>
-      </w:r>
-    </w:p>
-    <w:p>
-      <w:pPr>
-        <w:widowControl/>
-        <w:jc w:val="left"/>
-      </w:pPr>
-      <w:r>
-        <w:rPr>
-          <w:rFonts w:hint="eastAsia"/>
-        </w:rPr>
-        <w:t>随后，使用</w:t>
-      </w:r>
-      <w:r>
-        <w:rPr>
-          <w:rFonts w:hint="eastAsia"/>
-        </w:rPr>
-        <w:t>Thresh</w:t>
-      </w:r>
-      <w:r>
-        <w:rPr>
-          <w:rFonts w:hint="eastAsia"/>
-        </w:rPr>
-        <w:t>算法将每一个相连通的部分划分为一个部件，并进行初步处理。</w:t>
-      </w:r>
-    </w:p>
-    <w:p>
-      <w:pPr>
-        <w:widowControl/>
-        <w:jc w:val="left"/>
-      </w:pPr>
-      <w:r>
-        <w:rPr>
-          <w:rFonts w:hint="eastAsia"/>
-        </w:rPr>
-        <w:t>如：完全包含与被包含的两个部件，仅保留最外一个部件（认定为边框）；小于一定面积的部件认定为噪点进行去除。</w:t>
-      </w:r>
-    </w:p>
-    <w:p>
-      <w:pPr>
-        <w:widowControl/>
-        <w:jc w:val="left"/>
-      </w:pPr>
-      <w:r>
-        <w:rPr>
-          <w:rFonts w:hint="eastAsia"/>
-        </w:rPr>
-        <w:t>分割完成之后的部件以</w:t>
-      </w:r>
-      <w:r>
-        <w:rPr>
-          <w:rFonts w:hint="eastAsia"/>
-        </w:rPr>
-        <w:t xml:space="preserve"> </w:t>
-      </w:r>
-      <w:r>
-        <w:t xml:space="preserve">(x, y, width, height) </w:t>
-      </w:r>
-      <w:r>
-        <w:rPr>
-          <w:rFonts w:hint="eastAsia"/>
-        </w:rPr>
-        <w:t>格式进行存储，并为下一步分类做准备。</w:t>
-      </w:r>
-    </w:p>
-    <w:p>
-      <w:pPr>
-        <w:widowControl/>
-        <w:jc w:val="left"/>
-      </w:pPr>
-      <w:r>
-        <w:br w:type="page"/>
-      </w:r>
-    </w:p>
-    <w:p>
       <w:pPr>
         <w:pStyle w:val="3"/>
       </w:pPr>
-      <w:bookmarkStart w:id="52" w:name="_Toc530219061"/>
-      <w:r>
-        <w:rPr>
-          <w:rFonts w:hint="eastAsia"/>
-        </w:rPr>
-        <w:t>分类</w:t>
+      <w:bookmarkStart w:id="52" w:name="_Toc530400042"/>
+      <w:r>
+        <w:rPr>
+          <w:rFonts w:hint="eastAsia"/>
+        </w:rPr>
+        <w:t>手写字符</w:t>
+      </w:r>
+      <w:r>
+        <w:rPr>
+          <w:rFonts w:hint="eastAsia"/>
+        </w:rPr>
+        <w:t>OCR</w:t>
       </w:r>
       <w:bookmarkEnd w:id="52"/>
     </w:p>
@@ -8047,86 +8517,41 @@
         <w:rPr>
           <w:rFonts w:hint="eastAsia"/>
         </w:rPr>
-        <w:t>上一步我们已经利用传统的计算机图像识别办法进行了分割。这一步我们将进行部件的分类。部件的种类主要分三种：文本框、箭头和花括号。在这里我们将使用</w:t>
-      </w:r>
-      <w:r>
-        <w:rPr>
-          <w:rFonts w:hint="eastAsia"/>
-        </w:rPr>
-        <w:t xml:space="preserve"> </w:t>
-      </w:r>
-      <w:r>
-        <w:t xml:space="preserve">Keras </w:t>
-      </w:r>
-      <w:r>
-        <w:rPr>
-          <w:rFonts w:hint="eastAsia"/>
-        </w:rPr>
-        <w:t>作为框架，并利用</w:t>
-      </w:r>
-      <w:r>
-        <w:t xml:space="preserve"> </w:t>
-      </w:r>
-      <w:r>
-        <w:rPr>
-          <w:rFonts w:hint="eastAsia"/>
-        </w:rPr>
-        <w:t>Intel</w:t>
-      </w:r>
-      <w:r>
-        <w:t xml:space="preserve"> </w:t>
-      </w:r>
-      <w:r>
-        <w:rPr>
-          <w:rFonts w:hint="eastAsia"/>
-        </w:rPr>
-        <w:t>官方提供的</w:t>
-      </w:r>
-      <w:r>
-        <w:rPr>
-          <w:rFonts w:hint="eastAsia"/>
-        </w:rPr>
-        <w:t xml:space="preserve"> AI</w:t>
-      </w:r>
-      <w:r>
-        <w:t xml:space="preserve"> Dev Cloud </w:t>
-      </w:r>
-      <w:r>
-        <w:rPr>
-          <w:rFonts w:hint="eastAsia"/>
-        </w:rPr>
-        <w:t>进行这部分训练。</w:t>
+        <w:t>最后一步仍然需要使用机器学习框架，完成最后一步：部件内容识别与填充。</w:t>
       </w:r>
     </w:p>
     <w:p>
-      <w:pPr>
-        <w:rPr>
-          <w:rFonts w:hint="eastAsia"/>
-        </w:rPr>
-      </w:pPr>
-      <w:r>
-        <w:rPr>
-          <w:rFonts w:hint="eastAsia"/>
-        </w:rPr>
-        <w:t>对于文本框，需要到下一步再将其进行手写体识别，本步骤仍然使用图片进行存储；箭头则需要能够识别出大致指向；花括号则需要识别出包被的范围。</w:t>
+      <w:r>
+        <w:rPr>
+          <w:rFonts w:hint="eastAsia"/>
+        </w:rPr>
+        <w:t>完成之后，就可以初步生成一张电子思维导图</w:t>
+      </w:r>
+      <w:r>
+        <w:rPr>
+          <w:rFonts w:hint="eastAsia"/>
+        </w:rPr>
+        <w:t>了</w:t>
+      </w:r>
+      <w:r>
+        <w:rPr>
+          <w:rFonts w:hint="eastAsia"/>
+        </w:rPr>
+        <w:t>。</w:t>
       </w:r>
     </w:p>
     <w:p>
       <w:pPr>
-        <w:pStyle w:val="3"/>
-      </w:pPr>
-      <w:bookmarkStart w:id="53" w:name="_Toc530219062"/>
-      <w:r>
-        <w:rPr>
-          <w:rFonts w:hint="eastAsia"/>
-        </w:rPr>
-        <w:t>手写字符</w:t>
-      </w:r>
-      <w:r>
-        <w:rPr>
-          <w:rFonts w:hint="eastAsia"/>
-        </w:rPr>
-        <w:t>OCR</w:t>
+        <w:pStyle w:val="1"/>
+      </w:pPr>
+      <w:bookmarkStart w:id="53" w:name="_Toc530400043"/>
+      <w:bookmarkEnd w:id="31"/>
+      <w:bookmarkEnd w:id="32"/>
+      <w:r>
+        <w:rPr>
+          <w:rFonts w:hint="eastAsia"/>
+        </w:rPr>
+        <w:t>相关工作</w:t>
       </w:r>
       <w:bookmarkEnd w:id="53"/>
     </w:p>
@@ -8135,113 +8560,599 @@
         <w:rPr>
           <w:rFonts w:hint="eastAsia"/>
         </w:rPr>
-        <w:t>最后一步仍然需要使用机器学习框架，完成最后一步：部件内容识别与填充。</w:t>
+        <w:t>目前已有的手写体识别</w:t>
+      </w:r>
+      <w:r>
+        <w:rPr>
+          <w:rFonts w:hint="eastAsia"/>
+        </w:rPr>
+        <w:t>方案主要包括：</w:t>
       </w:r>
     </w:p>
     <w:p>
       <w:pPr>
-        <w:rPr>
-          <w:rFonts w:hint="eastAsia"/>
-        </w:rPr>
-      </w:pPr>
-      <w:r>
-        <w:rPr>
-          <w:rFonts w:hint="eastAsia"/>
-        </w:rPr>
-        <w:t>完成之后，就可以初步生成一张电子思维导图</w:t>
-      </w:r>
-      <w:r>
-        <w:rPr>
-          <w:rFonts w:hint="eastAsia"/>
-        </w:rPr>
-        <w:t>了</w:t>
-      </w:r>
-      <w:r>
-        <w:rPr>
-          <w:rFonts w:hint="eastAsia"/>
-        </w:rPr>
-        <w:t>。</w:t>
-      </w:r>
+        <w:pStyle w:val="2"/>
+      </w:pPr>
+      <w:bookmarkStart w:id="54" w:name="_Toc530400044"/>
+      <w:r>
+        <w:rPr>
+          <w:rFonts w:hint="eastAsia"/>
+        </w:rPr>
+        <w:t>MINST</w:t>
+      </w:r>
+      <w:r>
+        <w:t xml:space="preserve"> DATABASE</w:t>
+      </w:r>
+      <w:bookmarkEnd w:id="54"/>
     </w:p>
     <w:p>
       <w:pPr>
+        <w:pStyle w:val="aff0"/>
+        <w:ind w:left="420" w:firstLineChars="0" w:firstLine="0"/>
+        <w:rPr>
+          <w:rFonts w:hint="eastAsia"/>
+        </w:rPr>
+      </w:pPr>
+      <w:r>
+        <w:rPr>
+          <w:rFonts w:hint="eastAsia"/>
+        </w:rPr>
+        <w:t>M</w:t>
+      </w:r>
+      <w:r>
+        <w:t>INST DATABASE</w:t>
+      </w:r>
+      <w:r>
+        <w:rPr>
+          <w:rFonts w:hint="eastAsia"/>
+        </w:rPr>
+        <w:t xml:space="preserve"> </w:t>
+      </w:r>
+      <w:r>
+        <w:rPr>
+          <w:rFonts w:hint="eastAsia"/>
+        </w:rPr>
+        <w:t>需要自行设定训练数据集，对英文和数字的识别准确率较好，经简单测试可以达到</w:t>
+      </w:r>
+      <w:r>
+        <w:rPr>
+          <w:rFonts w:hint="eastAsia"/>
+        </w:rPr>
+        <w:t>9</w:t>
+      </w:r>
+      <w:r>
+        <w:t>0%</w:t>
+      </w:r>
+      <w:r>
+        <w:rPr>
+          <w:rFonts w:hint="eastAsia"/>
+        </w:rPr>
+        <w:t>以上。但对于中文汉字的训练模型效果不是特别好，推测原因可能是复杂的笔画会</w:t>
+      </w:r>
+      <w:r>
+        <w:rPr>
+          <w:rFonts w:hint="eastAsia"/>
+        </w:rPr>
+        <w:t>加大识别难度，另一方面是上下文关系不像英文那样确定。</w:t>
+      </w:r>
+    </w:p>
+    <w:p>
+      <w:pPr>
+        <w:pStyle w:val="2"/>
+      </w:pPr>
+      <w:bookmarkStart w:id="55" w:name="_Toc530400045"/>
+      <w:r>
+        <w:rPr>
+          <w:rFonts w:hint="eastAsia"/>
+        </w:rPr>
+        <w:t>M</w:t>
+      </w:r>
+      <w:r>
+        <w:t xml:space="preserve">icrosoft Azure </w:t>
+      </w:r>
+      <w:r>
+        <w:rPr>
+          <w:rFonts w:hint="eastAsia"/>
+        </w:rPr>
+        <w:t>手写体</w:t>
+      </w:r>
+      <w:r>
+        <w:rPr>
+          <w:rFonts w:hint="eastAsia"/>
+        </w:rPr>
+        <w:t>认知服务</w:t>
+      </w:r>
+      <w:bookmarkEnd w:id="55"/>
+    </w:p>
+    <w:p>
+      <w:pPr>
+        <w:pStyle w:val="aff0"/>
+        <w:ind w:left="420" w:firstLineChars="0" w:firstLine="0"/>
+      </w:pPr>
+      <w:r>
+        <w:rPr>
+          <w:rFonts w:hint="eastAsia"/>
+        </w:rPr>
+        <w:t>Microsoft</w:t>
+      </w:r>
+      <w:r>
+        <w:t xml:space="preserve"> </w:t>
+      </w:r>
+      <w:r>
+        <w:rPr>
+          <w:rFonts w:hint="eastAsia"/>
+        </w:rPr>
+        <w:t>Azure</w:t>
+      </w:r>
+      <w:r>
+        <w:t xml:space="preserve"> </w:t>
+      </w:r>
+      <w:r>
+        <w:rPr>
+          <w:rFonts w:hint="eastAsia"/>
+        </w:rPr>
+        <w:t>是老牌云服务提供商，在近年</w:t>
+      </w:r>
+      <w:r>
+        <w:rPr>
+          <w:rFonts w:hint="eastAsia"/>
+        </w:rPr>
+        <w:t>AI</w:t>
+      </w:r>
+      <w:r>
+        <w:rPr>
+          <w:rFonts w:hint="eastAsia"/>
+        </w:rPr>
+        <w:t>和机器学习的大潮下也推出了在线的</w:t>
+      </w:r>
+      <w:r>
+        <w:rPr>
+          <w:rFonts w:hint="eastAsia"/>
+        </w:rPr>
+        <w:t>认知服务：其中就包括手写体的识别和图像情景的识别。其优势是具有大量优质的训练数据，且经过特殊算法得以</w:t>
+      </w:r>
+      <w:r>
+        <w:rPr>
+          <w:rFonts w:hint="eastAsia"/>
+        </w:rPr>
+        <w:t>适用于不同的图面和背景，如白纸、黄色便签和白板。</w:t>
+      </w:r>
+      <w:r>
+        <w:rPr>
+          <w:rFonts w:hint="eastAsia"/>
+        </w:rPr>
+        <w:t>然而由于这是一</w:t>
+      </w:r>
+      <w:r>
+        <w:rPr>
+          <w:rFonts w:hint="eastAsia"/>
+        </w:rPr>
+        <w:t>项</w:t>
+      </w:r>
+      <w:r>
+        <w:rPr>
+          <w:rFonts w:hint="eastAsia"/>
+        </w:rPr>
+        <w:t>商业服务，因此无法轻易使用自己的数据进行训练，</w:t>
+      </w:r>
+      <w:r>
+        <w:rPr>
+          <w:rFonts w:hint="eastAsia"/>
+        </w:rPr>
+        <w:t>API</w:t>
+      </w:r>
+      <w:r>
+        <w:rPr>
+          <w:rFonts w:hint="eastAsia"/>
+        </w:rPr>
+        <w:t>设计相对固化，难以自行扩展。且其计算收费对于小项目而言</w:t>
+      </w:r>
+      <w:r>
+        <w:rPr>
+          <w:rFonts w:hint="eastAsia"/>
+        </w:rPr>
+        <w:t>较为高昂</w:t>
+      </w:r>
+      <w:r>
+        <w:rPr>
+          <w:rFonts w:hint="eastAsia"/>
+        </w:rPr>
+        <w:t>。</w:t>
+      </w:r>
+    </w:p>
+    <w:p>
+      <w:pPr>
+        <w:pStyle w:val="2"/>
+      </w:pPr>
+      <w:r>
+        <w:rPr>
+          <w:rFonts w:hint="eastAsia"/>
+        </w:rPr>
+        <w:t>传统光学字符识别（</w:t>
+      </w:r>
+      <w:r>
+        <w:rPr>
+          <w:rFonts w:hint="eastAsia"/>
+        </w:rPr>
+        <w:t>OCR</w:t>
+      </w:r>
+      <w:r>
+        <w:rPr>
+          <w:rFonts w:hint="eastAsia"/>
+        </w:rPr>
+        <w:t>）</w:t>
+      </w:r>
+    </w:p>
+    <w:p>
+      <w:pPr>
+        <w:ind w:left="420"/>
+        <w:rPr>
+          <w:rFonts w:hint="eastAsia"/>
+        </w:rPr>
+      </w:pPr>
+      <w:r>
+        <w:rPr>
+          <w:rFonts w:hint="eastAsia"/>
+        </w:rPr>
+        <w:t>金山</w:t>
+      </w:r>
+      <w:r>
+        <w:rPr>
+          <w:rFonts w:hint="eastAsia"/>
+        </w:rPr>
+        <w:t>OCR</w:t>
+      </w:r>
+      <w:r>
+        <w:rPr>
+          <w:rFonts w:hint="eastAsia"/>
+        </w:rPr>
+        <w:t>、汉王</w:t>
+      </w:r>
+      <w:r>
+        <w:rPr>
+          <w:rFonts w:hint="eastAsia"/>
+        </w:rPr>
+        <w:t>OCR</w:t>
+      </w:r>
+      <w:r>
+        <w:rPr>
+          <w:rFonts w:hint="eastAsia"/>
+        </w:rPr>
+        <w:t>都是传统老牌的汉字</w:t>
+      </w:r>
+      <w:r>
+        <w:rPr>
+          <w:rFonts w:hint="eastAsia"/>
+        </w:rPr>
+        <w:t>OCR</w:t>
+      </w:r>
+      <w:r>
+        <w:rPr>
+          <w:rFonts w:hint="eastAsia"/>
+        </w:rPr>
+        <w:t>识别工具。</w:t>
+      </w:r>
+      <w:r>
+        <w:rPr>
+          <w:rFonts w:hint="eastAsia"/>
+        </w:rPr>
+        <w:t>他们之中有的才刚刚转向机器学习辅助中文</w:t>
+      </w:r>
+      <w:r>
+        <w:rPr>
+          <w:rFonts w:hint="eastAsia"/>
+        </w:rPr>
+        <w:t>OCR</w:t>
+      </w:r>
+      <w:r>
+        <w:rPr>
+          <w:rFonts w:hint="eastAsia"/>
+        </w:rPr>
+        <w:t>的</w:t>
+      </w:r>
+      <w:r>
+        <w:rPr>
+          <w:rFonts w:hint="eastAsia"/>
+        </w:rPr>
+        <w:t>道路，有的则已经结合了</w:t>
+      </w:r>
+      <w:r>
+        <w:rPr>
+          <w:rFonts w:hint="eastAsia"/>
+        </w:rPr>
+        <w:t>中文语义识别来</w:t>
+      </w:r>
+      <w:r>
+        <w:rPr>
+          <w:rFonts w:hint="eastAsia"/>
+        </w:rPr>
+        <w:t>减少错误识别字。但不可否认他们在复杂条件下的字符识别和</w:t>
+      </w:r>
+      <w:r>
+        <w:rPr>
+          <w:rFonts w:hint="eastAsia"/>
+        </w:rPr>
+        <w:t>类字的</w:t>
+      </w:r>
+      <w:r>
+        <w:rPr>
+          <w:rFonts w:hint="eastAsia"/>
+        </w:rPr>
+        <w:t>识别，以及针对汉字的识别优化都经过了十几年的积累，在这方面优于</w:t>
+      </w:r>
+      <w:r>
+        <w:rPr>
+          <w:rFonts w:hint="eastAsia"/>
+        </w:rPr>
+        <w:t>3</w:t>
+      </w:r>
+      <w:r>
+        <w:t>.1</w:t>
+      </w:r>
+      <w:r>
+        <w:rPr>
+          <w:rFonts w:hint="eastAsia"/>
+        </w:rPr>
+        <w:t>和</w:t>
+      </w:r>
+      <w:r>
+        <w:rPr>
+          <w:rFonts w:hint="eastAsia"/>
+        </w:rPr>
+        <w:t>3</w:t>
+      </w:r>
+      <w:r>
+        <w:t>.2</w:t>
+      </w:r>
+      <w:r>
+        <w:rPr>
+          <w:rFonts w:hint="eastAsia"/>
+        </w:rPr>
+        <w:t>两</w:t>
+      </w:r>
+      <w:r>
+        <w:rPr>
+          <w:rFonts w:hint="eastAsia"/>
+        </w:rPr>
+        <w:t>种尚处于</w:t>
+      </w:r>
+      <w:r>
+        <w:rPr>
+          <w:rFonts w:hint="eastAsia"/>
+        </w:rPr>
+        <w:t>Preview</w:t>
+      </w:r>
+      <w:r>
+        <w:rPr>
+          <w:rFonts w:hint="eastAsia"/>
+        </w:rPr>
+        <w:t>版本，还没有支持中文的解决方案。在我们进行</w:t>
+      </w:r>
+      <w:r>
+        <w:rPr>
+          <w:rFonts w:hint="eastAsia"/>
+        </w:rPr>
+        <w:t>开发的过程中，也需要时刻学习这门行业多年所积累的经验，尽可能提高自己的识别</w:t>
+      </w:r>
+      <w:r>
+        <w:rPr>
+          <w:rFonts w:hint="eastAsia"/>
+        </w:rPr>
+        <w:t>水平</w:t>
+      </w:r>
+      <w:r>
+        <w:rPr>
+          <w:rFonts w:hint="eastAsia"/>
+        </w:rPr>
+        <w:t>。</w:t>
+      </w:r>
+    </w:p>
+    <w:p>
+      <w:pPr>
         <w:pStyle w:val="1"/>
-      </w:pPr>
-      <w:bookmarkStart w:id="54" w:name="_Toc530219063"/>
-      <w:bookmarkEnd w:id="31"/>
-      <w:bookmarkEnd w:id="32"/>
-      <w:commentRangeStart w:id="55"/>
-      <w:r>
-        <w:rPr>
-          <w:rFonts w:hint="eastAsia"/>
-        </w:rPr>
-        <w:t>相关工作</w:t>
-      </w:r>
-      <w:commentRangeEnd w:id="55"/>
+        <w:rPr>
+          <w:rFonts w:hint="eastAsia"/>
+        </w:rPr>
+      </w:pPr>
+      <w:bookmarkStart w:id="56" w:name="_Toc530400046"/>
+      <w:r>
+        <w:rPr>
+          <w:rFonts w:hint="eastAsia"/>
+        </w:rPr>
+        <w:t>技术方案</w:t>
+      </w:r>
+      <w:bookmarkEnd w:id="56"/>
+    </w:p>
+    <w:p>
+      <w:pPr>
+        <w:pStyle w:val="2"/>
+      </w:pPr>
+      <w:bookmarkStart w:id="57" w:name="_Toc530400047"/>
+      <w:r>
+        <w:rPr>
+          <w:rFonts w:hint="eastAsia"/>
+        </w:rPr>
+        <w:t>技术方向</w:t>
+      </w:r>
+      <w:bookmarkEnd w:id="57"/>
+    </w:p>
+    <w:p>
+      <w:pPr>
+        <w:rPr>
+          <w:rFonts w:hint="eastAsia"/>
+        </w:rPr>
+      </w:pPr>
+      <w:r>
+        <w:rPr>
+          <w:rFonts w:hint="eastAsia"/>
+        </w:rPr>
+        <w:t>经过讨论，我们初步决定采用利用</w:t>
+      </w:r>
+      <w:r>
+        <w:rPr>
+          <w:rFonts w:hint="eastAsia"/>
+        </w:rPr>
+        <w:t>卷积神经网络</w:t>
+      </w:r>
+      <w:r>
+        <w:rPr>
+          <w:rFonts w:hint="eastAsia"/>
+        </w:rPr>
+        <w:t>（</w:t>
+      </w:r>
+      <w:r>
+        <w:rPr>
+          <w:rFonts w:hint="eastAsia"/>
+        </w:rPr>
+        <w:t>CNN</w:t>
+      </w:r>
+      <w:r>
+        <w:rPr>
+          <w:rFonts w:hint="eastAsia"/>
+        </w:rPr>
+        <w:t>）进行分割后部件的分类。原因是</w:t>
+      </w:r>
+      <w:r>
+        <w:rPr>
+          <w:rFonts w:hint="eastAsia"/>
+        </w:rPr>
+        <w:t>分划所产生的类型较为有限（预计仅仅包括四到五种）、变化不大且便于给出数据标签。</w:t>
+      </w:r>
+      <w:r>
+        <w:rPr>
+          <w:rFonts w:hint="eastAsia"/>
+        </w:rPr>
+        <w:t>另外，将会使用</w:t>
+      </w:r>
+      <w:r>
+        <w:rPr>
+          <w:rFonts w:hint="eastAsia"/>
+        </w:rPr>
+        <w:t>循环神经网络</w:t>
+      </w:r>
+      <w:r>
+        <w:rPr>
+          <w:rFonts w:hint="eastAsia"/>
+        </w:rPr>
+        <w:t>（</w:t>
+      </w:r>
+      <w:r>
+        <w:rPr>
+          <w:rFonts w:hint="eastAsia"/>
+        </w:rPr>
+        <w:t>RNN</w:t>
+      </w:r>
+      <w:r>
+        <w:rPr>
+          <w:rFonts w:hint="eastAsia"/>
+        </w:rPr>
+        <w:t>）来进行手写体文本的识别，由于手写体具有</w:t>
+      </w:r>
+      <w:r>
+        <w:rPr>
+          <w:rFonts w:hint="eastAsia"/>
+        </w:rPr>
+        <w:t>不分段</w:t>
+      </w:r>
+      <w:r>
+        <w:rPr>
+          <w:rFonts w:hint="eastAsia"/>
+        </w:rPr>
+        <w:t>、不定时序的特点，因此选择了此种神经网络。</w:t>
+      </w:r>
+    </w:p>
+    <w:p>
+      <w:pPr>
+        <w:pStyle w:val="2"/>
+      </w:pPr>
+      <w:bookmarkStart w:id="58" w:name="_Toc530400048"/>
+      <w:r>
+        <w:rPr>
+          <w:rFonts w:hint="eastAsia"/>
+        </w:rPr>
+        <w:t>模型选择</w:t>
+      </w:r>
+      <w:bookmarkStart w:id="59" w:name="_GoBack"/>
+      <w:bookmarkEnd w:id="58"/>
+      <w:bookmarkEnd w:id="59"/>
+    </w:p>
+    <w:p>
+      <w:pPr>
+        <w:pStyle w:val="3"/>
+      </w:pPr>
+      <w:bookmarkStart w:id="60" w:name="_Toc530400049"/>
+      <w:r>
+        <w:rPr>
+          <w:rFonts w:hint="eastAsia"/>
+        </w:rPr>
+        <w:t>模型设计</w:t>
+      </w:r>
+      <w:bookmarkEnd w:id="60"/>
+    </w:p>
+    <w:p/>
+    <w:p>
+      <w:pPr>
+        <w:pStyle w:val="3"/>
+      </w:pPr>
+      <w:bookmarkStart w:id="61" w:name="_Toc530400050"/>
+      <w:commentRangeStart w:id="62"/>
+      <w:r>
+        <w:rPr>
+          <w:rFonts w:hint="eastAsia"/>
+        </w:rPr>
+        <w:t>模型结构</w:t>
+      </w:r>
+      <w:commentRangeEnd w:id="62"/>
       <w:r>
         <w:rPr>
           <w:rStyle w:val="afff4"/>
           <w:rFonts w:asciiTheme="minorHAnsi" w:eastAsiaTheme="minorEastAsia" w:hAnsiTheme="minorHAnsi" w:cstheme="minorBidi"/>
           <w:b w:val="0"/>
           <w:bCs w:val="0"/>
-          <w:kern w:val="2"/>
-        </w:rPr>
-        <w:commentReference w:id="55"/>
-      </w:r>
-      <w:bookmarkEnd w:id="54"/>
+        </w:rPr>
+        <w:commentReference w:id="62"/>
+      </w:r>
+      <w:bookmarkEnd w:id="61"/>
     </w:p>
+    <w:p/>
     <w:p>
       <w:pPr>
-        <w:rPr>
-          <w:rFonts w:hint="eastAsia"/>
-        </w:rPr>
-      </w:pPr>
-    </w:p>
-    <w:p>
-      <w:pPr>
-        <w:pStyle w:val="1"/>
-      </w:pPr>
-      <w:bookmarkStart w:id="56" w:name="_Toc530219064"/>
-      <w:commentRangeStart w:id="57"/>
-      <w:r>
-        <w:rPr>
-          <w:rFonts w:hint="eastAsia"/>
-        </w:rPr>
-        <w:t>技术方案</w:t>
-      </w:r>
-      <w:commentRangeEnd w:id="57"/>
+        <w:pStyle w:val="3"/>
+      </w:pPr>
+      <w:bookmarkStart w:id="63" w:name="_Toc530400051"/>
+      <w:commentRangeStart w:id="64"/>
+      <w:r>
+        <w:rPr>
+          <w:rFonts w:hint="eastAsia"/>
+        </w:rPr>
+        <w:t>数据集</w:t>
+      </w:r>
+      <w:commentRangeEnd w:id="64"/>
       <w:r>
         <w:rPr>
           <w:rStyle w:val="afff4"/>
           <w:rFonts w:asciiTheme="minorHAnsi" w:eastAsiaTheme="minorEastAsia" w:hAnsiTheme="minorHAnsi" w:cstheme="minorBidi"/>
           <w:b w:val="0"/>
           <w:bCs w:val="0"/>
-          <w:kern w:val="2"/>
-        </w:rPr>
-        <w:commentReference w:id="57"/>
-      </w:r>
-      <w:bookmarkEnd w:id="56"/>
+        </w:rPr>
+        <w:commentReference w:id="64"/>
+      </w:r>
+      <w:bookmarkEnd w:id="63"/>
     </w:p>
+    <w:p/>
     <w:p>
       <w:pPr>
-        <w:rPr>
-          <w:rFonts w:hint="eastAsia"/>
-        </w:rPr>
-      </w:pPr>
-    </w:p>
-    <w:p>
-      <w:pPr>
         <w:pStyle w:val="2"/>
       </w:pPr>
-      <w:bookmarkStart w:id="58" w:name="_Toc530219065"/>
-      <w:commentRangeStart w:id="59"/>
-      <w:r>
-        <w:rPr>
-          <w:rFonts w:hint="eastAsia"/>
-        </w:rPr>
-        <w:t>技术方向</w:t>
-      </w:r>
-      <w:commentRangeEnd w:id="59"/>
+      <w:bookmarkStart w:id="65" w:name="_Toc530400052"/>
+      <w:commentRangeStart w:id="66"/>
+      <w:r>
+        <w:rPr>
+          <w:rFonts w:hint="eastAsia"/>
+        </w:rPr>
+        <w:t>结果期望</w:t>
+      </w:r>
+      <w:commentRangeEnd w:id="66"/>
       <w:r>
         <w:rPr>
           <w:rStyle w:val="afff4"/>
@@ -8249,133 +9160,7 @@
           <w:b w:val="0"/>
           <w:bCs w:val="0"/>
         </w:rPr>
-        <w:commentReference w:id="59"/>
-      </w:r>
-      <w:bookmarkEnd w:id="58"/>
-    </w:p>
-    <w:p>
-      <w:pPr>
-        <w:rPr>
-          <w:rFonts w:hint="eastAsia"/>
-        </w:rPr>
-      </w:pPr>
-    </w:p>
-    <w:p>
-      <w:pPr>
-        <w:pStyle w:val="2"/>
-      </w:pPr>
-      <w:bookmarkStart w:id="60" w:name="_Toc530219066"/>
-      <w:r>
-        <w:rPr>
-          <w:rFonts w:hint="eastAsia"/>
-        </w:rPr>
-        <w:t>模型选择</w:t>
-      </w:r>
-      <w:bookmarkEnd w:id="60"/>
-    </w:p>
-    <w:p>
-      <w:pPr>
-        <w:pStyle w:val="3"/>
-      </w:pPr>
-      <w:bookmarkStart w:id="61" w:name="_Toc530219067"/>
-      <w:r>
-        <w:rPr>
-          <w:rFonts w:hint="eastAsia"/>
-        </w:rPr>
-        <w:t>模型设计</w:t>
-      </w:r>
-      <w:bookmarkEnd w:id="61"/>
-    </w:p>
-    <w:p>
-      <w:pPr>
-        <w:rPr>
-          <w:rFonts w:hint="eastAsia"/>
-        </w:rPr>
-      </w:pPr>
-    </w:p>
-    <w:p>
-      <w:pPr>
-        <w:pStyle w:val="3"/>
-      </w:pPr>
-      <w:bookmarkStart w:id="62" w:name="_Toc530219068"/>
-      <w:commentRangeStart w:id="63"/>
-      <w:r>
-        <w:rPr>
-          <w:rFonts w:hint="eastAsia"/>
-        </w:rPr>
-        <w:t>模型结构</w:t>
-      </w:r>
-      <w:commentRangeEnd w:id="63"/>
-      <w:r>
-        <w:rPr>
-          <w:rStyle w:val="afff4"/>
-          <w:rFonts w:asciiTheme="minorHAnsi" w:eastAsiaTheme="minorEastAsia" w:hAnsiTheme="minorHAnsi" w:cstheme="minorBidi"/>
-          <w:b w:val="0"/>
-          <w:bCs w:val="0"/>
-        </w:rPr>
-        <w:commentReference w:id="63"/>
-      </w:r>
-      <w:bookmarkEnd w:id="62"/>
-    </w:p>
-    <w:p>
-      <w:pPr>
-        <w:rPr>
-          <w:rFonts w:hint="eastAsia"/>
-        </w:rPr>
-      </w:pPr>
-    </w:p>
-    <w:p>
-      <w:pPr>
-        <w:pStyle w:val="3"/>
-      </w:pPr>
-      <w:bookmarkStart w:id="64" w:name="_Toc530219069"/>
-      <w:commentRangeStart w:id="65"/>
-      <w:r>
-        <w:rPr>
-          <w:rFonts w:hint="eastAsia"/>
-        </w:rPr>
-        <w:t>数据集</w:t>
-      </w:r>
-      <w:commentRangeEnd w:id="65"/>
-      <w:r>
-        <w:rPr>
-          <w:rStyle w:val="afff4"/>
-          <w:rFonts w:asciiTheme="minorHAnsi" w:eastAsiaTheme="minorEastAsia" w:hAnsiTheme="minorHAnsi" w:cstheme="minorBidi"/>
-          <w:b w:val="0"/>
-          <w:bCs w:val="0"/>
-        </w:rPr>
-        <w:commentReference w:id="65"/>
-      </w:r>
-      <w:bookmarkEnd w:id="64"/>
-    </w:p>
-    <w:p>
-      <w:pPr>
-        <w:rPr>
-          <w:rFonts w:hint="eastAsia"/>
-        </w:rPr>
-      </w:pPr>
-    </w:p>
-    <w:p>
-      <w:pPr>
-        <w:pStyle w:val="2"/>
-      </w:pPr>
-      <w:bookmarkStart w:id="66" w:name="_Toc530219070"/>
-      <w:commentRangeStart w:id="67"/>
-      <w:r>
-        <w:rPr>
-          <w:rFonts w:hint="eastAsia"/>
-        </w:rPr>
-        <w:t>结果期望</w:t>
-      </w:r>
-      <w:commentRangeEnd w:id="67"/>
-      <w:r>
-        <w:rPr>
-          <w:rStyle w:val="afff4"/>
-          <w:rFonts w:asciiTheme="minorHAnsi" w:eastAsiaTheme="minorEastAsia" w:hAnsiTheme="minorHAnsi" w:cstheme="minorBidi"/>
-          <w:b w:val="0"/>
-          <w:bCs w:val="0"/>
-        </w:rPr>
-        <w:commentReference w:id="67"/>
+        <w:commentReference w:id="66"/>
       </w:r>
       <w:bookmarkEnd w:id="33"/>
       <w:bookmarkEnd w:id="34"/>
@@ -8384,18 +9169,12 @@
       <w:bookmarkEnd w:id="37"/>
       <w:bookmarkEnd w:id="38"/>
       <w:bookmarkEnd w:id="39"/>
-      <w:bookmarkEnd w:id="66"/>
+      <w:bookmarkEnd w:id="65"/>
     </w:p>
-    <w:p>
-      <w:pPr>
-        <w:rPr>
-          <w:rFonts w:hint="eastAsia"/>
-        </w:rPr>
-      </w:pPr>
-    </w:p>
+    <w:p/>
     <w:sectPr>
-      <w:headerReference w:type="default" r:id="rId17"/>
-      <w:footerReference w:type="first" r:id="rId18"/>
+      <w:headerReference w:type="default" r:id="rId19"/>
+      <w:footerReference w:type="first" r:id="rId20"/>
       <w:pgSz w:w="11906" w:h="16838"/>
       <w:pgMar w:top="1440" w:right="1800" w:bottom="1440" w:left="1800" w:header="851" w:footer="992" w:gutter="0"/>
       <w:pgNumType w:start="1"/>
@@ -8409,7 +9188,7 @@
 
 <file path=word/comments.xml><?xml version="1.0" encoding="utf-8"?>
 <w:comments xmlns:wpc="http://schemas.microsoft.com/office/word/2010/wordprocessingCanvas" xmlns:cx="http://schemas.microsoft.com/office/drawing/2014/chartex" xmlns:cx1="http://schemas.microsoft.com/office/drawing/2015/9/8/chartex" xmlns:cx2="http://schemas.microsoft.com/office/drawing/2015/10/21/chartex" xmlns:cx3="http://schemas.microsoft.com/office/drawing/2016/5/9/chartex" xmlns:cx4="http://schemas.microsoft.com/office/drawing/2016/5/10/chartex" xmlns:cx5="http://schemas.microsoft.com/office/drawing/2016/5/11/chartex" xmlns:cx6="http://schemas.microsoft.com/office/drawing/2016/5/12/chartex" xmlns:cx7="http://schemas.microsoft.com/office/drawing/2016/5/13/chartex" xmlns:cx8="http://schemas.microsoft.com/office/drawing/2016/5/14/chartex" xmlns:mc="http://schemas.openxmlformats.org/markup-compatibility/2006" xmlns:aink="http://schemas.microsoft.com/office/drawing/2016/ink" xmlns:am3d="http://schemas.microsoft.com/office/drawing/2017/model3d" xmlns:o="urn:schemas-microsoft-com:office:office" xmlns:r="http://schemas.openxmlformats.org/officeDocument/2006/relationships" xmlns:m="http://schemas.openxmlformats.org/officeDocument/2006/math" xmlns:v="urn:schemas-microsoft-com:vml" xmlns:wp14="http://schemas.microsoft.com/office/word/2010/wordprocessingDrawing" xmlns:wp="http://schemas.openxmlformats.org/drawingml/2006/wordprocessingDrawing" xmlns:w10="urn:schemas-microsoft-com:office:word" xmlns:w="http://schemas.openxmlformats.org/wordprocessingml/2006/main" xmlns:w14="http://schemas.microsoft.com/office/word/2010/wordml" xmlns:w15="http://schemas.microsoft.com/office/word/2012/wordml" xmlns:w16cid="http://schemas.microsoft.com/office/word/2016/wordml/cid" xmlns:w16se="http://schemas.microsoft.com/office/word/2015/wordml/symex" xmlns:wpg="http://schemas.microsoft.com/office/word/2010/wordprocessingGroup" xmlns:wpi="http://schemas.microsoft.com/office/word/2010/wordprocessingInk" xmlns:wne="http://schemas.microsoft.com/office/word/2006/wordml" xmlns:wps="http://schemas.microsoft.com/office/word/2010/wordprocessingShape" mc:Ignorable="w14 w15 w16se w16cid wp14">
-  <w:comment w:id="55" w:author="Lu, Siyuan" w:date="2018-10-13T11:55:00Z" w:initials="LS">
+  <w:comment w:id="62" w:author="Lu, Siyuan" w:date="2018-10-13T12:30:00Z" w:initials="LS">
     <w:p>
       <w:pPr>
         <w:pStyle w:val="afe"/>
@@ -8423,24 +9202,12 @@
       <w:r>
         <w:rPr>
           <w:rFonts w:hint="eastAsia"/>
-          <w:b/>
-        </w:rPr>
-        <w:t>初赛阶段完成</w:t>
-      </w:r>
-    </w:p>
-    <w:p>
-      <w:pPr>
-        <w:pStyle w:val="afe"/>
-      </w:pPr>
-      <w:r>
-        <w:rPr>
-          <w:rFonts w:hint="eastAsia"/>
-        </w:rPr>
-        <w:t>罗列至少三项与之相关的已有技术方案，尽可能是近三年内的技术方案。将提及的已有成果体现在第一章的参考资料中。</w:t>
+        </w:rPr>
+        <w:t>附上模型结构图</w:t>
       </w:r>
     </w:p>
   </w:comment>
-  <w:comment w:id="57" w:author="Lu, Siyuan" w:date="2018-10-13T12:32:00Z" w:initials="LS">
+  <w:comment w:id="64" w:author="Lu, Siyuan" w:date="2018-10-13T12:05:00Z" w:initials="LS">
     <w:p>
       <w:pPr>
         <w:pStyle w:val="afe"/>
@@ -8454,118 +9221,12 @@
       <w:r>
         <w:rPr>
           <w:rFonts w:hint="eastAsia"/>
-          <w:b/>
-        </w:rPr>
-        <w:t>初赛阶段完成</w:t>
+        </w:rPr>
+        <w:t>指出用于得到神经网络模型的数据集以及如何获取数据集、如何划分训练集（及验证集）与测试集。</w:t>
       </w:r>
     </w:p>
   </w:comment>
-  <w:comment w:id="59" w:author="Lu, Siyuan" w:date="2018-10-13T11:59:00Z" w:initials="LS">
-    <w:p>
-      <w:pPr>
-        <w:pStyle w:val="afe"/>
-      </w:pPr>
-      <w:r>
-        <w:rPr>
-          <w:rStyle w:val="afff4"/>
-        </w:rPr>
-        <w:annotationRef/>
-      </w:r>
-      <w:r>
-        <w:rPr>
-          <w:rFonts w:hint="eastAsia"/>
-        </w:rPr>
-        <w:t>指出想要使用的深度学习技术所属的方向，比如：</w:t>
-      </w:r>
-      <w:r>
-        <w:rPr>
-          <w:rFonts w:hint="eastAsia"/>
-        </w:rPr>
-        <w:t>CNN</w:t>
-      </w:r>
-      <w:r>
-        <w:rPr>
-          <w:rFonts w:hint="eastAsia"/>
-        </w:rPr>
-        <w:t>、</w:t>
-      </w:r>
-      <w:r>
-        <w:rPr>
-          <w:rFonts w:hint="eastAsia"/>
-        </w:rPr>
-        <w:t>RNN</w:t>
-      </w:r>
-      <w:r>
-        <w:rPr>
-          <w:rFonts w:hint="eastAsia"/>
-        </w:rPr>
-        <w:t>、</w:t>
-      </w:r>
-      <w:r>
-        <w:rPr>
-          <w:rFonts w:hint="eastAsia"/>
-        </w:rPr>
-        <w:t>DRL</w:t>
-      </w:r>
-      <w:r>
-        <w:rPr>
-          <w:rFonts w:hint="eastAsia"/>
-        </w:rPr>
-        <w:t>、</w:t>
-      </w:r>
-      <w:r>
-        <w:rPr>
-          <w:rFonts w:hint="eastAsia"/>
-        </w:rPr>
-        <w:t>GAN</w:t>
-      </w:r>
-      <w:r>
-        <w:rPr>
-          <w:rFonts w:hint="eastAsia"/>
-        </w:rPr>
-        <w:t>等。</w:t>
-      </w:r>
-    </w:p>
-  </w:comment>
-  <w:comment w:id="63" w:author="Lu, Siyuan" w:date="2018-10-13T12:30:00Z" w:initials="LS">
-    <w:p>
-      <w:pPr>
-        <w:pStyle w:val="afe"/>
-      </w:pPr>
-      <w:r>
-        <w:rPr>
-          <w:rStyle w:val="afff4"/>
-        </w:rPr>
-        <w:annotationRef/>
-      </w:r>
-      <w:r>
-        <w:rPr>
-          <w:rFonts w:hint="eastAsia"/>
-        </w:rPr>
-        <w:t>附上模型结构图</w:t>
-      </w:r>
-    </w:p>
-  </w:comment>
-  <w:comment w:id="65" w:author="Lu, Siyuan" w:date="2018-10-13T12:05:00Z" w:initials="LS">
-    <w:p>
-      <w:pPr>
-        <w:pStyle w:val="afe"/>
-      </w:pPr>
-      <w:r>
-        <w:rPr>
-          <w:rStyle w:val="afff4"/>
-        </w:rPr>
-        <w:annotationRef/>
-      </w:r>
-      <w:r>
-        <w:rPr>
-          <w:rFonts w:hint="eastAsia"/>
-        </w:rPr>
-        <w:t>指出用于得到神经网络模型的数据集以及如何获取数据集、如何划分训练集（及验证集）与测试集。</w:t>
-      </w:r>
-    </w:p>
-  </w:comment>
-  <w:comment w:id="67" w:author="Lu, Siyuan" w:date="2018-10-13T12:08:00Z" w:initials="LS">
+  <w:comment w:id="66" w:author="Lu, Siyuan" w:date="2018-10-13T12:08:00Z" w:initials="LS">
     <w:p>
       <w:pPr>
         <w:pStyle w:val="afe"/>
@@ -8625,9 +9286,6 @@
 
 <file path=word/commentsExtended.xml><?xml version="1.0" encoding="utf-8"?>
 <w15:commentsEx xmlns:wpc="http://schemas.microsoft.com/office/word/2010/wordprocessingCanvas" xmlns:cx="http://schemas.microsoft.com/office/drawing/2014/chartex" xmlns:cx1="http://schemas.microsoft.com/office/drawing/2015/9/8/chartex" xmlns:cx2="http://schemas.microsoft.com/office/drawing/2015/10/21/chartex" xmlns:cx3="http://schemas.microsoft.com/office/drawing/2016/5/9/chartex" xmlns:cx4="http://schemas.microsoft.com/office/drawing/2016/5/10/chartex" xmlns:cx5="http://schemas.microsoft.com/office/drawing/2016/5/11/chartex" xmlns:cx6="http://schemas.microsoft.com/office/drawing/2016/5/12/chartex" xmlns:cx7="http://schemas.microsoft.com/office/drawing/2016/5/13/chartex" xmlns:cx8="http://schemas.microsoft.com/office/drawing/2016/5/14/chartex" xmlns:mc="http://schemas.openxmlformats.org/markup-compatibility/2006" xmlns:aink="http://schemas.microsoft.com/office/drawing/2016/ink" xmlns:am3d="http://schemas.microsoft.com/office/drawing/2017/model3d" xmlns:o="urn:schemas-microsoft-com:office:office" xmlns:r="http://schemas.openxmlformats.org/officeDocument/2006/relationships" xmlns:m="http://schemas.openxmlformats.org/officeDocument/2006/math" xmlns:v="urn:schemas-microsoft-com:vml" xmlns:wp14="http://schemas.microsoft.com/office/word/2010/wordprocessingDrawing" xmlns:wp="http://schemas.openxmlformats.org/drawingml/2006/wordprocessingDrawing" xmlns:w10="urn:schemas-microsoft-com:office:word" xmlns:w="http://schemas.openxmlformats.org/wordprocessingml/2006/main" xmlns:w14="http://schemas.microsoft.com/office/word/2010/wordml" xmlns:w15="http://schemas.microsoft.com/office/word/2012/wordml" xmlns:w16cid="http://schemas.microsoft.com/office/word/2016/wordml/cid" xmlns:w16se="http://schemas.microsoft.com/office/word/2015/wordml/symex" xmlns:wpg="http://schemas.microsoft.com/office/word/2010/wordprocessingGroup" xmlns:wpi="http://schemas.microsoft.com/office/word/2010/wordprocessingInk" xmlns:wne="http://schemas.microsoft.com/office/word/2006/wordml" xmlns:wps="http://schemas.microsoft.com/office/word/2010/wordprocessingShape" mc:Ignorable="w14 w15 w16se w16cid wp14">
-  <w15:commentEx w15:paraId="2A6F25E4" w15:done="0"/>
-  <w15:commentEx w15:paraId="5D726BE7" w15:done="0"/>
-  <w15:commentEx w15:paraId="229A6F05" w15:done="0"/>
   <w15:commentEx w15:paraId="54E46723" w15:done="0"/>
   <w15:commentEx w15:paraId="43D0F70D" w15:done="0"/>
   <w15:commentEx w15:paraId="70328D86" w15:done="0"/>
@@ -8636,9 +9294,6 @@
 
 <file path=word/commentsIds.xml><?xml version="1.0" encoding="utf-8"?>
 <w16cid:commentsIds xmlns:wpc="http://schemas.microsoft.com/office/word/2010/wordprocessingCanvas" xmlns:cx="http://schemas.microsoft.com/office/drawing/2014/chartex" xmlns:cx1="http://schemas.microsoft.com/office/drawing/2015/9/8/chartex" xmlns:cx2="http://schemas.microsoft.com/office/drawing/2015/10/21/chartex" xmlns:cx3="http://schemas.microsoft.com/office/drawing/2016/5/9/chartex" xmlns:cx4="http://schemas.microsoft.com/office/drawing/2016/5/10/chartex" xmlns:cx5="http://schemas.microsoft.com/office/drawing/2016/5/11/chartex" xmlns:cx6="http://schemas.microsoft.com/office/drawing/2016/5/12/chartex" xmlns:cx7="http://schemas.microsoft.com/office/drawing/2016/5/13/chartex" xmlns:cx8="http://schemas.microsoft.com/office/drawing/2016/5/14/chartex" xmlns:mc="http://schemas.openxmlformats.org/markup-compatibility/2006" xmlns:aink="http://schemas.microsoft.com/office/drawing/2016/ink" xmlns:am3d="http://schemas.microsoft.com/office/drawing/2017/model3d" xmlns:o="urn:schemas-microsoft-com:office:office" xmlns:r="http://schemas.openxmlformats.org/officeDocument/2006/relationships" xmlns:m="http://schemas.openxmlformats.org/officeDocument/2006/math" xmlns:v="urn:schemas-microsoft-com:vml" xmlns:wp14="http://schemas.microsoft.com/office/word/2010/wordprocessingDrawing" xmlns:wp="http://schemas.openxmlformats.org/drawingml/2006/wordprocessingDrawing" xmlns:w10="urn:schemas-microsoft-com:office:word" xmlns:w="http://schemas.openxmlformats.org/wordprocessingml/2006/main" xmlns:w14="http://schemas.microsoft.com/office/word/2010/wordml" xmlns:w15="http://schemas.microsoft.com/office/word/2012/wordml" xmlns:w16cid="http://schemas.microsoft.com/office/word/2016/wordml/cid" xmlns:w16se="http://schemas.microsoft.com/office/word/2015/wordml/symex" xmlns:wpg="http://schemas.microsoft.com/office/word/2010/wordprocessingGroup" xmlns:wpi="http://schemas.microsoft.com/office/word/2010/wordprocessingInk" xmlns:wne="http://schemas.microsoft.com/office/word/2006/wordml" xmlns:wps="http://schemas.microsoft.com/office/word/2010/wordprocessingShape" mc:Ignorable="w14 w15 w16se w16cid wp14">
-  <w16cid:commentId w16cid:paraId="2A6F25E4" w16cid:durableId="1F6C5BC2"/>
-  <w16cid:commentId w16cid:paraId="5D726BE7" w16cid:durableId="1F6C6455"/>
-  <w16cid:commentId w16cid:paraId="229A6F05" w16cid:durableId="1F6C5C97"/>
   <w16cid:commentId w16cid:paraId="54E46723" w16cid:durableId="1F6C63E9"/>
   <w16cid:commentId w16cid:paraId="43D0F70D" w16cid:durableId="1F6C5DF6"/>
   <w16cid:commentId w16cid:paraId="70328D86" w16cid:durableId="1F6C5EAC"/>
@@ -8674,7 +9329,6 @@
         <w:docPartUnique/>
       </w:docPartObj>
     </w:sdtPr>
-    <w:sdtEndPr/>
     <w:sdtContent>
       <w:p>
         <w:pPr>
@@ -10998,6 +11652,92 @@
     </w:lvl>
   </w:abstractNum>
   <w:abstractNum w:abstractNumId="22" w15:restartNumberingAfterBreak="0">
+    <w:nsid w:val="3A087F4D"/>
+    <w:multiLevelType w:val="hybridMultilevel"/>
+    <w:tmpl w:val="0714CDB0"/>
+    <w:lvl w:ilvl="0" w:tplc="0409000F">
+      <w:start w:val="1"/>
+      <w:numFmt w:val="decimal"/>
+      <w:lvlText w:val="%1."/>
+      <w:lvlJc w:val="left"/>
+      <w:pPr>
+        <w:ind w:left="420" w:hanging="420"/>
+      </w:pPr>
+    </w:lvl>
+    <w:lvl w:ilvl="1" w:tplc="04090019" w:tentative="1">
+      <w:start w:val="1"/>
+      <w:numFmt w:val="lowerLetter"/>
+      <w:lvlText w:val="%2)"/>
+      <w:lvlJc w:val="left"/>
+      <w:pPr>
+        <w:ind w:left="840" w:hanging="420"/>
+      </w:pPr>
+    </w:lvl>
+    <w:lvl w:ilvl="2" w:tplc="0409001B" w:tentative="1">
+      <w:start w:val="1"/>
+      <w:numFmt w:val="lowerRoman"/>
+      <w:lvlText w:val="%3."/>
+      <w:lvlJc w:val="right"/>
+      <w:pPr>
+        <w:ind w:left="1260" w:hanging="420"/>
+      </w:pPr>
+    </w:lvl>
+    <w:lvl w:ilvl="3" w:tplc="0409000F" w:tentative="1">
+      <w:start w:val="1"/>
+      <w:numFmt w:val="decimal"/>
+      <w:lvlText w:val="%4."/>
+      <w:lvlJc w:val="left"/>
+      <w:pPr>
+        <w:ind w:left="1680" w:hanging="420"/>
+      </w:pPr>
+    </w:lvl>
+    <w:lvl w:ilvl="4" w:tplc="04090019" w:tentative="1">
+      <w:start w:val="1"/>
+      <w:numFmt w:val="lowerLetter"/>
+      <w:lvlText w:val="%5)"/>
+      <w:lvlJc w:val="left"/>
+      <w:pPr>
+        <w:ind w:left="2100" w:hanging="420"/>
+      </w:pPr>
+    </w:lvl>
+    <w:lvl w:ilvl="5" w:tplc="0409001B" w:tentative="1">
+      <w:start w:val="1"/>
+      <w:numFmt w:val="lowerRoman"/>
+      <w:lvlText w:val="%6."/>
+      <w:lvlJc w:val="right"/>
+      <w:pPr>
+        <w:ind w:left="2520" w:hanging="420"/>
+      </w:pPr>
+    </w:lvl>
+    <w:lvl w:ilvl="6" w:tplc="0409000F" w:tentative="1">
+      <w:start w:val="1"/>
+      <w:numFmt w:val="decimal"/>
+      <w:lvlText w:val="%7."/>
+      <w:lvlJc w:val="left"/>
+      <w:pPr>
+        <w:ind w:left="2940" w:hanging="420"/>
+      </w:pPr>
+    </w:lvl>
+    <w:lvl w:ilvl="7" w:tplc="04090019" w:tentative="1">
+      <w:start w:val="1"/>
+      <w:numFmt w:val="lowerLetter"/>
+      <w:lvlText w:val="%8)"/>
+      <w:lvlJc w:val="left"/>
+      <w:pPr>
+        <w:ind w:left="3360" w:hanging="420"/>
+      </w:pPr>
+    </w:lvl>
+    <w:lvl w:ilvl="8" w:tplc="0409001B" w:tentative="1">
+      <w:start w:val="1"/>
+      <w:numFmt w:val="lowerRoman"/>
+      <w:lvlText w:val="%9."/>
+      <w:lvlJc w:val="right"/>
+      <w:pPr>
+        <w:ind w:left="3780" w:hanging="420"/>
+      </w:pPr>
+    </w:lvl>
+  </w:abstractNum>
+  <w:abstractNum w:abstractNumId="23" w15:restartNumberingAfterBreak="0">
     <w:nsid w:val="421F5349"/>
     <w:multiLevelType w:val="multilevel"/>
     <w:tmpl w:val="421F5349"/>
@@ -11083,7 +11823,7 @@
       </w:pPr>
     </w:lvl>
   </w:abstractNum>
-  <w:abstractNum w:abstractNumId="23" w15:restartNumberingAfterBreak="0">
+  <w:abstractNum w:abstractNumId="24" w15:restartNumberingAfterBreak="0">
     <w:nsid w:val="4C621D8F"/>
     <w:multiLevelType w:val="hybridMultilevel"/>
     <w:tmpl w:val="52C02384"/>
@@ -11172,7 +11912,7 @@
       </w:pPr>
     </w:lvl>
   </w:abstractNum>
-  <w:abstractNum w:abstractNumId="24" w15:restartNumberingAfterBreak="0">
+  <w:abstractNum w:abstractNumId="25" w15:restartNumberingAfterBreak="0">
     <w:nsid w:val="4E346730"/>
     <w:multiLevelType w:val="hybridMultilevel"/>
     <w:tmpl w:val="21ECDF12"/>
@@ -11261,7 +12001,7 @@
       </w:pPr>
     </w:lvl>
   </w:abstractNum>
-  <w:abstractNum w:abstractNumId="25" w15:restartNumberingAfterBreak="0">
+  <w:abstractNum w:abstractNumId="26" w15:restartNumberingAfterBreak="0">
     <w:nsid w:val="545A4157"/>
     <w:multiLevelType w:val="singleLevel"/>
     <w:tmpl w:val="545A4157"/>
@@ -11273,7 +12013,7 @@
       <w:lvlJc w:val="left"/>
     </w:lvl>
   </w:abstractNum>
-  <w:abstractNum w:abstractNumId="26" w15:restartNumberingAfterBreak="0">
+  <w:abstractNum w:abstractNumId="27" w15:restartNumberingAfterBreak="0">
     <w:nsid w:val="545CE2A9"/>
     <w:multiLevelType w:val="multilevel"/>
     <w:tmpl w:val="545CE2A9"/>
@@ -11359,7 +12099,7 @@
       </w:pPr>
     </w:lvl>
   </w:abstractNum>
-  <w:abstractNum w:abstractNumId="27" w15:restartNumberingAfterBreak="0">
+  <w:abstractNum w:abstractNumId="28" w15:restartNumberingAfterBreak="0">
     <w:nsid w:val="545CE2B4"/>
     <w:multiLevelType w:val="multilevel"/>
     <w:tmpl w:val="545CE2B4"/>
@@ -11472,7 +12212,7 @@
       </w:rPr>
     </w:lvl>
   </w:abstractNum>
-  <w:abstractNum w:abstractNumId="28" w15:restartNumberingAfterBreak="0">
+  <w:abstractNum w:abstractNumId="29" w15:restartNumberingAfterBreak="0">
     <w:nsid w:val="59CB06DB"/>
     <w:multiLevelType w:val="hybridMultilevel"/>
     <w:tmpl w:val="8A44D3F4"/>
@@ -11561,7 +12301,7 @@
       </w:pPr>
     </w:lvl>
   </w:abstractNum>
-  <w:abstractNum w:abstractNumId="29" w15:restartNumberingAfterBreak="0">
+  <w:abstractNum w:abstractNumId="30" w15:restartNumberingAfterBreak="0">
     <w:nsid w:val="5D346C43"/>
     <w:multiLevelType w:val="hybridMultilevel"/>
     <w:tmpl w:val="E774F1F4"/>
@@ -11650,7 +12390,7 @@
       </w:pPr>
     </w:lvl>
   </w:abstractNum>
-  <w:abstractNum w:abstractNumId="30" w15:restartNumberingAfterBreak="0">
+  <w:abstractNum w:abstractNumId="31" w15:restartNumberingAfterBreak="0">
     <w:nsid w:val="5ED562DD"/>
     <w:multiLevelType w:val="hybridMultilevel"/>
     <w:tmpl w:val="BF4C49E8"/>
@@ -11736,7 +12476,7 @@
       </w:pPr>
     </w:lvl>
   </w:abstractNum>
-  <w:abstractNum w:abstractNumId="31" w15:restartNumberingAfterBreak="0">
+  <w:abstractNum w:abstractNumId="32" w15:restartNumberingAfterBreak="0">
     <w:nsid w:val="65151E02"/>
     <w:multiLevelType w:val="hybridMultilevel"/>
     <w:tmpl w:val="B0ECE696"/>
@@ -11825,7 +12565,7 @@
       </w:pPr>
     </w:lvl>
   </w:abstractNum>
-  <w:abstractNum w:abstractNumId="32" w15:restartNumberingAfterBreak="0">
+  <w:abstractNum w:abstractNumId="33" w15:restartNumberingAfterBreak="0">
     <w:nsid w:val="68846E53"/>
     <w:multiLevelType w:val="hybridMultilevel"/>
     <w:tmpl w:val="78C0FF0A"/>
@@ -11914,7 +12654,7 @@
       </w:pPr>
     </w:lvl>
   </w:abstractNum>
-  <w:abstractNum w:abstractNumId="33" w15:restartNumberingAfterBreak="0">
+  <w:abstractNum w:abstractNumId="34" w15:restartNumberingAfterBreak="0">
     <w:nsid w:val="73253099"/>
     <w:multiLevelType w:val="hybridMultilevel"/>
     <w:tmpl w:val="FEFEED9C"/>
@@ -12003,7 +12743,7 @@
       </w:pPr>
     </w:lvl>
   </w:abstractNum>
-  <w:abstractNum w:abstractNumId="34" w15:restartNumberingAfterBreak="0">
+  <w:abstractNum w:abstractNumId="35" w15:restartNumberingAfterBreak="0">
     <w:nsid w:val="76753758"/>
     <w:multiLevelType w:val="hybridMultilevel"/>
     <w:tmpl w:val="92A8ABE0"/>
@@ -12092,7 +12832,7 @@
       </w:pPr>
     </w:lvl>
   </w:abstractNum>
-  <w:abstractNum w:abstractNumId="35" w15:restartNumberingAfterBreak="0">
+  <w:abstractNum w:abstractNumId="36" w15:restartNumberingAfterBreak="0">
     <w:nsid w:val="7F8434B6"/>
     <w:multiLevelType w:val="hybridMultilevel"/>
     <w:tmpl w:val="0FFED026"/>
@@ -12203,7 +12943,7 @@
     <w:abstractNumId w:val="19"/>
   </w:num>
   <w:num w:numId="8">
-    <w:abstractNumId w:val="32"/>
+    <w:abstractNumId w:val="33"/>
   </w:num>
   <w:num w:numId="9">
     <w:abstractNumId w:val="11"/>
@@ -12236,16 +12976,16 @@
     </w:lvlOverride>
   </w:num>
   <w:num w:numId="10">
-    <w:abstractNumId w:val="35"/>
+    <w:abstractNumId w:val="36"/>
   </w:num>
   <w:num w:numId="11">
-    <w:abstractNumId w:val="33"/>
+    <w:abstractNumId w:val="34"/>
   </w:num>
   <w:num w:numId="12">
-    <w:abstractNumId w:val="29"/>
+    <w:abstractNumId w:val="30"/>
   </w:num>
   <w:num w:numId="13">
-    <w:abstractNumId w:val="24"/>
+    <w:abstractNumId w:val="25"/>
   </w:num>
   <w:num w:numId="14">
     <w:abstractNumId w:val="17"/>
@@ -12254,19 +12994,19 @@
     <w:abstractNumId w:val="10"/>
   </w:num>
   <w:num w:numId="16">
-    <w:abstractNumId w:val="25"/>
+    <w:abstractNumId w:val="26"/>
   </w:num>
   <w:num w:numId="17">
     <w:abstractNumId w:val="13"/>
   </w:num>
   <w:num w:numId="18">
-    <w:abstractNumId w:val="26"/>
+    <w:abstractNumId w:val="27"/>
     <w:lvlOverride w:ilvl="0">
       <w:startOverride w:val="1"/>
     </w:lvlOverride>
   </w:num>
   <w:num w:numId="19">
-    <w:abstractNumId w:val="27"/>
+    <w:abstractNumId w:val="28"/>
     <w:lvlOverride w:ilvl="0">
       <w:startOverride w:val="1"/>
     </w:lvlOverride>
@@ -12275,7 +13015,7 @@
     <w:abstractNumId w:val="16"/>
   </w:num>
   <w:num w:numId="21">
-    <w:abstractNumId w:val="22"/>
+    <w:abstractNumId w:val="23"/>
   </w:num>
   <w:num w:numId="22">
     <w:abstractNumId w:val="2"/>
@@ -12287,7 +13027,7 @@
     <w:abstractNumId w:val="5"/>
   </w:num>
   <w:num w:numId="25">
-    <w:abstractNumId w:val="28"/>
+    <w:abstractNumId w:val="29"/>
   </w:num>
   <w:num w:numId="26">
     <w:abstractNumId w:val="8"/>
@@ -12299,19 +13039,19 @@
     <w:abstractNumId w:val="7"/>
   </w:num>
   <w:num w:numId="29">
-    <w:abstractNumId w:val="34"/>
+    <w:abstractNumId w:val="35"/>
   </w:num>
   <w:num w:numId="30">
     <w:abstractNumId w:val="9"/>
   </w:num>
   <w:num w:numId="31">
-    <w:abstractNumId w:val="23"/>
+    <w:abstractNumId w:val="24"/>
   </w:num>
   <w:num w:numId="32">
-    <w:abstractNumId w:val="31"/>
+    <w:abstractNumId w:val="32"/>
   </w:num>
   <w:num w:numId="33">
-    <w:abstractNumId w:val="30"/>
+    <w:abstractNumId w:val="31"/>
   </w:num>
   <w:num w:numId="34">
     <w:abstractNumId w:val="20"/>
@@ -12324,6 +13064,9 @@
   </w:num>
   <w:num w:numId="37">
     <w:abstractNumId w:val="12"/>
+  </w:num>
+  <w:num w:numId="38">
+    <w:abstractNumId w:val="22"/>
   </w:num>
   <w:numIdMacAtCleanup w:val="9"/>
 </w:numbering>
@@ -17350,6 +18093,16 @@
     <w:unhideWhenUsed/>
     <w:rsid w:val="00CB541E"/>
   </w:style>
+  <w:style w:type="character" w:styleId="afff8">
+    <w:name w:val="Unresolved Mention"/>
+    <w:basedOn w:val="a1"/>
+    <w:uiPriority w:val="99"/>
+    <w:rsid w:val="005679D1"/>
+    <w:rPr>
+      <w:color w:val="605E5C"/>
+      <w:shd w:val="clear" w:color="auto" w:fill="E1DFDD"/>
+    </w:rPr>
+  </w:style>
 </w:styles>
 </file>
 
@@ -17643,7 +18396,7 @@
 </file>
 
 <file path=customXml/itemProps1.xml><?xml version="1.0" encoding="utf-8"?>
-<ds:datastoreItem xmlns:ds="http://schemas.openxmlformats.org/officeDocument/2006/customXml" ds:itemID="{F0E904AD-F9D1-6E41-B203-AF1AEDDCFE14}">
+<ds:datastoreItem xmlns:ds="http://schemas.openxmlformats.org/officeDocument/2006/customXml" ds:itemID="{F3AEBB3E-0008-D443-8ECD-FDDA7A94331E}">
   <ds:schemaRefs>
     <ds:schemaRef ds:uri="http://schemas.openxmlformats.org/officeDocument/2006/bibliography"/>
   </ds:schemaRefs>

</xml_diff>

<commit_message>
Finish Tech Research Document.
</commit_message>
<xml_diff>
--- a/SketchMind.Documents/Tech_Docs/技术研究报告.docx
+++ b/SketchMind.Documents/Tech_Docs/技术研究报告.docx
@@ -456,7 +456,6 @@
           <w:szCs w:val="21"/>
         </w:rPr>
       </w:pPr>
-      <w:proofErr w:type="spellStart"/>
       <w:r>
         <w:rPr>
           <w:b/>
@@ -464,7 +463,6 @@
         </w:rPr>
         <w:t>SketchMind</w:t>
       </w:r>
-      <w:proofErr w:type="spellEnd"/>
     </w:p>
     <w:p>
       <w:pPr>
@@ -580,8 +578,6 @@
         </w:rPr>
         <w:t>9</w:t>
       </w:r>
-      <w:bookmarkStart w:id="0" w:name="_GoBack"/>
-      <w:bookmarkEnd w:id="0"/>
     </w:p>
     <w:p>
       <w:pPr>
@@ -7199,31 +7195,31 @@
           <w:numId w:val="9"/>
         </w:numPr>
       </w:pPr>
-      <w:bookmarkStart w:id="1" w:name="_Toc403425379"/>
-      <w:bookmarkStart w:id="2" w:name="_Toc320869659"/>
-      <w:bookmarkStart w:id="3" w:name="_Toc331238737"/>
-      <w:bookmarkStart w:id="4" w:name="_Toc331243571"/>
-      <w:bookmarkStart w:id="5" w:name="_Toc331243750"/>
-      <w:bookmarkStart w:id="6" w:name="_Toc331545151"/>
-      <w:bookmarkStart w:id="7" w:name="_Toc363084172"/>
-      <w:bookmarkStart w:id="8" w:name="_Toc530402287"/>
+      <w:bookmarkStart w:id="0" w:name="_Toc403425379"/>
+      <w:bookmarkStart w:id="1" w:name="_Toc320869659"/>
+      <w:bookmarkStart w:id="2" w:name="_Toc331238737"/>
+      <w:bookmarkStart w:id="3" w:name="_Toc331243571"/>
+      <w:bookmarkStart w:id="4" w:name="_Toc331243750"/>
+      <w:bookmarkStart w:id="5" w:name="_Toc331545151"/>
+      <w:bookmarkStart w:id="6" w:name="_Toc363084172"/>
+      <w:bookmarkStart w:id="7" w:name="_Toc530402287"/>
       <w:r>
         <w:t>引言</w:t>
       </w:r>
-      <w:bookmarkEnd w:id="1"/>
-      <w:bookmarkEnd w:id="8"/>
+      <w:bookmarkEnd w:id="0"/>
+      <w:bookmarkEnd w:id="7"/>
     </w:p>
     <w:p>
       <w:pPr>
         <w:pStyle w:val="2"/>
       </w:pPr>
-      <w:bookmarkStart w:id="9" w:name="_Toc320869655"/>
-      <w:bookmarkStart w:id="10" w:name="_Toc331238733"/>
-      <w:bookmarkStart w:id="11" w:name="_Toc331243567"/>
-      <w:bookmarkStart w:id="12" w:name="_Toc331243746"/>
-      <w:bookmarkStart w:id="13" w:name="_Toc363084168"/>
-      <w:bookmarkStart w:id="14" w:name="_Toc403425380"/>
-      <w:bookmarkStart w:id="15" w:name="_Toc530402288"/>
+      <w:bookmarkStart w:id="8" w:name="_Toc320869655"/>
+      <w:bookmarkStart w:id="9" w:name="_Toc331238733"/>
+      <w:bookmarkStart w:id="10" w:name="_Toc331243567"/>
+      <w:bookmarkStart w:id="11" w:name="_Toc331243746"/>
+      <w:bookmarkStart w:id="12" w:name="_Toc363084168"/>
+      <w:bookmarkStart w:id="13" w:name="_Toc403425380"/>
+      <w:bookmarkStart w:id="14" w:name="_Toc530402288"/>
       <w:r>
         <w:rPr>
           <w:rFonts w:hint="eastAsia"/>
@@ -7233,158 +7229,163 @@
       <w:r>
         <w:t>目的</w:t>
       </w:r>
+      <w:bookmarkEnd w:id="8"/>
       <w:bookmarkEnd w:id="9"/>
       <w:bookmarkEnd w:id="10"/>
       <w:bookmarkEnd w:id="11"/>
       <w:bookmarkEnd w:id="12"/>
       <w:bookmarkEnd w:id="13"/>
       <w:bookmarkEnd w:id="14"/>
+    </w:p>
+    <w:p>
+      <w:pPr>
+        <w:ind w:firstLine="420"/>
+      </w:pPr>
+      <w:r>
+        <w:rPr>
+          <w:rFonts w:hint="eastAsia"/>
+        </w:rPr>
+        <w:t>为了确保本小组所进行的创新和工作有意义，不存在技术上不可解决的问题，同时为了</w:t>
+      </w:r>
+      <w:r>
+        <w:rPr>
+          <w:rFonts w:hint="eastAsia"/>
+        </w:rPr>
+        <w:t>使得在开发的过程中较少遇到技术方面的阻碍性问题，</w:t>
+      </w:r>
+      <w:r>
+        <w:rPr>
+          <w:rFonts w:hint="eastAsia"/>
+        </w:rPr>
+        <w:t>在正式开发之前我们对于涉及到技术栈方面的问题进行了</w:t>
+      </w:r>
+      <w:r>
+        <w:rPr>
+          <w:rFonts w:hint="eastAsia"/>
+        </w:rPr>
+        <w:t>较为完整的</w:t>
+      </w:r>
+      <w:r>
+        <w:rPr>
+          <w:rFonts w:hint="eastAsia"/>
+        </w:rPr>
+        <w:t>研究，确保了项目的可行性、可实施性之后，才继续进行后续步骤。</w:t>
+      </w:r>
+    </w:p>
+    <w:p>
+      <w:pPr>
+        <w:pStyle w:val="2"/>
+      </w:pPr>
+      <w:bookmarkStart w:id="15" w:name="_Toc530402289"/>
+      <w:r>
+        <w:rPr>
+          <w:rFonts w:hint="eastAsia"/>
+        </w:rPr>
+        <w:t>项目概述</w:t>
+      </w:r>
       <w:bookmarkEnd w:id="15"/>
     </w:p>
     <w:p>
-      <w:r>
-        <w:rPr>
-          <w:rFonts w:hint="eastAsia"/>
-        </w:rPr>
-        <w:t>为了确保本小组所进行的创新和工作有意义，不存在技术上不可解决的问题，同时为了</w:t>
-      </w:r>
-      <w:r>
-        <w:rPr>
-          <w:rFonts w:hint="eastAsia"/>
-        </w:rPr>
-        <w:t>使得在开发的过程中较少遇到技术方面的阻碍性问题，</w:t>
-      </w:r>
-      <w:r>
-        <w:rPr>
-          <w:rFonts w:hint="eastAsia"/>
-        </w:rPr>
-        <w:t>在正式开发之前我们对于涉及到技术栈方面的问题进行了</w:t>
-      </w:r>
-      <w:r>
-        <w:rPr>
-          <w:rFonts w:hint="eastAsia"/>
-        </w:rPr>
-        <w:t>较为完整的</w:t>
-      </w:r>
-      <w:r>
-        <w:rPr>
-          <w:rFonts w:hint="eastAsia"/>
-        </w:rPr>
-        <w:t>研究，确保了项目的可行性、可实施性之后，才继续进行后续步骤。</w:t>
+      <w:pPr>
+        <w:ind w:firstLine="420"/>
+      </w:pPr>
+      <w:r>
+        <w:rPr>
+          <w:rFonts w:hint="eastAsia"/>
+        </w:rPr>
+        <w:t>SketchMind</w:t>
+      </w:r>
+      <w:r>
+        <w:t xml:space="preserve"> </w:t>
+      </w:r>
+      <w:r>
+        <w:rPr>
+          <w:rFonts w:hint="eastAsia"/>
+        </w:rPr>
+        <w:t>可以通过一张手绘的思维导图生成精美的思维导图电子文稿格式。此项目意在以较高的容错率将小组讨论中信笔划下的思维草稿转化成精美易读且容易编辑的电子版思维导图，并以多种通用格式输出作为选择给予用户。</w:t>
       </w:r>
     </w:p>
     <w:p>
       <w:pPr>
         <w:pStyle w:val="2"/>
       </w:pPr>
-      <w:bookmarkStart w:id="16" w:name="_Toc530402289"/>
-      <w:r>
-        <w:rPr>
-          <w:rFonts w:hint="eastAsia"/>
-        </w:rPr>
-        <w:t>项目概述</w:t>
+      <w:bookmarkStart w:id="16" w:name="_Toc530402290"/>
+      <w:r>
+        <w:rPr>
+          <w:rFonts w:hint="eastAsia"/>
+        </w:rPr>
+        <w:t>项目背景</w:t>
       </w:r>
       <w:bookmarkEnd w:id="16"/>
     </w:p>
     <w:p>
-      <w:proofErr w:type="spellStart"/>
-      <w:r>
-        <w:rPr>
-          <w:rFonts w:hint="eastAsia"/>
-        </w:rPr>
-        <w:t>SketchMind</w:t>
-      </w:r>
-      <w:proofErr w:type="spellEnd"/>
-      <w:r>
-        <w:t xml:space="preserve"> </w:t>
-      </w:r>
-      <w:r>
-        <w:rPr>
-          <w:rFonts w:hint="eastAsia"/>
-        </w:rPr>
-        <w:t>可以通过一张手绘的思维导图生成精美的思维导图电子文稿格式。此项目意在以较高的容错率将小组讨论中信笔划下的思维草稿转化成精美易读且容易编辑的电子版思维导图，并以多种通用格式输出作为选择给予用户。</w:t>
+      <w:pPr>
+        <w:ind w:firstLine="420"/>
+      </w:pPr>
+      <w:r>
+        <w:rPr>
+          <w:rFonts w:hint="eastAsia"/>
+        </w:rPr>
+        <w:t>掏出纸笔，圈圈点点写写画画是小组讨论中经常能遇见的场景。然而，最终得到的结果往往还需要手动打开</w:t>
+      </w:r>
+      <w:r>
+        <w:rPr>
+          <w:rFonts w:hint="eastAsia"/>
+        </w:rPr>
+        <w:t>XMind</w:t>
+      </w:r>
+      <w:r>
+        <w:rPr>
+          <w:rFonts w:hint="eastAsia"/>
+        </w:rPr>
+        <w:t>、</w:t>
+      </w:r>
+      <w:r>
+        <w:rPr>
+          <w:rFonts w:hint="eastAsia"/>
+        </w:rPr>
+        <w:t>Visio</w:t>
+      </w:r>
+      <w:r>
+        <w:rPr>
+          <w:rFonts w:hint="eastAsia"/>
+        </w:rPr>
+        <w:t>等思维导图软件再进行一次誊抄，费时费力。我们希望能够通过这份粗糙的手稿，最大精度地还原思维的流向，减少无谓的重复劳动。</w:t>
       </w:r>
     </w:p>
     <w:p>
       <w:pPr>
         <w:pStyle w:val="2"/>
       </w:pPr>
-      <w:bookmarkStart w:id="17" w:name="_Toc530402290"/>
-      <w:r>
-        <w:rPr>
-          <w:rFonts w:hint="eastAsia"/>
-        </w:rPr>
-        <w:t>项目背景</w:t>
+      <w:bookmarkStart w:id="17" w:name="_Toc320869657"/>
+      <w:bookmarkStart w:id="18" w:name="_Toc331238735"/>
+      <w:bookmarkStart w:id="19" w:name="_Toc331243569"/>
+      <w:bookmarkStart w:id="20" w:name="_Toc331243748"/>
+      <w:bookmarkStart w:id="21" w:name="_Toc363084170"/>
+      <w:bookmarkStart w:id="22" w:name="_Toc403425382"/>
+      <w:bookmarkStart w:id="23" w:name="_Toc530402291"/>
+      <w:r>
+        <w:t>术语和缩略语</w:t>
       </w:r>
       <w:bookmarkEnd w:id="17"/>
-    </w:p>
-    <w:p>
-      <w:r>
-        <w:rPr>
-          <w:rFonts w:hint="eastAsia"/>
-        </w:rPr>
-        <w:t>掏出纸笔，圈圈点点写写画画是小组讨论中经常能遇见的场景。然而，最终得到的结果往往还需要手动打开</w:t>
-      </w:r>
-      <w:proofErr w:type="spellStart"/>
-      <w:r>
-        <w:rPr>
-          <w:rFonts w:hint="eastAsia"/>
-        </w:rPr>
-        <w:t>XMind</w:t>
-      </w:r>
-      <w:proofErr w:type="spellEnd"/>
-      <w:r>
-        <w:rPr>
-          <w:rFonts w:hint="eastAsia"/>
-        </w:rPr>
-        <w:t>、</w:t>
-      </w:r>
-      <w:r>
-        <w:rPr>
-          <w:rFonts w:hint="eastAsia"/>
-        </w:rPr>
-        <w:t>Visio</w:t>
-      </w:r>
-      <w:r>
-        <w:rPr>
-          <w:rFonts w:hint="eastAsia"/>
-        </w:rPr>
-        <w:t>等思维导图软件再进行一次誊抄，费时费力。我们希望能够通过这份粗糙的手稿，最大精度地还原思维的流向，减少无谓的重复劳动。</w:t>
-      </w:r>
-    </w:p>
-    <w:p>
-      <w:pPr>
-        <w:pStyle w:val="2"/>
-      </w:pPr>
-      <w:bookmarkStart w:id="18" w:name="_Toc320869657"/>
-      <w:bookmarkStart w:id="19" w:name="_Toc331238735"/>
-      <w:bookmarkStart w:id="20" w:name="_Toc331243569"/>
-      <w:bookmarkStart w:id="21" w:name="_Toc331243748"/>
-      <w:bookmarkStart w:id="22" w:name="_Toc363084170"/>
-      <w:bookmarkStart w:id="23" w:name="_Toc403425382"/>
-      <w:bookmarkStart w:id="24" w:name="_Toc530402291"/>
-      <w:r>
-        <w:t>术语和缩略语</w:t>
-      </w:r>
       <w:bookmarkEnd w:id="18"/>
       <w:bookmarkEnd w:id="19"/>
       <w:bookmarkEnd w:id="20"/>
       <w:bookmarkEnd w:id="21"/>
       <w:bookmarkEnd w:id="22"/>
       <w:bookmarkEnd w:id="23"/>
-      <w:bookmarkEnd w:id="24"/>
     </w:p>
     <w:p>
       <w:pPr>
         <w:spacing w:line="300" w:lineRule="auto"/>
         <w:ind w:firstLine="420"/>
       </w:pPr>
-      <w:bookmarkStart w:id="25" w:name="_Toc320869658"/>
-      <w:bookmarkStart w:id="26" w:name="_Toc331238736"/>
-      <w:bookmarkStart w:id="27" w:name="_Toc331243570"/>
-      <w:bookmarkStart w:id="28" w:name="_Toc331243749"/>
-      <w:bookmarkStart w:id="29" w:name="_Toc363084171"/>
-      <w:bookmarkStart w:id="30" w:name="_Toc403425383"/>
+      <w:bookmarkStart w:id="24" w:name="_Toc320869658"/>
+      <w:bookmarkStart w:id="25" w:name="_Toc331238736"/>
+      <w:bookmarkStart w:id="26" w:name="_Toc331243570"/>
+      <w:bookmarkStart w:id="27" w:name="_Toc331243749"/>
+      <w:bookmarkStart w:id="28" w:name="_Toc363084171"/>
+      <w:bookmarkStart w:id="29" w:name="_Toc403425383"/>
       <w:r>
         <w:t>[1]</w:t>
       </w:r>
@@ -7447,33 +7448,26 @@
         <w:t>]</w:t>
       </w:r>
       <w:r>
-        <w:t xml:space="preserve"> </w:t>
-      </w:r>
-      <w:proofErr w:type="spellStart"/>
-      <w:r>
+        <w:t xml:space="preserve"> XMind</w:t>
+      </w:r>
+      <w:r>
+        <w:rPr>
+          <w:rFonts w:hint="eastAsia"/>
+        </w:rPr>
+        <w:t>：</w:t>
+      </w:r>
+      <w:r>
+        <w:rPr>
+          <w:rFonts w:hint="eastAsia"/>
+        </w:rPr>
+        <w:t>一个由香港</w:t>
+      </w:r>
+      <w:r>
+        <w:rPr>
+          <w:rFonts w:hint="eastAsia"/>
+        </w:rPr>
         <w:t>XMind</w:t>
       </w:r>
-      <w:proofErr w:type="spellEnd"/>
-      <w:r>
-        <w:rPr>
-          <w:rFonts w:hint="eastAsia"/>
-        </w:rPr>
-        <w:t>：</w:t>
-      </w:r>
-      <w:r>
-        <w:rPr>
-          <w:rFonts w:hint="eastAsia"/>
-        </w:rPr>
-        <w:t>一个由香港</w:t>
-      </w:r>
-      <w:proofErr w:type="spellStart"/>
-      <w:r>
-        <w:rPr>
-          <w:rFonts w:hint="eastAsia"/>
-        </w:rPr>
-        <w:t>XMind</w:t>
-      </w:r>
-      <w:proofErr w:type="spellEnd"/>
       <w:r>
         <w:rPr>
           <w:rFonts w:hint="eastAsia"/>
@@ -7578,17 +7572,17 @@
       <w:pPr>
         <w:pStyle w:val="2"/>
       </w:pPr>
-      <w:bookmarkStart w:id="31" w:name="_Toc530402292"/>
+      <w:bookmarkStart w:id="30" w:name="_Toc530402292"/>
       <w:r>
         <w:t>参考资料</w:t>
       </w:r>
+      <w:bookmarkEnd w:id="24"/>
       <w:bookmarkEnd w:id="25"/>
       <w:bookmarkEnd w:id="26"/>
       <w:bookmarkEnd w:id="27"/>
       <w:bookmarkEnd w:id="28"/>
       <w:bookmarkEnd w:id="29"/>
       <w:bookmarkEnd w:id="30"/>
-      <w:bookmarkEnd w:id="31"/>
     </w:p>
     <w:p>
       <w:pPr>
@@ -7747,21 +7741,21 @@
       <w:pPr>
         <w:spacing w:line="300" w:lineRule="auto"/>
       </w:pPr>
-      <w:bookmarkStart w:id="32" w:name="_Toc300751596"/>
-      <w:bookmarkStart w:id="33" w:name="_Toc363084180"/>
-      <w:bookmarkStart w:id="34" w:name="_Toc331238769"/>
-      <w:bookmarkStart w:id="35" w:name="_Toc331243603"/>
-      <w:bookmarkStart w:id="36" w:name="_Toc331243782"/>
-      <w:bookmarkStart w:id="37" w:name="_Toc331238830"/>
-      <w:bookmarkStart w:id="38" w:name="_Toc331243703"/>
-      <w:bookmarkStart w:id="39" w:name="_Toc331243882"/>
-      <w:bookmarkStart w:id="40" w:name="_Toc331545160"/>
+      <w:bookmarkStart w:id="31" w:name="_Toc300751596"/>
+      <w:bookmarkStart w:id="32" w:name="_Toc363084180"/>
+      <w:bookmarkStart w:id="33" w:name="_Toc331238769"/>
+      <w:bookmarkStart w:id="34" w:name="_Toc331243603"/>
+      <w:bookmarkStart w:id="35" w:name="_Toc331243782"/>
+      <w:bookmarkStart w:id="36" w:name="_Toc331238830"/>
+      <w:bookmarkStart w:id="37" w:name="_Toc331243703"/>
+      <w:bookmarkStart w:id="38" w:name="_Toc331243882"/>
+      <w:bookmarkStart w:id="39" w:name="_Toc331545160"/>
+      <w:bookmarkEnd w:id="1"/>
       <w:bookmarkEnd w:id="2"/>
       <w:bookmarkEnd w:id="3"/>
       <w:bookmarkEnd w:id="4"/>
       <w:bookmarkEnd w:id="5"/>
       <w:bookmarkEnd w:id="6"/>
-      <w:bookmarkEnd w:id="7"/>
       <w:r>
         <w:rPr>
           <w:kern w:val="0"/>
@@ -7857,7 +7851,6 @@
         </w:rPr>
         <w:t xml:space="preserve"> </w:t>
       </w:r>
-      <w:proofErr w:type="spellStart"/>
       <w:r>
         <w:rPr>
           <w:rFonts w:hint="eastAsia"/>
@@ -7865,7 +7858,6 @@
         </w:rPr>
         <w:t>XMind</w:t>
       </w:r>
-      <w:proofErr w:type="spellEnd"/>
       <w:r>
         <w:rPr>
           <w:kern w:val="0"/>
@@ -7886,13 +7878,8 @@
         <w:t>.</w:t>
       </w:r>
       <w:r>
-        <w:t>https://zh.wikipedia.org/wiki/</w:t>
-      </w:r>
-      <w:proofErr w:type="spellStart"/>
-      <w:r>
-        <w:t>XMind</w:t>
-      </w:r>
-      <w:proofErr w:type="spellEnd"/>
+        <w:t>https://zh.wikipedia.org/wiki/XMind</w:t>
+      </w:r>
     </w:p>
     <w:p>
       <w:pPr>
@@ -7924,23 +7911,7 @@
         <w:t>.</w:t>
       </w:r>
       <w:r>
-        <w:t>http://yann.lecun.com/</w:t>
-      </w:r>
-      <w:proofErr w:type="spellStart"/>
-      <w:r>
-        <w:t>exdb</w:t>
-      </w:r>
-      <w:proofErr w:type="spellEnd"/>
-      <w:r>
-        <w:t>/</w:t>
-      </w:r>
-      <w:proofErr w:type="spellStart"/>
-      <w:r>
-        <w:t>mnist</w:t>
-      </w:r>
-      <w:proofErr w:type="spellEnd"/>
-      <w:r>
-        <w:t>/</w:t>
+        <w:t>http://yann.lecun.com/exdb/mnist/</w:t>
       </w:r>
     </w:p>
     <w:p>
@@ -7949,45 +7920,32 @@
       </w:pPr>
       <w:r>
         <w:tab/>
-        <w:t xml:space="preserve">[8] </w:t>
-      </w:r>
-      <w:proofErr w:type="spellStart"/>
-      <w:r>
-        <w:t>Tensorflow</w:t>
-      </w:r>
-      <w:proofErr w:type="spellEnd"/>
+        <w:t xml:space="preserve">[8] Tensorflow </w:t>
+      </w:r>
+      <w:r>
+        <w:rPr>
+          <w:rFonts w:hint="eastAsia"/>
+        </w:rPr>
+        <w:t>之</w:t>
+      </w:r>
+      <w:r>
+        <w:t xml:space="preserve"> MINST </w:t>
+      </w:r>
+      <w:r>
+        <w:rPr>
+          <w:rFonts w:hint="eastAsia"/>
+        </w:rPr>
+        <w:t>解析</w:t>
+      </w:r>
+      <w:r>
+        <w:t>.</w:t>
+      </w:r>
       <w:r>
         <w:t xml:space="preserve"> </w:t>
       </w:r>
       <w:r>
-        <w:rPr>
-          <w:rFonts w:hint="eastAsia"/>
-        </w:rPr>
-        <w:t>之</w:t>
-      </w:r>
-      <w:r>
-        <w:t xml:space="preserve"> MINST </w:t>
-      </w:r>
-      <w:r>
-        <w:rPr>
-          <w:rFonts w:hint="eastAsia"/>
-        </w:rPr>
-        <w:t>解析</w:t>
-      </w:r>
-      <w:r>
-        <w:t>.</w:t>
-      </w:r>
-      <w:r>
-        <w:t xml:space="preserve"> </w:t>
-      </w:r>
-      <w:hyperlink r:id="rId14" w:history="1">
-        <w:r>
-          <w:rPr>
-            <w:rStyle w:val="af"/>
-          </w:rPr>
-          <w:t>https://www.cnblogs.com/lizheng114/p/7439556.html</w:t>
-        </w:r>
-      </w:hyperlink>
+        <w:t>https://www.cnblogs.com/lizheng114/p/7439556.html</w:t>
+      </w:r>
     </w:p>
     <w:p>
       <w:pPr>
@@ -8041,14 +7999,9 @@
       <w:pPr>
         <w:spacing w:line="300" w:lineRule="auto"/>
       </w:pPr>
-      <w:hyperlink r:id="rId15" w:history="1">
-        <w:r>
-          <w:rPr>
-            <w:rStyle w:val="af"/>
-          </w:rPr>
-          <w:t>https://azure.microsoft.com/zh-cn/services/cognitive-services/computer-vision/#handwriting</w:t>
-        </w:r>
-      </w:hyperlink>
+      <w:r>
+        <w:t>https://azure.microsoft.com/zh-cn/services/cognitive-services/computer-vision/#handwriting</w:t>
+      </w:r>
       <w:r>
         <w:t>.</w:t>
       </w:r>
@@ -8056,9 +8009,6 @@
     <w:p>
       <w:pPr>
         <w:spacing w:line="300" w:lineRule="auto"/>
-        <w:rPr>
-          <w:rFonts w:hint="eastAsia"/>
-        </w:rPr>
       </w:pPr>
       <w:r>
         <w:tab/>
@@ -8094,1290 +8044,1813 @@
     </w:p>
     <w:p>
       <w:pPr>
+        <w:spacing w:line="300" w:lineRule="auto"/>
+      </w:pPr>
+      <w:r>
+        <w:tab/>
+        <w:t xml:space="preserve">[11] </w:t>
+      </w:r>
+      <w:r>
+        <w:rPr>
+          <w:rFonts w:hint="eastAsia"/>
+        </w:rPr>
+        <w:t>卷积神经网络模型结构</w:t>
+      </w:r>
+      <w:r>
+        <w:t>.</w:t>
+      </w:r>
+      <w:r>
+        <w:t>https://www.cnblogs.com/pinard/p/6483207.html</w:t>
+      </w:r>
+    </w:p>
+    <w:p>
+      <w:pPr>
+        <w:spacing w:line="300" w:lineRule="auto"/>
+      </w:pPr>
+      <w:r>
+        <w:tab/>
+        <w:t xml:space="preserve">[12] </w:t>
+      </w:r>
+      <w:r>
+        <w:t>CS231n Convolutional Neural Networks for Visual Recognition, Stanford</w:t>
+      </w:r>
+      <w:r>
+        <w:t>.</w:t>
+      </w:r>
+      <w:r>
+        <w:t xml:space="preserve"> </w:t>
+      </w:r>
+    </w:p>
+    <w:p>
+      <w:pPr>
+        <w:spacing w:line="300" w:lineRule="auto"/>
+      </w:pPr>
+      <w:r>
+        <w:t>http://cs231n.github.io/convolutional-networks/</w:t>
+      </w:r>
+    </w:p>
+    <w:p>
+      <w:pPr>
         <w:pStyle w:val="1"/>
       </w:pPr>
-      <w:bookmarkStart w:id="41" w:name="_Toc530402293"/>
+      <w:bookmarkStart w:id="40" w:name="_Toc530402293"/>
       <w:r>
         <w:rPr>
           <w:rFonts w:hint="eastAsia"/>
         </w:rPr>
         <w:t>问题聚焦</w:t>
+      </w:r>
+      <w:bookmarkEnd w:id="40"/>
+    </w:p>
+    <w:p>
+      <w:pPr>
+        <w:pStyle w:val="2"/>
+      </w:pPr>
+      <w:bookmarkStart w:id="41" w:name="_Toc530402294"/>
+      <w:r>
+        <w:rPr>
+          <w:rFonts w:hint="eastAsia"/>
+        </w:rPr>
+        <w:t>问题描述</w:t>
       </w:r>
       <w:bookmarkEnd w:id="41"/>
     </w:p>
     <w:p>
+      <w:r>
+        <w:rPr>
+          <w:rFonts w:hint="eastAsia"/>
+        </w:rPr>
+        <w:t>我们希望填平的是手绘思维导图和电子文稿思维导图之间的障碍。手绘的导图虽然易画且表意清楚，适合快速的记录闪念想法，但却不适合做成出版物进行分发和想法的交流。电子文稿思维导图具有精美简洁的优点，却又在制作和使用上有着较高门槛。我们希望能够通过此工具，让手绘思维导图到可出版的电子稿之间的过渡更为简单明白。</w:t>
+      </w:r>
+    </w:p>
+    <w:p>
       <w:pPr>
         <w:pStyle w:val="2"/>
       </w:pPr>
-      <w:bookmarkStart w:id="42" w:name="_Toc530402294"/>
-      <w:r>
-        <w:rPr>
-          <w:rFonts w:hint="eastAsia"/>
-        </w:rPr>
-        <w:t>问题描述</w:t>
+      <w:bookmarkStart w:id="42" w:name="_Toc530402295"/>
+      <w:r>
+        <w:rPr>
+          <w:rFonts w:hint="eastAsia"/>
+        </w:rPr>
+        <w:t>问题抽象</w:t>
       </w:r>
       <w:bookmarkEnd w:id="42"/>
     </w:p>
     <w:p>
-      <w:r>
-        <w:rPr>
-          <w:rFonts w:hint="eastAsia"/>
-        </w:rPr>
-        <w:t>我们希望填平的是手绘思维导图和电子文稿思维导图之间的障碍。手绘的导图虽然易画且表意清楚，适合快速的记录闪念想法，但却不适合做成出版物进行分发和想法的交流。电子文稿思维导图具有精美简洁的优点，却又在制作和使用上有着较高门槛。我们希望能够通过此工具，让手绘思维导图到可出版的电子稿之间的过渡更为简单明白。</w:t>
-      </w:r>
-    </w:p>
-    <w:p>
-      <w:pPr>
-        <w:pStyle w:val="2"/>
-      </w:pPr>
-      <w:bookmarkStart w:id="43" w:name="_Toc530402295"/>
-      <w:r>
-        <w:rPr>
-          <w:rFonts w:hint="eastAsia"/>
-        </w:rPr>
-        <w:t>问题抽象</w:t>
+      <w:pPr>
+        <w:pStyle w:val="3"/>
+      </w:pPr>
+      <w:bookmarkStart w:id="43" w:name="_Toc530402296"/>
+      <w:r>
+        <w:rPr>
+          <w:rFonts w:hint="eastAsia"/>
+        </w:rPr>
+        <w:t>输入</w:t>
       </w:r>
       <w:bookmarkEnd w:id="43"/>
     </w:p>
     <w:p>
       <w:pPr>
+        <w:ind w:firstLine="420"/>
+      </w:pPr>
+      <w:r>
+        <w:rPr>
+          <w:rFonts w:hint="eastAsia"/>
+        </w:rPr>
+        <w:t>本问题的输入相当简单：用户只需要上传一张质量较好的拍摄或扫描得到的手绘思维导图图片即可。</w:t>
+      </w:r>
+    </w:p>
+    <w:p>
+      <w:pPr>
         <w:pStyle w:val="3"/>
       </w:pPr>
-      <w:bookmarkStart w:id="44" w:name="_Toc530402296"/>
-      <w:r>
-        <w:rPr>
-          <w:rFonts w:hint="eastAsia"/>
-        </w:rPr>
-        <w:t>输入</w:t>
+      <w:bookmarkStart w:id="44" w:name="_Toc530402297"/>
+      <w:r>
+        <w:rPr>
+          <w:rFonts w:hint="eastAsia"/>
+        </w:rPr>
+        <w:t>纠错</w:t>
       </w:r>
       <w:bookmarkEnd w:id="44"/>
     </w:p>
     <w:p>
-      <w:r>
-        <w:rPr>
-          <w:rFonts w:hint="eastAsia"/>
-        </w:rPr>
-        <w:t>本问题的输入相当简单：用户只需要上传一张质量较好的拍摄或扫描得到的手绘思维导图图片即可。</w:t>
+      <w:pPr>
+        <w:ind w:firstLine="420"/>
+      </w:pPr>
+      <w:r>
+        <w:rPr>
+          <w:rFonts w:hint="eastAsia"/>
+        </w:rPr>
+        <w:t>在完成后端的抽象识别之后，用户可以在网页提供的简易编辑器中纠正大部分机器所犯的错误，如：错连的线，错分的层级，错误识别的字符等。</w:t>
       </w:r>
     </w:p>
     <w:p>
       <w:pPr>
         <w:pStyle w:val="3"/>
       </w:pPr>
-      <w:bookmarkStart w:id="45" w:name="_Toc530402297"/>
-      <w:r>
-        <w:rPr>
-          <w:rFonts w:hint="eastAsia"/>
-        </w:rPr>
-        <w:t>纠错</w:t>
+      <w:bookmarkStart w:id="45" w:name="_Toc530402298"/>
+      <w:r>
+        <w:rPr>
+          <w:rFonts w:hint="eastAsia"/>
+        </w:rPr>
+        <w:t>输出</w:t>
       </w:r>
       <w:bookmarkEnd w:id="45"/>
     </w:p>
     <w:p>
-      <w:r>
-        <w:rPr>
-          <w:rFonts w:hint="eastAsia"/>
-        </w:rPr>
-        <w:t>在完成后端的抽象识别之后，用户可以在网页提供的简易编辑器中纠正大部分机器所犯的错误，如：错连的线，错分的层级，错误识别的字符等。</w:t>
+      <w:pPr>
+        <w:ind w:firstLine="420"/>
+      </w:pPr>
+      <w:r>
+        <w:rPr>
+          <w:rFonts w:hint="eastAsia"/>
+        </w:rPr>
+        <w:t>我们预计将支持如下几种输出格式：位图图片（如流行的</w:t>
+      </w:r>
+      <w:r>
+        <w:rPr>
+          <w:rFonts w:hint="eastAsia"/>
+        </w:rPr>
+        <w:t>JPEG</w:t>
+      </w:r>
+      <w:r>
+        <w:rPr>
+          <w:rFonts w:hint="eastAsia"/>
+        </w:rPr>
+        <w:t>、</w:t>
+      </w:r>
+      <w:r>
+        <w:rPr>
+          <w:rFonts w:hint="eastAsia"/>
+        </w:rPr>
+        <w:t>PNG</w:t>
+      </w:r>
+      <w:r>
+        <w:rPr>
+          <w:rFonts w:hint="eastAsia"/>
+        </w:rPr>
+        <w:t>等格式）、矢量图片（如流行的</w:t>
+      </w:r>
+      <w:r>
+        <w:rPr>
+          <w:rFonts w:hint="eastAsia"/>
+        </w:rPr>
+        <w:t>SVG</w:t>
+      </w:r>
+      <w:r>
+        <w:rPr>
+          <w:rFonts w:hint="eastAsia"/>
+        </w:rPr>
+        <w:t>格式）和特有的思维导图文稿格式（如</w:t>
+      </w:r>
+      <w:r>
+        <w:rPr>
+          <w:rFonts w:hint="eastAsia"/>
+        </w:rPr>
+        <w:t>FreeMind</w:t>
+      </w:r>
+      <w:r>
+        <w:rPr>
+          <w:rFonts w:hint="eastAsia"/>
+        </w:rPr>
+        <w:t>、</w:t>
+      </w:r>
+      <w:r>
+        <w:rPr>
+          <w:rFonts w:hint="eastAsia"/>
+        </w:rPr>
+        <w:t>XMind</w:t>
+      </w:r>
+      <w:r>
+        <w:rPr>
+          <w:rFonts w:hint="eastAsia"/>
+        </w:rPr>
+        <w:t>等格式）。</w:t>
       </w:r>
     </w:p>
     <w:p>
       <w:pPr>
-        <w:pStyle w:val="3"/>
-      </w:pPr>
-      <w:bookmarkStart w:id="46" w:name="_Toc530402298"/>
-      <w:r>
-        <w:rPr>
-          <w:rFonts w:hint="eastAsia"/>
-        </w:rPr>
-        <w:t>输出</w:t>
+        <w:pStyle w:val="2"/>
+      </w:pPr>
+      <w:bookmarkStart w:id="46" w:name="_Toc530402299"/>
+      <w:r>
+        <w:rPr>
+          <w:rFonts w:hint="eastAsia"/>
+        </w:rPr>
+        <w:t>问题定位</w:t>
       </w:r>
       <w:bookmarkEnd w:id="46"/>
     </w:p>
     <w:p>
-      <w:r>
-        <w:rPr>
-          <w:rFonts w:hint="eastAsia"/>
-        </w:rPr>
-        <w:t>我们预计将支持如下几种输出格式：位图图片（如流行的</w:t>
-      </w:r>
-      <w:r>
-        <w:rPr>
-          <w:rFonts w:hint="eastAsia"/>
-        </w:rPr>
-        <w:t>JPEG</w:t>
-      </w:r>
-      <w:r>
-        <w:rPr>
-          <w:rFonts w:hint="eastAsia"/>
-        </w:rPr>
-        <w:t>、</w:t>
-      </w:r>
-      <w:r>
-        <w:rPr>
-          <w:rFonts w:hint="eastAsia"/>
-        </w:rPr>
-        <w:t>PNG</w:t>
-      </w:r>
-      <w:r>
-        <w:rPr>
-          <w:rFonts w:hint="eastAsia"/>
-        </w:rPr>
-        <w:t>等格式）、矢量图片（如流行的</w:t>
-      </w:r>
-      <w:r>
-        <w:rPr>
-          <w:rFonts w:hint="eastAsia"/>
-        </w:rPr>
-        <w:t>SVG</w:t>
-      </w:r>
-      <w:r>
-        <w:rPr>
-          <w:rFonts w:hint="eastAsia"/>
-        </w:rPr>
-        <w:t>格式）和特有的思维导图文稿格式（如</w:t>
-      </w:r>
-      <w:proofErr w:type="spellStart"/>
-      <w:r>
-        <w:rPr>
-          <w:rFonts w:hint="eastAsia"/>
-        </w:rPr>
-        <w:t>FreeMind</w:t>
-      </w:r>
-      <w:proofErr w:type="spellEnd"/>
-      <w:r>
-        <w:rPr>
-          <w:rFonts w:hint="eastAsia"/>
-        </w:rPr>
-        <w:t>、</w:t>
-      </w:r>
-      <w:proofErr w:type="spellStart"/>
-      <w:r>
-        <w:rPr>
-          <w:rFonts w:hint="eastAsia"/>
-        </w:rPr>
-        <w:t>XMind</w:t>
-      </w:r>
-      <w:proofErr w:type="spellEnd"/>
-      <w:r>
-        <w:rPr>
-          <w:rFonts w:hint="eastAsia"/>
-        </w:rPr>
-        <w:t>等格式）。</w:t>
+      <w:pPr>
+        <w:ind w:firstLine="420"/>
+      </w:pPr>
+      <w:r>
+        <w:rPr>
+          <w:rFonts w:hint="eastAsia"/>
+        </w:rPr>
+        <w:t>此问题的后端部分主要属于计算机图形学进行分块处理和机器学习用于手写体识别的组合问题。在对图像中元素进行分析时，用到了传统计算机图形学中的各类算法来完成分块分析；在手写体内容识别时则使用自设计的模型进行了手写体的识别训练。</w:t>
       </w:r>
     </w:p>
     <w:p>
+      <w:r>
+        <w:rPr>
+          <w:rFonts w:hint="eastAsia"/>
+        </w:rPr>
+        <w:t>前端部分难度较低，主要需要实现抽象思维导图数据结构的显示和修改和多种文件格式的存储。预备会使用较为广泛使用的</w:t>
+      </w:r>
+      <w:r>
+        <w:rPr>
+          <w:rFonts w:hint="eastAsia"/>
+        </w:rPr>
+        <w:t>D</w:t>
+      </w:r>
+      <w:r>
+        <w:t>3</w:t>
+      </w:r>
+      <w:r>
+        <w:rPr>
+          <w:rFonts w:hint="eastAsia"/>
+        </w:rPr>
+        <w:t>图像库结合自制的数据结构和脑图编辑器完成这一部分工作。</w:t>
+      </w:r>
+    </w:p>
+    <w:p>
       <w:pPr>
         <w:pStyle w:val="2"/>
       </w:pPr>
-      <w:bookmarkStart w:id="47" w:name="_Toc530402299"/>
-      <w:r>
-        <w:rPr>
-          <w:rFonts w:hint="eastAsia"/>
-        </w:rPr>
-        <w:t>问题定位</w:t>
+      <w:bookmarkStart w:id="47" w:name="_Toc530402300"/>
+      <w:r>
+        <w:rPr>
+          <w:rFonts w:hint="eastAsia"/>
+        </w:rPr>
+        <w:t>问题评估</w:t>
       </w:r>
       <w:bookmarkEnd w:id="47"/>
     </w:p>
     <w:p>
-      <w:r>
-        <w:rPr>
-          <w:rFonts w:hint="eastAsia"/>
-        </w:rPr>
-        <w:t>此问题的后端部分主要属于计算机图形学进行分块处理和机器学习用于手写体识别的组合问题。在对图像中元素进行分析时，用到了传统计算机图形学中的各类算法来完成分块分析；在手写体内容识别时则使用自设计的模型进行了手写体的识别训练。</w:t>
+      <w:pPr>
+        <w:ind w:firstLine="420"/>
+      </w:pPr>
+      <w:r>
+        <w:rPr>
+          <w:rFonts w:hint="eastAsia"/>
+        </w:rPr>
+        <w:t>由于传统计算机图形学已经相当成熟，发展出了许多成熟的图形算法且的到了多种优秀的实现。最著名的跨平台库就是我们所使用的基于</w:t>
+      </w:r>
+      <w:r>
+        <w:rPr>
+          <w:rFonts w:hint="eastAsia"/>
+        </w:rPr>
+        <w:t>C++</w:t>
+      </w:r>
+      <w:r>
+        <w:rPr>
+          <w:rFonts w:hint="eastAsia"/>
+        </w:rPr>
+        <w:t>的</w:t>
+      </w:r>
+      <w:r>
+        <w:rPr>
+          <w:rFonts w:hint="eastAsia"/>
+        </w:rPr>
+        <w:t>OpenCV</w:t>
+      </w:r>
+      <w:r>
+        <w:rPr>
+          <w:rFonts w:hint="eastAsia"/>
+        </w:rPr>
+        <w:t>。</w:t>
       </w:r>
     </w:p>
     <w:p>
-      <w:r>
-        <w:rPr>
-          <w:rFonts w:hint="eastAsia"/>
-        </w:rPr>
-        <w:t>前端部分难度较低，主要需要实现抽象思维导图数据结构的显示和修改和多种文件格式的存储。预备会使用较为广泛使用的</w:t>
-      </w:r>
-      <w:r>
-        <w:rPr>
-          <w:rFonts w:hint="eastAsia"/>
-        </w:rPr>
-        <w:t>D</w:t>
-      </w:r>
-      <w:r>
-        <w:t>3</w:t>
-      </w:r>
-      <w:r>
-        <w:rPr>
-          <w:rFonts w:hint="eastAsia"/>
-        </w:rPr>
-        <w:t>图像库结合自制的数据结构和脑图编辑器完成这一部分工作。</w:t>
-      </w:r>
-    </w:p>
-    <w:p>
       <w:pPr>
         <w:pStyle w:val="2"/>
       </w:pPr>
-      <w:bookmarkStart w:id="48" w:name="_Toc530402300"/>
-      <w:r>
-        <w:rPr>
-          <w:rFonts w:hint="eastAsia"/>
-        </w:rPr>
-        <w:t>问题评估</w:t>
+      <w:bookmarkStart w:id="48" w:name="_Toc530402301"/>
+      <w:r>
+        <w:rPr>
+          <w:rFonts w:hint="eastAsia"/>
+        </w:rPr>
+        <w:t>问题分解</w:t>
       </w:r>
       <w:bookmarkEnd w:id="48"/>
     </w:p>
     <w:p>
-      <w:r>
-        <w:rPr>
-          <w:rFonts w:hint="eastAsia"/>
-        </w:rPr>
-        <w:t>由于传统计算机图形学已经相当成熟，发展出了许多成熟的图形算法且的到了多种优秀的实现。最著名的跨平台库就是我们所使用的基于</w:t>
-      </w:r>
-      <w:r>
-        <w:rPr>
-          <w:rFonts w:hint="eastAsia"/>
-        </w:rPr>
-        <w:t>C++</w:t>
-      </w:r>
-      <w:r>
-        <w:rPr>
-          <w:rFonts w:hint="eastAsia"/>
-        </w:rPr>
-        <w:t>的</w:t>
-      </w:r>
-      <w:r>
-        <w:rPr>
-          <w:rFonts w:hint="eastAsia"/>
-        </w:rPr>
-        <w:t>OpenCV</w:t>
-      </w:r>
-      <w:r>
-        <w:rPr>
-          <w:rFonts w:hint="eastAsia"/>
-        </w:rPr>
-        <w:t>。</w:t>
+      <w:pPr>
+        <w:ind w:firstLine="420"/>
+      </w:pPr>
+      <w:r>
+        <w:rPr>
+          <w:rFonts w:hint="eastAsia"/>
+        </w:rPr>
+        <w:t>此问题本质上分为两个部分：其一是思维导图部件（</w:t>
+      </w:r>
+      <w:r>
+        <w:rPr>
+          <w:rFonts w:hint="eastAsia"/>
+        </w:rPr>
+        <w:t>Gadget</w:t>
+      </w:r>
+      <w:r>
+        <w:rPr>
+          <w:rFonts w:hint="eastAsia"/>
+        </w:rPr>
+        <w:t>）和关系（</w:t>
+      </w:r>
+      <w:r>
+        <w:rPr>
+          <w:rFonts w:hint="eastAsia"/>
+        </w:rPr>
+        <w:t>Relationship</w:t>
+      </w:r>
+      <w:r>
+        <w:rPr>
+          <w:rFonts w:hint="eastAsia"/>
+        </w:rPr>
+        <w:t>）的识别和分类；其二是部件内的手写体的识别。</w:t>
       </w:r>
     </w:p>
     <w:p>
       <w:pPr>
-        <w:pStyle w:val="2"/>
-      </w:pPr>
-      <w:bookmarkStart w:id="49" w:name="_Toc530402301"/>
-      <w:r>
-        <w:rPr>
-          <w:rFonts w:hint="eastAsia"/>
-        </w:rPr>
-        <w:t>问题分解</w:t>
+        <w:ind w:firstLine="420"/>
+      </w:pPr>
+      <w:r>
+        <w:rPr>
+          <w:rFonts w:hint="eastAsia"/>
+        </w:rPr>
+        <w:t>第一个问题又分为几个主要部分：优化、分割与分类。</w:t>
+      </w:r>
+    </w:p>
+    <w:p>
+      <w:pPr>
+        <w:pStyle w:val="3"/>
+      </w:pPr>
+      <w:bookmarkStart w:id="49" w:name="_Toc530402302"/>
+      <w:r>
+        <w:rPr>
+          <w:rFonts w:hint="eastAsia"/>
+        </w:rPr>
+        <w:t>优化</w:t>
       </w:r>
       <w:bookmarkEnd w:id="49"/>
     </w:p>
     <w:p>
-      <w:r>
-        <w:rPr>
-          <w:rFonts w:hint="eastAsia"/>
-        </w:rPr>
-        <w:t>此问题本质上分为两个部分：其一是思维导图部件（</w:t>
-      </w:r>
-      <w:r>
-        <w:rPr>
-          <w:rFonts w:hint="eastAsia"/>
-        </w:rPr>
-        <w:t>Gadget</w:t>
-      </w:r>
-      <w:r>
-        <w:rPr>
-          <w:rFonts w:hint="eastAsia"/>
-        </w:rPr>
-        <w:t>）和关系（</w:t>
-      </w:r>
-      <w:r>
-        <w:rPr>
-          <w:rFonts w:hint="eastAsia"/>
-        </w:rPr>
-        <w:t>Relationship</w:t>
-      </w:r>
-      <w:r>
-        <w:rPr>
-          <w:rFonts w:hint="eastAsia"/>
-        </w:rPr>
-        <w:t>）的识别和分类；其二是部件内的手写体的识别。</w:t>
+      <w:pPr>
+        <w:ind w:firstLine="420"/>
+      </w:pPr>
+      <w:r>
+        <w:rPr>
+          <w:rFonts w:hint="eastAsia"/>
+        </w:rPr>
+        <w:t>首先对传入的图片进行降噪、锐化和二值化。降噪可以减少噪点产生的无效部件（小黑点），增加识别正确概率。锐化可以使得边缘更加清晰，减少错分部件的概率。二值化则是为了简化后续的图像处理步骤，方便后面做图像进一步算法处理。</w:t>
       </w:r>
     </w:p>
     <w:p>
-      <w:r>
-        <w:rPr>
-          <w:rFonts w:hint="eastAsia"/>
-        </w:rPr>
-        <w:t>第一个问题又分为几个主要部分：优化、分割与分类。</w:t>
-      </w:r>
-    </w:p>
-    <w:p>
       <w:pPr>
         <w:pStyle w:val="3"/>
       </w:pPr>
-      <w:bookmarkStart w:id="50" w:name="_Toc530402302"/>
-      <w:r>
-        <w:rPr>
-          <w:rFonts w:hint="eastAsia"/>
-        </w:rPr>
-        <w:t>优化</w:t>
+      <w:bookmarkStart w:id="50" w:name="_Toc530402303"/>
+      <w:r>
+        <w:rPr>
+          <w:rFonts w:hint="eastAsia"/>
+        </w:rPr>
+        <w:t>分割</w:t>
       </w:r>
       <w:bookmarkEnd w:id="50"/>
     </w:p>
     <w:p>
-      <w:r>
-        <w:rPr>
-          <w:rFonts w:hint="eastAsia"/>
-        </w:rPr>
-        <w:t>首先对传入的图片进行降噪、锐化和二值化。</w:t>
+      <w:pPr>
+        <w:ind w:firstLine="420"/>
+      </w:pPr>
+      <w:r>
+        <w:rPr>
+          <w:rFonts w:hint="eastAsia"/>
+        </w:rPr>
+        <w:t>我们主要采用目前较为成熟的图像算法来对图片中的部件进行分割。</w:t>
       </w:r>
     </w:p>
     <w:p>
-      <w:r>
-        <w:rPr>
-          <w:rFonts w:hint="eastAsia"/>
-        </w:rPr>
-        <w:t>降噪可以减少噪点产生的无效部件（小黑点），增加识别正确概率。</w:t>
+      <w:pPr>
+        <w:widowControl/>
+        <w:jc w:val="left"/>
+      </w:pPr>
+      <w:r>
+        <w:rPr>
+          <w:rFonts w:hint="eastAsia"/>
+        </w:rPr>
+        <w:t>选择的图像处理库为</w:t>
+      </w:r>
+      <w:r>
+        <w:rPr>
+          <w:rFonts w:hint="eastAsia"/>
+        </w:rPr>
+        <w:t xml:space="preserve"> Op</w:t>
+      </w:r>
+      <w:r>
+        <w:t>enCV</w:t>
+      </w:r>
+      <w:r>
+        <w:rPr>
+          <w:rFonts w:hint="eastAsia"/>
+        </w:rPr>
+        <w:t>，其主要优势是开源且跨平台，</w:t>
+      </w:r>
+      <w:r>
+        <w:t>轻量级且高效</w:t>
+      </w:r>
+      <w:r>
+        <w:rPr>
+          <w:rFonts w:hint="eastAsia"/>
+        </w:rPr>
+        <w:t>——适合这个单个数据规模不是很大的</w:t>
+      </w:r>
+      <w:r>
+        <w:rPr>
+          <w:rFonts w:hint="eastAsia"/>
+        </w:rPr>
+        <w:t>小项目。</w:t>
       </w:r>
     </w:p>
     <w:p>
-      <w:r>
-        <w:rPr>
-          <w:rFonts w:hint="eastAsia"/>
-        </w:rPr>
-        <w:t>锐化可以使得边缘更加清晰，减少错分部件的概率。</w:t>
+      <w:pPr>
+        <w:ind w:firstLine="420"/>
+      </w:pPr>
+      <w:r>
+        <w:rPr>
+          <w:rFonts w:hint="eastAsia"/>
+        </w:rPr>
+        <w:t>首先利用</w:t>
+      </w:r>
+      <w:r>
+        <w:rPr>
+          <w:rFonts w:hint="eastAsia"/>
+        </w:rPr>
+        <w:t>E</w:t>
+      </w:r>
+      <w:r>
+        <w:t>rode</w:t>
+      </w:r>
+      <w:r>
+        <w:rPr>
+          <w:rFonts w:hint="eastAsia"/>
+        </w:rPr>
+        <w:t>（边缘腐蚀膨胀算法）将同一部件的笔画相连，这样没有边框的部件也可以被识别在一起。同时小心地调整膨胀系数，防止部件之间产生粘连。</w:t>
       </w:r>
     </w:p>
     <w:p>
-      <w:r>
-        <w:rPr>
-          <w:rFonts w:hint="eastAsia"/>
-        </w:rPr>
-        <w:t>二值化则是为了简化后续的图像处理步骤，方便后面做图像进一步算法处理。</w:t>
+      <w:pPr>
+        <w:widowControl/>
+        <w:ind w:firstLine="420"/>
+        <w:jc w:val="left"/>
+      </w:pPr>
+      <w:r>
+        <w:rPr>
+          <w:rFonts w:hint="eastAsia"/>
+        </w:rPr>
+        <w:t>随后，使用</w:t>
+      </w:r>
+      <w:r>
+        <w:rPr>
+          <w:rFonts w:hint="eastAsia"/>
+        </w:rPr>
+        <w:t>Thresh</w:t>
+      </w:r>
+      <w:r>
+        <w:rPr>
+          <w:rFonts w:hint="eastAsia"/>
+        </w:rPr>
+        <w:t>算法将每一个相连通的部分划分为一个部件，并进行初步处理。如：完全包含与被包含的两个部件，仅保留最外一个部件（认定为边框）；小于一定面积的部件认定为噪点进行去除。</w:t>
       </w:r>
     </w:p>
     <w:p>
       <w:pPr>
+        <w:widowControl/>
+        <w:ind w:firstLine="420"/>
+        <w:jc w:val="left"/>
+      </w:pPr>
+      <w:r>
+        <w:rPr>
+          <w:rFonts w:hint="eastAsia"/>
+        </w:rPr>
+        <w:t>分割完成之后的部件以</w:t>
+      </w:r>
+      <w:r>
+        <w:rPr>
+          <w:rFonts w:hint="eastAsia"/>
+        </w:rPr>
+        <w:t xml:space="preserve"> </w:t>
+      </w:r>
+      <w:r>
+        <w:t xml:space="preserve">(x, y, width, height) </w:t>
+      </w:r>
+      <w:r>
+        <w:rPr>
+          <w:rFonts w:hint="eastAsia"/>
+        </w:rPr>
+        <w:t>格式进行存储，并为下一步分类做准备。</w:t>
+      </w:r>
+    </w:p>
+    <w:p>
+      <w:pPr>
+        <w:widowControl/>
+        <w:jc w:val="left"/>
+      </w:pPr>
+    </w:p>
+    <w:p>
+      <w:pPr>
         <w:pStyle w:val="3"/>
       </w:pPr>
-      <w:bookmarkStart w:id="51" w:name="_Toc530402303"/>
-      <w:r>
-        <w:rPr>
-          <w:rFonts w:hint="eastAsia"/>
-        </w:rPr>
-        <w:t>分割</w:t>
+      <w:bookmarkStart w:id="51" w:name="_Toc530402304"/>
+      <w:r>
+        <w:rPr>
+          <w:rFonts w:hint="eastAsia"/>
+        </w:rPr>
+        <w:t>分类</w:t>
       </w:r>
       <w:bookmarkEnd w:id="51"/>
     </w:p>
     <w:p>
-      <w:r>
-        <w:rPr>
-          <w:rFonts w:hint="eastAsia"/>
-        </w:rPr>
-        <w:t>我们主要采用目前较为成熟的图像算法来对图片中的部件进行分割。</w:t>
+      <w:pPr>
+        <w:ind w:firstLine="420"/>
+      </w:pPr>
+      <w:r>
+        <w:rPr>
+          <w:rFonts w:hint="eastAsia"/>
+        </w:rPr>
+        <w:t>上一步我们已经利用传统的计算机图像识别办法进行了分割。这一步我们将进行部件的分类。部件的种类主要分三种：文本框、箭头和花括号。在这里我们将使用</w:t>
+      </w:r>
+      <w:r>
+        <w:rPr>
+          <w:rFonts w:hint="eastAsia"/>
+        </w:rPr>
+        <w:t xml:space="preserve"> </w:t>
+      </w:r>
+      <w:r>
+        <w:t xml:space="preserve">Keras </w:t>
+      </w:r>
+      <w:r>
+        <w:rPr>
+          <w:rFonts w:hint="eastAsia"/>
+        </w:rPr>
+        <w:t>作为框架，并利用</w:t>
+      </w:r>
+      <w:r>
+        <w:t xml:space="preserve"> </w:t>
+      </w:r>
+      <w:r>
+        <w:rPr>
+          <w:rFonts w:hint="eastAsia"/>
+        </w:rPr>
+        <w:t>Intel</w:t>
+      </w:r>
+      <w:r>
+        <w:t xml:space="preserve"> </w:t>
+      </w:r>
+      <w:r>
+        <w:rPr>
+          <w:rFonts w:hint="eastAsia"/>
+        </w:rPr>
+        <w:t>官方提供的</w:t>
+      </w:r>
+      <w:r>
+        <w:rPr>
+          <w:rFonts w:hint="eastAsia"/>
+        </w:rPr>
+        <w:t xml:space="preserve"> AI</w:t>
+      </w:r>
+      <w:r>
+        <w:t xml:space="preserve"> Dev Cloud </w:t>
+      </w:r>
+      <w:r>
+        <w:rPr>
+          <w:rFonts w:hint="eastAsia"/>
+        </w:rPr>
+        <w:t>进行这部分训练。</w:t>
       </w:r>
     </w:p>
     <w:p>
       <w:pPr>
-        <w:widowControl/>
-        <w:jc w:val="left"/>
-      </w:pPr>
-      <w:r>
-        <w:rPr>
-          <w:rFonts w:hint="eastAsia"/>
-        </w:rPr>
-        <w:t>选择的图像处理库为</w:t>
-      </w:r>
-      <w:r>
-        <w:rPr>
-          <w:rFonts w:hint="eastAsia"/>
-        </w:rPr>
-        <w:t xml:space="preserve"> Op</w:t>
-      </w:r>
-      <w:r>
-        <w:t>enCV</w:t>
-      </w:r>
-      <w:r>
-        <w:rPr>
-          <w:rFonts w:hint="eastAsia"/>
-        </w:rPr>
-        <w:t>，其主要优势是开源且跨平台，</w:t>
-      </w:r>
-      <w:r>
-        <w:t>轻量级且高效</w:t>
-      </w:r>
-      <w:r>
-        <w:rPr>
-          <w:rFonts w:hint="eastAsia"/>
-        </w:rPr>
-        <w:t>——适合这个单个数据规模不是很大的</w:t>
-      </w:r>
-      <w:r>
-        <w:rPr>
-          <w:rFonts w:hint="eastAsia"/>
-        </w:rPr>
-        <w:t>小项目。</w:t>
+        <w:ind w:firstLine="420"/>
+      </w:pPr>
+      <w:r>
+        <w:rPr>
+          <w:rFonts w:hint="eastAsia"/>
+        </w:rPr>
+        <w:t>对于文本框，需要到下一步再将其进行手写体识别，本步骤仍然使用图片进行存储；箭头则需要能够识别出大致指向；花括号则需要识别出包被的范围。</w:t>
       </w:r>
     </w:p>
     <w:p>
-      <w:r>
-        <w:rPr>
-          <w:rFonts w:hint="eastAsia"/>
-        </w:rPr>
-        <w:t>首先利用</w:t>
-      </w:r>
-      <w:r>
-        <w:rPr>
-          <w:rFonts w:hint="eastAsia"/>
-        </w:rPr>
-        <w:t>E</w:t>
-      </w:r>
-      <w:r>
-        <w:t>rode</w:t>
-      </w:r>
-      <w:r>
-        <w:rPr>
-          <w:rFonts w:hint="eastAsia"/>
-        </w:rPr>
-        <w:t>（边缘腐蚀膨胀算法）将同一部件的笔画相连，这样没有边框的部件也可以被识别在一起。同时小心地调整膨胀系数，防止部件之间产生粘连。</w:t>
-      </w:r>
-    </w:p>
-    <w:p>
-      <w:pPr>
-        <w:widowControl/>
-        <w:jc w:val="left"/>
-      </w:pPr>
-      <w:r>
-        <w:rPr>
-          <w:rFonts w:hint="eastAsia"/>
-        </w:rPr>
-        <w:t>随后，使用</w:t>
-      </w:r>
-      <w:r>
-        <w:rPr>
-          <w:rFonts w:hint="eastAsia"/>
-        </w:rPr>
-        <w:t>Thresh</w:t>
-      </w:r>
-      <w:r>
-        <w:rPr>
-          <w:rFonts w:hint="eastAsia"/>
-        </w:rPr>
-        <w:t>算法将每一个相连通的部分划分为一个部件，并进行初步处理。</w:t>
-      </w:r>
-    </w:p>
-    <w:p>
-      <w:pPr>
-        <w:widowControl/>
-        <w:jc w:val="left"/>
-      </w:pPr>
-      <w:r>
-        <w:rPr>
-          <w:rFonts w:hint="eastAsia"/>
-        </w:rPr>
-        <w:t>如：完全包含与被包含的两个部件，仅保留最外一个部件（认定为边框）；小于一定面积的部件认定为噪点进行去除。</w:t>
-      </w:r>
-    </w:p>
-    <w:p>
-      <w:pPr>
-        <w:widowControl/>
-        <w:jc w:val="left"/>
-      </w:pPr>
-      <w:r>
-        <w:rPr>
-          <w:rFonts w:hint="eastAsia"/>
-        </w:rPr>
-        <w:t>分割完成之后的部件以</w:t>
-      </w:r>
-      <w:r>
-        <w:rPr>
-          <w:rFonts w:hint="eastAsia"/>
-        </w:rPr>
-        <w:t xml:space="preserve"> </w:t>
-      </w:r>
-      <w:r>
-        <w:t xml:space="preserve">(x, y, width, height) </w:t>
-      </w:r>
-      <w:r>
-        <w:rPr>
-          <w:rFonts w:hint="eastAsia"/>
-        </w:rPr>
-        <w:t>格式进行存储，并为下一步分类做准备。</w:t>
-      </w:r>
-    </w:p>
-    <w:p>
-      <w:pPr>
-        <w:widowControl/>
-        <w:jc w:val="left"/>
-      </w:pPr>
-      <w:r>
-        <w:br w:type="page"/>
-      </w:r>
-    </w:p>
-    <w:p>
       <w:pPr>
         <w:pStyle w:val="3"/>
       </w:pPr>
-      <w:bookmarkStart w:id="52" w:name="_Toc530402304"/>
-      <w:r>
-        <w:rPr>
-          <w:rFonts w:hint="eastAsia"/>
-        </w:rPr>
-        <w:t>分类</w:t>
+      <w:bookmarkStart w:id="52" w:name="_Toc530402305"/>
+      <w:r>
+        <w:rPr>
+          <w:rFonts w:hint="eastAsia"/>
+        </w:rPr>
+        <w:t>手写字符</w:t>
+      </w:r>
+      <w:r>
+        <w:rPr>
+          <w:rFonts w:hint="eastAsia"/>
+        </w:rPr>
+        <w:t>OCR</w:t>
       </w:r>
       <w:bookmarkEnd w:id="52"/>
     </w:p>
     <w:p>
-      <w:r>
-        <w:rPr>
-          <w:rFonts w:hint="eastAsia"/>
-        </w:rPr>
-        <w:t>上一步我们已经利用传统的计算机图像识别办法进行了分割。这一步我们将进行部件的分类。部件的种类主要分三种：文本框、箭头和花括号。在这里我们将使用</w:t>
-      </w:r>
-      <w:r>
-        <w:rPr>
-          <w:rFonts w:hint="eastAsia"/>
-        </w:rPr>
-        <w:t xml:space="preserve"> </w:t>
-      </w:r>
-      <w:proofErr w:type="spellStart"/>
-      <w:r>
-        <w:t>Keras</w:t>
-      </w:r>
-      <w:proofErr w:type="spellEnd"/>
-      <w:r>
-        <w:t xml:space="preserve"> </w:t>
-      </w:r>
-      <w:r>
-        <w:rPr>
-          <w:rFonts w:hint="eastAsia"/>
-        </w:rPr>
-        <w:t>作为框架，并利用</w:t>
-      </w:r>
-      <w:r>
-        <w:t xml:space="preserve"> </w:t>
-      </w:r>
-      <w:r>
-        <w:rPr>
-          <w:rFonts w:hint="eastAsia"/>
-        </w:rPr>
-        <w:t>Intel</w:t>
-      </w:r>
-      <w:r>
-        <w:t xml:space="preserve"> </w:t>
-      </w:r>
-      <w:r>
-        <w:rPr>
-          <w:rFonts w:hint="eastAsia"/>
-        </w:rPr>
-        <w:t>官方提供的</w:t>
-      </w:r>
-      <w:r>
-        <w:rPr>
-          <w:rFonts w:hint="eastAsia"/>
-        </w:rPr>
-        <w:t xml:space="preserve"> AI</w:t>
-      </w:r>
-      <w:r>
-        <w:t xml:space="preserve"> Dev Cloud </w:t>
-      </w:r>
-      <w:r>
-        <w:rPr>
-          <w:rFonts w:hint="eastAsia"/>
-        </w:rPr>
-        <w:t>进行这部分训练。</w:t>
+      <w:pPr>
+        <w:ind w:firstLine="420"/>
+      </w:pPr>
+      <w:r>
+        <w:rPr>
+          <w:rFonts w:hint="eastAsia"/>
+        </w:rPr>
+        <w:t>最后一步仍然需要使用机器学习框架，完成最后一步：部件内容识别与填充。完成之后，就可以初步生成一张电子思维导图了。</w:t>
       </w:r>
     </w:p>
     <w:p>
-      <w:r>
-        <w:rPr>
-          <w:rFonts w:hint="eastAsia"/>
-        </w:rPr>
-        <w:t>对于文本框，需要到下一步再将其进行手写体识别，本步骤仍然使用图片进行存储；箭头则需要能够识别出大致指向；花括号则需要识别出包被的范围。</w:t>
-      </w:r>
-    </w:p>
-    <w:p>
-      <w:pPr>
-        <w:pStyle w:val="3"/>
-      </w:pPr>
-      <w:bookmarkStart w:id="53" w:name="_Toc530402305"/>
-      <w:r>
-        <w:rPr>
-          <w:rFonts w:hint="eastAsia"/>
-        </w:rPr>
-        <w:t>手写字符</w:t>
-      </w:r>
-      <w:r>
-        <w:rPr>
-          <w:rFonts w:hint="eastAsia"/>
-        </w:rPr>
-        <w:t>OCR</w:t>
+      <w:pPr>
+        <w:pStyle w:val="1"/>
+      </w:pPr>
+      <w:bookmarkStart w:id="53" w:name="_Toc530402306"/>
+      <w:bookmarkEnd w:id="31"/>
+      <w:bookmarkEnd w:id="32"/>
+      <w:r>
+        <w:rPr>
+          <w:rFonts w:hint="eastAsia"/>
+        </w:rPr>
+        <w:t>相关工作</w:t>
       </w:r>
       <w:bookmarkEnd w:id="53"/>
     </w:p>
     <w:p>
-      <w:r>
-        <w:rPr>
-          <w:rFonts w:hint="eastAsia"/>
-        </w:rPr>
-        <w:t>最后一步仍然需要使用机器学习框架，完成最后一步：部件内容识别与填充。</w:t>
+      <w:pPr>
+        <w:ind w:firstLine="420"/>
+      </w:pPr>
+      <w:r>
+        <w:rPr>
+          <w:rFonts w:hint="eastAsia"/>
+        </w:rPr>
+        <w:t>目前已有的手写体识别方案主要包括：</w:t>
       </w:r>
     </w:p>
     <w:p>
-      <w:r>
-        <w:rPr>
-          <w:rFonts w:hint="eastAsia"/>
-        </w:rPr>
-        <w:t>完成之后，就可以初步生成一张电子思维导图了。</w:t>
-      </w:r>
-    </w:p>
-    <w:p>
-      <w:pPr>
-        <w:pStyle w:val="1"/>
-      </w:pPr>
-      <w:bookmarkStart w:id="54" w:name="_Toc530402306"/>
-      <w:bookmarkEnd w:id="32"/>
-      <w:bookmarkEnd w:id="33"/>
-      <w:r>
-        <w:rPr>
-          <w:rFonts w:hint="eastAsia"/>
-        </w:rPr>
-        <w:t>相关工作</w:t>
+      <w:pPr>
+        <w:pStyle w:val="2"/>
+      </w:pPr>
+      <w:bookmarkStart w:id="54" w:name="_Toc530402307"/>
+      <w:r>
+        <w:rPr>
+          <w:rFonts w:hint="eastAsia"/>
+        </w:rPr>
+        <w:t>MINST</w:t>
+      </w:r>
+      <w:r>
+        <w:t xml:space="preserve"> DATABASE</w:t>
       </w:r>
       <w:bookmarkEnd w:id="54"/>
     </w:p>
     <w:p>
-      <w:r>
-        <w:rPr>
-          <w:rFonts w:hint="eastAsia"/>
-        </w:rPr>
-        <w:t>目前已有的手写体识别方案主要包括：</w:t>
+      <w:pPr>
+        <w:pStyle w:val="aff0"/>
+        <w:ind w:left="420" w:firstLineChars="0"/>
+        <w:rPr>
+          <w:rFonts w:hint="eastAsia"/>
+        </w:rPr>
+      </w:pPr>
+      <w:r>
+        <w:rPr>
+          <w:rFonts w:hint="eastAsia"/>
+        </w:rPr>
+        <w:t>M</w:t>
+      </w:r>
+      <w:r>
+        <w:t>INST DATABASE</w:t>
+      </w:r>
+      <w:r>
+        <w:rPr>
+          <w:rFonts w:hint="eastAsia"/>
+        </w:rPr>
+        <w:t xml:space="preserve"> </w:t>
+      </w:r>
+      <w:r>
+        <w:rPr>
+          <w:rFonts w:hint="eastAsia"/>
+        </w:rPr>
+        <w:t>需要自行设定训练数据集，对英文和数字的识别准确率较好，经简单测试可以达到</w:t>
+      </w:r>
+      <w:r>
+        <w:rPr>
+          <w:rFonts w:hint="eastAsia"/>
+        </w:rPr>
+        <w:t>9</w:t>
+      </w:r>
+      <w:r>
+        <w:t>0%</w:t>
+      </w:r>
+      <w:r>
+        <w:rPr>
+          <w:rFonts w:hint="eastAsia"/>
+        </w:rPr>
+        <w:t>以上。但对于中文汉字的训练模型效果不是特别好，推测原因可能是复杂的笔画会加大识别难度，另一方面是上下文关系不像英文那样确定。</w:t>
       </w:r>
     </w:p>
     <w:p>
       <w:pPr>
         <w:pStyle w:val="2"/>
       </w:pPr>
-      <w:bookmarkStart w:id="55" w:name="_Toc530402307"/>
-      <w:r>
-        <w:rPr>
-          <w:rFonts w:hint="eastAsia"/>
-        </w:rPr>
-        <w:t>MINST</w:t>
-      </w:r>
-      <w:r>
-        <w:t xml:space="preserve"> DATABASE</w:t>
+      <w:bookmarkStart w:id="55" w:name="_Toc530402308"/>
+      <w:r>
+        <w:rPr>
+          <w:rFonts w:hint="eastAsia"/>
+        </w:rPr>
+        <w:t>M</w:t>
+      </w:r>
+      <w:r>
+        <w:t xml:space="preserve">icrosoft Azure </w:t>
+      </w:r>
+      <w:r>
+        <w:rPr>
+          <w:rFonts w:hint="eastAsia"/>
+        </w:rPr>
+        <w:t>手写体认知服务</w:t>
       </w:r>
       <w:bookmarkEnd w:id="55"/>
     </w:p>
     <w:p>
       <w:pPr>
         <w:pStyle w:val="aff0"/>
-        <w:ind w:left="420" w:firstLineChars="0" w:firstLine="0"/>
-        <w:rPr>
-          <w:rFonts w:hint="eastAsia"/>
-        </w:rPr>
-      </w:pPr>
-      <w:r>
-        <w:rPr>
-          <w:rFonts w:hint="eastAsia"/>
-        </w:rPr>
-        <w:t>M</w:t>
-      </w:r>
-      <w:r>
-        <w:t>INST DATABASE</w:t>
-      </w:r>
-      <w:r>
-        <w:rPr>
-          <w:rFonts w:hint="eastAsia"/>
-        </w:rPr>
+        <w:ind w:left="420" w:firstLineChars="0"/>
+      </w:pPr>
+      <w:r>
+        <w:rPr>
+          <w:rFonts w:hint="eastAsia"/>
+        </w:rPr>
+        <w:t>Microsoft</w:t>
+      </w:r>
+      <w:r>
         <w:t xml:space="preserve"> </w:t>
       </w:r>
       <w:r>
         <w:rPr>
           <w:rFonts w:hint="eastAsia"/>
         </w:rPr>
-        <w:t>需要自行设定训练数据集，对英文和数字的识别准确率较好，经简单测试可以达到</w:t>
-      </w:r>
-      <w:r>
-        <w:rPr>
-          <w:rFonts w:hint="eastAsia"/>
-        </w:rPr>
-        <w:t>9</w:t>
-      </w:r>
-      <w:r>
-        <w:t>0%</w:t>
-      </w:r>
-      <w:r>
-        <w:rPr>
-          <w:rFonts w:hint="eastAsia"/>
-        </w:rPr>
-        <w:t>以上。但对于中文汉字的训练模型效果不是特别好，推测原因可能是复杂的笔画会加大识别难度，另一方面是上下文关系不像英文那样确定。</w:t>
+        <w:t>Azure</w:t>
+      </w:r>
+      <w:r>
+        <w:t xml:space="preserve"> </w:t>
+      </w:r>
+      <w:r>
+        <w:rPr>
+          <w:rFonts w:hint="eastAsia"/>
+        </w:rPr>
+        <w:t>是老牌云服务提供商，在近年</w:t>
+      </w:r>
+      <w:r>
+        <w:rPr>
+          <w:rFonts w:hint="eastAsia"/>
+        </w:rPr>
+        <w:t>AI</w:t>
+      </w:r>
+      <w:r>
+        <w:rPr>
+          <w:rFonts w:hint="eastAsia"/>
+        </w:rPr>
+        <w:t>和机器学习的大潮下也推出了在线的认知服务：其中就包括手写体的识别和图像情景的识别。其优势是具有大量优质的训练数据，且经过特殊算法得以</w:t>
+      </w:r>
+      <w:r>
+        <w:rPr>
+          <w:rFonts w:hint="eastAsia"/>
+        </w:rPr>
+        <w:t>适用于不同的图面和背景，如白纸、黄色便签和白板。</w:t>
+      </w:r>
+      <w:r>
+        <w:rPr>
+          <w:rFonts w:hint="eastAsia"/>
+        </w:rPr>
+        <w:t>然而由于这是一项商业服务，因此无法轻易使用自己的数据进行训练，</w:t>
+      </w:r>
+      <w:r>
+        <w:rPr>
+          <w:rFonts w:hint="eastAsia"/>
+        </w:rPr>
+        <w:t>API</w:t>
+      </w:r>
+      <w:r>
+        <w:rPr>
+          <w:rFonts w:hint="eastAsia"/>
+        </w:rPr>
+        <w:t>设计相对固化，难以自行扩展。且其计算收费对于小项目而言较为高昂。</w:t>
       </w:r>
     </w:p>
     <w:p>
       <w:pPr>
         <w:pStyle w:val="2"/>
       </w:pPr>
-      <w:bookmarkStart w:id="56" w:name="_Toc530402308"/>
-      <w:r>
-        <w:rPr>
-          <w:rFonts w:hint="eastAsia"/>
-        </w:rPr>
-        <w:t>M</w:t>
-      </w:r>
-      <w:r>
-        <w:t xml:space="preserve">icrosoft Azure </w:t>
-      </w:r>
-      <w:r>
-        <w:rPr>
-          <w:rFonts w:hint="eastAsia"/>
-        </w:rPr>
-        <w:t>手写体认知服务</w:t>
+      <w:bookmarkStart w:id="56" w:name="_Toc530402309"/>
+      <w:r>
+        <w:rPr>
+          <w:rFonts w:hint="eastAsia"/>
+        </w:rPr>
+        <w:t>传统光学字符识别（</w:t>
+      </w:r>
+      <w:r>
+        <w:rPr>
+          <w:rFonts w:hint="eastAsia"/>
+        </w:rPr>
+        <w:t>OCR</w:t>
+      </w:r>
+      <w:r>
+        <w:rPr>
+          <w:rFonts w:hint="eastAsia"/>
+        </w:rPr>
+        <w:t>）</w:t>
       </w:r>
       <w:bookmarkEnd w:id="56"/>
     </w:p>
     <w:p>
       <w:pPr>
-        <w:pStyle w:val="aff0"/>
-        <w:ind w:left="420" w:firstLineChars="0" w:firstLine="0"/>
-      </w:pPr>
-      <w:r>
-        <w:rPr>
-          <w:rFonts w:hint="eastAsia"/>
-        </w:rPr>
-        <w:t>Microsoft</w:t>
-      </w:r>
-      <w:r>
-        <w:t xml:space="preserve"> </w:t>
-      </w:r>
-      <w:r>
-        <w:rPr>
-          <w:rFonts w:hint="eastAsia"/>
-        </w:rPr>
-        <w:t>Azure</w:t>
-      </w:r>
-      <w:r>
-        <w:t xml:space="preserve"> </w:t>
-      </w:r>
-      <w:r>
-        <w:rPr>
-          <w:rFonts w:hint="eastAsia"/>
-        </w:rPr>
-        <w:t>是老牌云服务提供商，在近年</w:t>
-      </w:r>
-      <w:r>
-        <w:rPr>
-          <w:rFonts w:hint="eastAsia"/>
-        </w:rPr>
-        <w:t>AI</w:t>
-      </w:r>
-      <w:r>
-        <w:rPr>
-          <w:rFonts w:hint="eastAsia"/>
-        </w:rPr>
-        <w:t>和机器学习的大潮下也推出了在线的认知服务：其中就包括手写体的识别和图像情景的识别。其优势是具有大量优质的训练数据，且经过特殊算法得以</w:t>
-      </w:r>
-      <w:r>
-        <w:rPr>
-          <w:rFonts w:hint="eastAsia"/>
-        </w:rPr>
-        <w:t>适用于不同的图面和背景，如白纸、黄色便签和白板。</w:t>
-      </w:r>
-      <w:r>
-        <w:rPr>
-          <w:rFonts w:hint="eastAsia"/>
-        </w:rPr>
-        <w:t>然而由于这是一项商业服务，因此无法轻易使用自己的数据进行训练，</w:t>
-      </w:r>
-      <w:r>
-        <w:rPr>
-          <w:rFonts w:hint="eastAsia"/>
-        </w:rPr>
-        <w:t>API</w:t>
-      </w:r>
-      <w:r>
-        <w:rPr>
-          <w:rFonts w:hint="eastAsia"/>
-        </w:rPr>
-        <w:t>设计相对固化，难以自行扩展。且其计算收费对于小项目而言较为高昂。</w:t>
+        <w:ind w:left="420" w:firstLine="420"/>
+        <w:rPr>
+          <w:rFonts w:hint="eastAsia"/>
+        </w:rPr>
+      </w:pPr>
+      <w:r>
+        <w:rPr>
+          <w:rFonts w:hint="eastAsia"/>
+        </w:rPr>
+        <w:t>金山</w:t>
+      </w:r>
+      <w:r>
+        <w:rPr>
+          <w:rFonts w:hint="eastAsia"/>
+        </w:rPr>
+        <w:t>OCR</w:t>
+      </w:r>
+      <w:r>
+        <w:rPr>
+          <w:rFonts w:hint="eastAsia"/>
+        </w:rPr>
+        <w:t>、汉王</w:t>
+      </w:r>
+      <w:r>
+        <w:rPr>
+          <w:rFonts w:hint="eastAsia"/>
+        </w:rPr>
+        <w:t>OCR</w:t>
+      </w:r>
+      <w:r>
+        <w:rPr>
+          <w:rFonts w:hint="eastAsia"/>
+        </w:rPr>
+        <w:t>都是传统老牌的汉字</w:t>
+      </w:r>
+      <w:r>
+        <w:rPr>
+          <w:rFonts w:hint="eastAsia"/>
+        </w:rPr>
+        <w:t>OCR</w:t>
+      </w:r>
+      <w:r>
+        <w:rPr>
+          <w:rFonts w:hint="eastAsia"/>
+        </w:rPr>
+        <w:t>识别工具。他们之中有的才刚刚转向机器学习辅助中文</w:t>
+      </w:r>
+      <w:r>
+        <w:rPr>
+          <w:rFonts w:hint="eastAsia"/>
+        </w:rPr>
+        <w:t>OCR</w:t>
+      </w:r>
+      <w:r>
+        <w:rPr>
+          <w:rFonts w:hint="eastAsia"/>
+        </w:rPr>
+        <w:t>的道路，有的则已经结合了中文语义识别来减少错误识别字。但不可否认他们在复杂条件下的字符识别和类字的识别，以及针对汉字的识别优化都经过了十几年的积累，在这方面优于</w:t>
+      </w:r>
+      <w:r>
+        <w:rPr>
+          <w:rFonts w:hint="eastAsia"/>
+        </w:rPr>
+        <w:t>3</w:t>
+      </w:r>
+      <w:r>
+        <w:t>.1</w:t>
+      </w:r>
+      <w:r>
+        <w:rPr>
+          <w:rFonts w:hint="eastAsia"/>
+        </w:rPr>
+        <w:t>和</w:t>
+      </w:r>
+      <w:r>
+        <w:rPr>
+          <w:rFonts w:hint="eastAsia"/>
+        </w:rPr>
+        <w:t>3</w:t>
+      </w:r>
+      <w:r>
+        <w:t>.2</w:t>
+      </w:r>
+      <w:r>
+        <w:rPr>
+          <w:rFonts w:hint="eastAsia"/>
+        </w:rPr>
+        <w:t>两种尚处于</w:t>
+      </w:r>
+      <w:r>
+        <w:rPr>
+          <w:rFonts w:hint="eastAsia"/>
+        </w:rPr>
+        <w:t>Preview</w:t>
+      </w:r>
+      <w:r>
+        <w:rPr>
+          <w:rFonts w:hint="eastAsia"/>
+        </w:rPr>
+        <w:t>版本，还没有支持中文的解决方案。在我们进行开发的过程中，也需要时刻学习这门行业多年所积累的经验，尽可能提高自己的识别水平。</w:t>
       </w:r>
     </w:p>
     <w:p>
       <w:pPr>
-        <w:pStyle w:val="2"/>
-      </w:pPr>
-      <w:bookmarkStart w:id="57" w:name="_Toc530402309"/>
-      <w:r>
-        <w:rPr>
-          <w:rFonts w:hint="eastAsia"/>
-        </w:rPr>
-        <w:t>传统光学字符识别（</w:t>
-      </w:r>
-      <w:r>
-        <w:rPr>
-          <w:rFonts w:hint="eastAsia"/>
-        </w:rPr>
-        <w:t>OCR</w:t>
-      </w:r>
-      <w:r>
-        <w:rPr>
-          <w:rFonts w:hint="eastAsia"/>
-        </w:rPr>
-        <w:t>）</w:t>
+        <w:pStyle w:val="1"/>
+        <w:rPr>
+          <w:rFonts w:hint="eastAsia"/>
+        </w:rPr>
+      </w:pPr>
+      <w:bookmarkStart w:id="57" w:name="_Toc530402310"/>
+      <w:r>
+        <w:rPr>
+          <w:rFonts w:hint="eastAsia"/>
+        </w:rPr>
+        <w:t>技术方案</w:t>
       </w:r>
       <w:bookmarkEnd w:id="57"/>
     </w:p>
     <w:p>
       <w:pPr>
-        <w:ind w:left="420"/>
-        <w:rPr>
-          <w:rFonts w:hint="eastAsia"/>
-        </w:rPr>
-      </w:pPr>
-      <w:r>
-        <w:rPr>
-          <w:rFonts w:hint="eastAsia"/>
-        </w:rPr>
-        <w:t>金山</w:t>
-      </w:r>
-      <w:r>
-        <w:rPr>
-          <w:rFonts w:hint="eastAsia"/>
-        </w:rPr>
-        <w:t>OCR</w:t>
-      </w:r>
-      <w:r>
-        <w:rPr>
-          <w:rFonts w:hint="eastAsia"/>
-        </w:rPr>
-        <w:t>、汉王</w:t>
-      </w:r>
-      <w:r>
-        <w:rPr>
-          <w:rFonts w:hint="eastAsia"/>
-        </w:rPr>
-        <w:t>OCR</w:t>
-      </w:r>
-      <w:r>
-        <w:rPr>
-          <w:rFonts w:hint="eastAsia"/>
-        </w:rPr>
-        <w:t>都是传统老牌的汉字</w:t>
-      </w:r>
-      <w:r>
-        <w:rPr>
-          <w:rFonts w:hint="eastAsia"/>
-        </w:rPr>
-        <w:t>OCR</w:t>
-      </w:r>
-      <w:r>
-        <w:rPr>
-          <w:rFonts w:hint="eastAsia"/>
-        </w:rPr>
-        <w:t>识别工具。他们之中有的才刚刚转向机器学习辅助中文</w:t>
-      </w:r>
-      <w:r>
-        <w:rPr>
-          <w:rFonts w:hint="eastAsia"/>
-        </w:rPr>
-        <w:t>OCR</w:t>
-      </w:r>
-      <w:r>
-        <w:rPr>
-          <w:rFonts w:hint="eastAsia"/>
-        </w:rPr>
-        <w:t>的道路，有的则已经结合了中文语义识别来减少错误识别字。但不可否认他们在复杂条件下的字符识别和类字的识别，以及针对汉字的识别优化都经过了十几年的积累，在这方面优于</w:t>
-      </w:r>
-      <w:r>
-        <w:rPr>
-          <w:rFonts w:hint="eastAsia"/>
-        </w:rPr>
-        <w:t>3</w:t>
-      </w:r>
-      <w:r>
-        <w:t>.1</w:t>
-      </w:r>
-      <w:r>
-        <w:rPr>
-          <w:rFonts w:hint="eastAsia"/>
-        </w:rPr>
-        <w:t>和</w:t>
-      </w:r>
-      <w:r>
-        <w:rPr>
-          <w:rFonts w:hint="eastAsia"/>
-        </w:rPr>
-        <w:t>3</w:t>
-      </w:r>
-      <w:r>
-        <w:t>.2</w:t>
-      </w:r>
-      <w:r>
-        <w:rPr>
-          <w:rFonts w:hint="eastAsia"/>
-        </w:rPr>
-        <w:t>两种尚处于</w:t>
-      </w:r>
-      <w:r>
-        <w:rPr>
-          <w:rFonts w:hint="eastAsia"/>
-        </w:rPr>
-        <w:t>Preview</w:t>
-      </w:r>
-      <w:r>
-        <w:rPr>
-          <w:rFonts w:hint="eastAsia"/>
-        </w:rPr>
-        <w:t>版本，还没有支持中文的解决方案。在我们进行开发的过程中，也需要时刻学习这门行业多年所积累的经验，尽可能提高自己的识别水平。</w:t>
-      </w:r>
-    </w:p>
-    <w:p>
-      <w:pPr>
-        <w:pStyle w:val="1"/>
-        <w:rPr>
-          <w:rFonts w:hint="eastAsia"/>
-        </w:rPr>
-      </w:pPr>
-      <w:bookmarkStart w:id="58" w:name="_Toc530402310"/>
-      <w:r>
-        <w:rPr>
-          <w:rFonts w:hint="eastAsia"/>
-        </w:rPr>
-        <w:t>技术方案</w:t>
+        <w:pStyle w:val="2"/>
+      </w:pPr>
+      <w:bookmarkStart w:id="58" w:name="_Toc530402311"/>
+      <w:r>
+        <w:rPr>
+          <w:rFonts w:hint="eastAsia"/>
+        </w:rPr>
+        <w:t>技术方向</w:t>
       </w:r>
       <w:bookmarkEnd w:id="58"/>
     </w:p>
     <w:p>
       <w:pPr>
+        <w:ind w:firstLine="420"/>
+        <w:rPr>
+          <w:rFonts w:hint="eastAsia"/>
+        </w:rPr>
+      </w:pPr>
+      <w:r>
+        <w:rPr>
+          <w:rFonts w:hint="eastAsia"/>
+        </w:rPr>
+        <w:t>经过讨论，我们初步决定采用利用</w:t>
+      </w:r>
+      <w:r>
+        <w:rPr>
+          <w:rFonts w:hint="eastAsia"/>
+        </w:rPr>
+        <w:t>卷积神经网络</w:t>
+      </w:r>
+      <w:r>
+        <w:rPr>
+          <w:rFonts w:hint="eastAsia"/>
+        </w:rPr>
+        <w:t>（</w:t>
+      </w:r>
+      <w:r>
+        <w:rPr>
+          <w:rFonts w:hint="eastAsia"/>
+        </w:rPr>
+        <w:t>CNN</w:t>
+      </w:r>
+      <w:r>
+        <w:rPr>
+          <w:rFonts w:hint="eastAsia"/>
+        </w:rPr>
+        <w:t>）进行分割后部件的分类。原因是分划所产生的类型较为有限（预计仅仅包括四到五种）、变化不大且便于给出数据标签。另外，将会使用</w:t>
+      </w:r>
+      <w:r>
+        <w:rPr>
+          <w:rFonts w:hint="eastAsia"/>
+        </w:rPr>
+        <w:t>循环神经网络</w:t>
+      </w:r>
+      <w:r>
+        <w:rPr>
+          <w:rFonts w:hint="eastAsia"/>
+        </w:rPr>
+        <w:t>（</w:t>
+      </w:r>
+      <w:r>
+        <w:rPr>
+          <w:rFonts w:hint="eastAsia"/>
+        </w:rPr>
+        <w:t>RNN</w:t>
+      </w:r>
+      <w:r>
+        <w:rPr>
+          <w:rFonts w:hint="eastAsia"/>
+        </w:rPr>
+        <w:t>）来进行手写体文本的识别，由于手写体具有</w:t>
+      </w:r>
+      <w:r>
+        <w:rPr>
+          <w:rFonts w:hint="eastAsia"/>
+        </w:rPr>
+        <w:t>不分段</w:t>
+      </w:r>
+      <w:r>
+        <w:rPr>
+          <w:rFonts w:hint="eastAsia"/>
+        </w:rPr>
+        <w:t>、不定时序的特点，因此选择了此种神经网络。</w:t>
+      </w:r>
+    </w:p>
+    <w:p>
+      <w:pPr>
         <w:pStyle w:val="2"/>
       </w:pPr>
-      <w:bookmarkStart w:id="59" w:name="_Toc530402311"/>
-      <w:r>
-        <w:rPr>
-          <w:rFonts w:hint="eastAsia"/>
-        </w:rPr>
-        <w:t>技术方向</w:t>
+      <w:bookmarkStart w:id="59" w:name="_Toc530402312"/>
+      <w:r>
+        <w:rPr>
+          <w:rFonts w:hint="eastAsia"/>
+        </w:rPr>
+        <w:t>模型选择</w:t>
       </w:r>
       <w:bookmarkEnd w:id="59"/>
     </w:p>
     <w:p>
       <w:pPr>
-        <w:rPr>
-          <w:rFonts w:hint="eastAsia"/>
-        </w:rPr>
-      </w:pPr>
-      <w:r>
-        <w:rPr>
-          <w:rFonts w:hint="eastAsia"/>
-        </w:rPr>
-        <w:t>经过讨论，我们初步决定采用利用</w:t>
-      </w:r>
-      <w:r>
-        <w:rPr>
-          <w:rFonts w:hint="eastAsia"/>
-        </w:rPr>
-        <w:t>卷积神经网络</w:t>
-      </w:r>
-      <w:r>
-        <w:rPr>
-          <w:rFonts w:hint="eastAsia"/>
-        </w:rPr>
-        <w:t>（</w:t>
-      </w:r>
-      <w:r>
-        <w:rPr>
-          <w:rFonts w:hint="eastAsia"/>
-        </w:rPr>
-        <w:t>CNN</w:t>
-      </w:r>
-      <w:r>
-        <w:rPr>
-          <w:rFonts w:hint="eastAsia"/>
-        </w:rPr>
-        <w:t>）进行分割后部件的分类。原因是分划所产生的类型较为有限（预计仅仅包括四到五种）、变化不大且便于给出数据标签。另外，将会使用</w:t>
-      </w:r>
-      <w:r>
-        <w:rPr>
-          <w:rFonts w:hint="eastAsia"/>
-        </w:rPr>
-        <w:t>循环神经网络</w:t>
-      </w:r>
-      <w:r>
-        <w:rPr>
-          <w:rFonts w:hint="eastAsia"/>
-        </w:rPr>
-        <w:t>（</w:t>
-      </w:r>
-      <w:r>
-        <w:rPr>
-          <w:rFonts w:hint="eastAsia"/>
-        </w:rPr>
-        <w:t>RNN</w:t>
-      </w:r>
-      <w:r>
-        <w:rPr>
-          <w:rFonts w:hint="eastAsia"/>
-        </w:rPr>
-        <w:t>）来进行手写体文本的识别，由于手写体具有</w:t>
-      </w:r>
-      <w:r>
-        <w:rPr>
-          <w:rFonts w:hint="eastAsia"/>
-        </w:rPr>
-        <w:t>不分段</w:t>
-      </w:r>
-      <w:r>
-        <w:rPr>
-          <w:rFonts w:hint="eastAsia"/>
-        </w:rPr>
-        <w:t>、不定时序的特点，因此选择了此种神经网络。</w:t>
-      </w:r>
-    </w:p>
-    <w:p>
-      <w:pPr>
-        <w:pStyle w:val="2"/>
-      </w:pPr>
-      <w:bookmarkStart w:id="60" w:name="_Toc530402312"/>
-      <w:r>
-        <w:rPr>
-          <w:rFonts w:hint="eastAsia"/>
-        </w:rPr>
-        <w:t>模型选择</w:t>
+        <w:pStyle w:val="3"/>
+      </w:pPr>
+      <w:bookmarkStart w:id="60" w:name="_Toc530402313"/>
+      <w:r>
+        <w:rPr>
+          <w:rFonts w:hint="eastAsia"/>
+        </w:rPr>
+        <w:t>模型设计</w:t>
       </w:r>
       <w:bookmarkEnd w:id="60"/>
     </w:p>
     <w:p>
       <w:pPr>
+        <w:ind w:firstLine="420"/>
+        <w:rPr>
+          <w:rFonts w:hint="eastAsia"/>
+        </w:rPr>
+      </w:pPr>
+      <w:r>
+        <w:rPr>
+          <w:rFonts w:hint="eastAsia"/>
+        </w:rPr>
+        <w:t>如</w:t>
+      </w:r>
+      <w:r>
+        <w:t>4.1</w:t>
+      </w:r>
+      <w:r>
+        <w:rPr>
+          <w:rFonts w:hint="eastAsia"/>
+        </w:rPr>
+        <w:t>中所述，</w:t>
+      </w:r>
+      <w:r>
+        <w:rPr>
+          <w:rFonts w:hint="eastAsia"/>
+        </w:rPr>
+        <w:t>在此项目中我们将使用</w:t>
+      </w:r>
+      <w:r>
+        <w:rPr>
+          <w:rFonts w:hint="eastAsia"/>
+        </w:rPr>
+        <w:t>CNN</w:t>
+      </w:r>
+      <w:r>
+        <w:rPr>
+          <w:rFonts w:hint="eastAsia"/>
+        </w:rPr>
+        <w:t>和</w:t>
+      </w:r>
+      <w:r>
+        <w:rPr>
+          <w:rFonts w:hint="eastAsia"/>
+        </w:rPr>
+        <w:t>RNN</w:t>
+      </w:r>
+      <w:r>
+        <w:rPr>
+          <w:rFonts w:hint="eastAsia"/>
+        </w:rPr>
+        <w:t>两种神经网络</w:t>
+      </w:r>
+      <w:r>
+        <w:rPr>
+          <w:rFonts w:hint="eastAsia"/>
+        </w:rPr>
+        <w:t>结合来完成</w:t>
+      </w:r>
+      <w:r>
+        <w:rPr>
+          <w:rFonts w:hint="eastAsia"/>
+        </w:rPr>
+        <w:t>产品的开发</w:t>
+      </w:r>
+      <w:r>
+        <w:rPr>
+          <w:rFonts w:hint="eastAsia"/>
+        </w:rPr>
+        <w:t>。其具体结构</w:t>
+      </w:r>
+      <w:r>
+        <w:rPr>
+          <w:rFonts w:hint="eastAsia"/>
+        </w:rPr>
+        <w:t>见下。</w:t>
+      </w:r>
+      <w:bookmarkStart w:id="61" w:name="_GoBack"/>
+      <w:bookmarkEnd w:id="61"/>
+    </w:p>
+    <w:p>
+      <w:pPr>
         <w:pStyle w:val="3"/>
       </w:pPr>
-      <w:bookmarkStart w:id="61" w:name="_Toc530402313"/>
-      <w:r>
-        <w:rPr>
-          <w:rFonts w:hint="eastAsia"/>
-        </w:rPr>
-        <w:t>模型设计</w:t>
-      </w:r>
-      <w:bookmarkEnd w:id="61"/>
+      <w:bookmarkStart w:id="62" w:name="_Toc530402314"/>
+      <w:r>
+        <w:rPr>
+          <w:rFonts w:hint="eastAsia"/>
+        </w:rPr>
+        <w:t>模型结构</w:t>
+      </w:r>
+      <w:bookmarkEnd w:id="62"/>
+    </w:p>
+    <w:p>
+      <w:pPr>
+        <w:widowControl/>
+        <w:ind w:firstLine="420"/>
+        <w:jc w:val="left"/>
+        <w:rPr>
+          <w:rFonts w:ascii="宋体" w:hAnsi="宋体" w:cs="宋体"/>
+          <w:kern w:val="0"/>
+          <w:sz w:val="24"/>
+        </w:rPr>
+      </w:pPr>
+      <w:r>
+        <w:rPr>
+          <w:rFonts w:hint="eastAsia"/>
+        </w:rPr>
+        <w:t>对于</w:t>
+      </w:r>
+      <w:r>
+        <w:rPr>
+          <w:rFonts w:hint="eastAsia"/>
+        </w:rPr>
+        <w:t>CNN</w:t>
+      </w:r>
+      <w:r>
+        <w:rPr>
+          <w:rFonts w:hint="eastAsia"/>
+        </w:rPr>
+        <w:t>卷积神经网络而言，我们首先将输入的</w:t>
+      </w:r>
+      <w:r>
+        <w:rPr>
+          <w:rFonts w:hint="eastAsia"/>
+        </w:rPr>
+        <w:t>Gadget</w:t>
+      </w:r>
+      <w:r>
+        <w:rPr>
+          <w:rFonts w:hint="eastAsia"/>
+        </w:rPr>
+        <w:t>图片（其尺寸一般不大，以不</w:t>
+      </w:r>
+    </w:p>
+    <w:p>
+      <w:pPr>
+        <w:rPr>
+          <w:rFonts w:hint="eastAsia"/>
+        </w:rPr>
+      </w:pPr>
+      <w:r>
+        <w:rPr>
+          <w:rFonts w:hint="eastAsia"/>
+        </w:rPr>
+        <w:t>超过</w:t>
+      </w:r>
+      <w:r>
+        <w:rPr>
+          <w:rFonts w:hint="eastAsia"/>
+        </w:rPr>
+        <w:t>1</w:t>
+      </w:r>
+      <w:r>
+        <w:t>00</w:t>
+      </w:r>
+      <w:r>
+        <w:rPr>
+          <w:rFonts w:hint="eastAsia"/>
+        </w:rPr>
+        <w:t>×</w:t>
+      </w:r>
+      <w:r>
+        <w:t>100</w:t>
+      </w:r>
+      <w:r>
+        <w:rPr>
+          <w:rFonts w:hint="eastAsia"/>
+        </w:rPr>
+        <w:t>为宜）转化为一个二维矩阵</w:t>
+      </w:r>
+      <w:r>
+        <w:rPr>
+          <w:rFonts w:hint="eastAsia"/>
+        </w:rPr>
+        <w:t>。使用</w:t>
+      </w:r>
+      <w:r>
+        <w:rPr>
+          <w:rFonts w:hint="eastAsia"/>
+        </w:rPr>
+        <w:t>ReLu</w:t>
+      </w:r>
+      <w:r>
+        <w:rPr>
+          <w:rFonts w:hint="eastAsia"/>
+        </w:rPr>
+        <w:t>激活函数</w:t>
+      </w:r>
+      <w:r>
+        <w:rPr>
+          <w:rFonts w:hint="eastAsia"/>
+        </w:rPr>
+        <w:t>做卷积。常用的</w:t>
+      </w:r>
+      <w:r>
+        <w:rPr>
+          <w:rFonts w:hint="eastAsia"/>
+        </w:rPr>
+        <w:t>ReLu</w:t>
+      </w:r>
+      <w:r>
+        <w:rPr>
+          <w:rFonts w:hint="eastAsia"/>
+        </w:rPr>
+        <w:t>激活函数采用</w:t>
+      </w:r>
+    </w:p>
+    <w:p>
+      <w:pPr>
+        <w:widowControl/>
+        <w:jc w:val="center"/>
+        <w:rPr>
+          <w:rFonts w:ascii="宋体" w:hAnsi="宋体" w:cs="宋体"/>
+          <w:kern w:val="0"/>
+          <w:sz w:val="24"/>
+        </w:rPr>
+      </w:pPr>
+      <w:r>
+        <w:rPr>
+          <w:rFonts w:ascii="MathJax_Math-italic" w:hAnsi="MathJax_Math-italic" w:cs="宋体"/>
+          <w:color w:val="000000"/>
+          <w:kern w:val="0"/>
+          <w:sz w:val="23"/>
+          <w:szCs w:val="23"/>
+          <w:bdr w:val="none" w:sz="0" w:space="0" w:color="auto" w:frame="1"/>
+        </w:rPr>
+        <w:t>ReLU</w:t>
+      </w:r>
+      <w:r>
+        <w:rPr>
+          <w:rFonts w:ascii="MathJax_Main" w:hAnsi="MathJax_Main" w:cs="宋体"/>
+          <w:color w:val="000000"/>
+          <w:kern w:val="0"/>
+          <w:sz w:val="23"/>
+          <w:szCs w:val="23"/>
+          <w:bdr w:val="none" w:sz="0" w:space="0" w:color="auto" w:frame="1"/>
+        </w:rPr>
+        <w:t>(</w:t>
+      </w:r>
+      <w:r>
+        <w:rPr>
+          <w:rFonts w:ascii="MathJax_Math-italic" w:hAnsi="MathJax_Math-italic" w:cs="宋体"/>
+          <w:color w:val="000000"/>
+          <w:kern w:val="0"/>
+          <w:sz w:val="23"/>
+          <w:szCs w:val="23"/>
+          <w:bdr w:val="none" w:sz="0" w:space="0" w:color="auto" w:frame="1"/>
+        </w:rPr>
+        <w:t>x</w:t>
+      </w:r>
+      <w:r>
+        <w:rPr>
+          <w:rFonts w:ascii="MathJax_Main" w:hAnsi="MathJax_Main" w:cs="宋体"/>
+          <w:color w:val="000000"/>
+          <w:kern w:val="0"/>
+          <w:sz w:val="23"/>
+          <w:szCs w:val="23"/>
+          <w:bdr w:val="none" w:sz="0" w:space="0" w:color="auto" w:frame="1"/>
+        </w:rPr>
+        <w:t>)=</w:t>
+      </w:r>
+      <w:r>
+        <w:rPr>
+          <w:rFonts w:ascii="MathJax_Math-italic" w:hAnsi="MathJax_Math-italic" w:cs="宋体"/>
+          <w:color w:val="000000"/>
+          <w:kern w:val="0"/>
+          <w:sz w:val="23"/>
+          <w:szCs w:val="23"/>
+          <w:bdr w:val="none" w:sz="0" w:space="0" w:color="auto" w:frame="1"/>
+        </w:rPr>
+        <w:t>max</w:t>
+      </w:r>
+      <w:r>
+        <w:rPr>
+          <w:rFonts w:ascii="MathJax_Main" w:hAnsi="MathJax_Main" w:cs="宋体"/>
+          <w:color w:val="000000"/>
+          <w:kern w:val="0"/>
+          <w:sz w:val="23"/>
+          <w:szCs w:val="23"/>
+          <w:bdr w:val="none" w:sz="0" w:space="0" w:color="auto" w:frame="1"/>
+        </w:rPr>
+        <w:t>(0,</w:t>
+      </w:r>
+      <w:r>
+        <w:rPr>
+          <w:rFonts w:ascii="MathJax_Main" w:hAnsi="MathJax_Main" w:cs="宋体"/>
+          <w:color w:val="000000"/>
+          <w:kern w:val="0"/>
+          <w:sz w:val="23"/>
+          <w:szCs w:val="23"/>
+          <w:bdr w:val="none" w:sz="0" w:space="0" w:color="auto" w:frame="1"/>
+        </w:rPr>
+        <w:t xml:space="preserve"> </w:t>
+      </w:r>
+      <w:r>
+        <w:rPr>
+          <w:rFonts w:ascii="MathJax_Math-italic" w:hAnsi="MathJax_Math-italic" w:cs="宋体"/>
+          <w:color w:val="000000"/>
+          <w:kern w:val="0"/>
+          <w:sz w:val="23"/>
+          <w:szCs w:val="23"/>
+          <w:bdr w:val="none" w:sz="0" w:space="0" w:color="auto" w:frame="1"/>
+        </w:rPr>
+        <w:t>x</w:t>
+      </w:r>
+      <w:r>
+        <w:rPr>
+          <w:rFonts w:ascii="MathJax_Main" w:hAnsi="MathJax_Main" w:cs="宋体"/>
+          <w:color w:val="000000"/>
+          <w:kern w:val="0"/>
+          <w:sz w:val="23"/>
+          <w:szCs w:val="23"/>
+          <w:bdr w:val="none" w:sz="0" w:space="0" w:color="auto" w:frame="1"/>
+        </w:rPr>
+        <w:t>)</w:t>
+      </w:r>
+    </w:p>
+    <w:p>
+      <w:r>
+        <w:rPr>
+          <w:rFonts w:hint="eastAsia"/>
+        </w:rPr>
+        <w:t>之后</w:t>
+      </w:r>
+      <w:r>
+        <w:rPr>
+          <w:rFonts w:hint="eastAsia"/>
+        </w:rPr>
+        <w:t>进行池化（</w:t>
+      </w:r>
+      <w:r>
+        <w:rPr>
+          <w:rFonts w:hint="eastAsia"/>
+        </w:rPr>
+        <w:t>Pooling</w:t>
+      </w:r>
+      <w:r>
+        <w:rPr>
+          <w:rFonts w:hint="eastAsia"/>
+        </w:rPr>
+        <w:t>）。池化的主要目的是</w:t>
+      </w:r>
+      <w:r>
+        <w:rPr>
+          <w:rFonts w:hint="eastAsia"/>
+        </w:rPr>
+        <w:t>缩小原矩阵的规模</w:t>
+      </w:r>
+      <w:r>
+        <w:rPr>
+          <w:rFonts w:hint="eastAsia"/>
+        </w:rPr>
+        <w:t>。在反复进行</w:t>
+      </w:r>
+      <w:r>
+        <w:rPr>
+          <w:rFonts w:hint="eastAsia"/>
+        </w:rPr>
+        <w:t>卷积</w:t>
+      </w:r>
+      <w:r>
+        <w:rPr>
+          <w:rFonts w:hint="eastAsia"/>
+        </w:rPr>
+        <w:t>+</w:t>
+      </w:r>
+      <w:r>
+        <w:rPr>
+          <w:rFonts w:hint="eastAsia"/>
+        </w:rPr>
+        <w:t>池化操作之后，</w:t>
+      </w:r>
+      <w:r>
+        <w:rPr>
+          <w:rFonts w:hint="eastAsia"/>
+        </w:rPr>
+        <w:t>进行全联接（</w:t>
+      </w:r>
+      <w:r>
+        <w:rPr>
+          <w:rFonts w:hint="eastAsia"/>
+        </w:rPr>
+        <w:t>F</w:t>
+      </w:r>
+      <w:r>
+        <w:t>ull Connection</w:t>
+      </w:r>
+      <w:r>
+        <w:rPr>
+          <w:rFonts w:hint="eastAsia"/>
+        </w:rPr>
+        <w:t>）</w:t>
+      </w:r>
+      <w:r>
+        <w:rPr>
+          <w:rFonts w:hint="eastAsia"/>
+        </w:rPr>
+        <w:t>进行输出操作。</w:t>
+      </w:r>
     </w:p>
     <w:p/>
     <w:p>
       <w:pPr>
-        <w:pStyle w:val="3"/>
-      </w:pPr>
-      <w:bookmarkStart w:id="62" w:name="_Toc530402314"/>
-      <w:commentRangeStart w:id="63"/>
-      <w:r>
-        <w:rPr>
-          <w:rFonts w:hint="eastAsia"/>
-        </w:rPr>
-        <w:t>模型结构</w:t>
-      </w:r>
-      <w:commentRangeEnd w:id="63"/>
-      <w:r>
-        <w:rPr>
-          <w:rStyle w:val="afff4"/>
-          <w:rFonts w:asciiTheme="minorHAnsi" w:eastAsiaTheme="minorEastAsia" w:hAnsiTheme="minorHAnsi" w:cstheme="minorBidi"/>
-          <w:b w:val="0"/>
-          <w:bCs w:val="0"/>
-        </w:rPr>
-        <w:commentReference w:id="63"/>
-      </w:r>
-      <w:bookmarkEnd w:id="62"/>
-    </w:p>
-    <w:p/>
-    <w:p>
-      <w:pPr>
-        <w:pStyle w:val="3"/>
-      </w:pPr>
-      <w:bookmarkStart w:id="64" w:name="_Toc530402315"/>
-      <w:commentRangeStart w:id="65"/>
-      <w:r>
-        <w:rPr>
-          <w:rFonts w:hint="eastAsia"/>
-        </w:rPr>
-        <w:t>数据集</w:t>
-      </w:r>
-      <w:commentRangeEnd w:id="65"/>
-      <w:r>
-        <w:rPr>
-          <w:rStyle w:val="afff4"/>
-          <w:rFonts w:asciiTheme="minorHAnsi" w:eastAsiaTheme="minorEastAsia" w:hAnsiTheme="minorHAnsi" w:cstheme="minorBidi"/>
-          <w:b w:val="0"/>
-          <w:bCs w:val="0"/>
-        </w:rPr>
-        <w:commentReference w:id="65"/>
-      </w:r>
-      <w:bookmarkEnd w:id="64"/>
+        <w:rPr>
+          <w:rFonts w:hint="eastAsia"/>
+        </w:rPr>
+      </w:pPr>
     </w:p>
     <w:p>
       <w:pPr>
-        <w:rPr>
-          <w:rFonts w:hint="eastAsia"/>
-        </w:rPr>
-      </w:pPr>
-      <w:r>
-        <w:rPr>
-          <w:rFonts w:hint="eastAsia"/>
-        </w:rPr>
-        <w:t>首先，我们将从自身环境及网络之中获取大量</w:t>
-      </w:r>
-      <w:r>
-        <w:rPr>
-          <w:rFonts w:hint="eastAsia"/>
-        </w:rPr>
-        <w:t>手绘思维导图</w:t>
-      </w:r>
-      <w:r>
-        <w:rPr>
-          <w:rFonts w:hint="eastAsia"/>
-        </w:rPr>
-        <w:t>图片素材，并使用</w:t>
-      </w:r>
-      <w:r>
-        <w:rPr>
-          <w:rFonts w:hint="eastAsia"/>
-        </w:rPr>
-        <w:t>计算机图形学（</w:t>
-      </w:r>
-      <w:proofErr w:type="spellStart"/>
-      <w:r>
-        <w:rPr>
-          <w:rFonts w:hint="eastAsia"/>
-        </w:rPr>
-        <w:t>S</w:t>
-      </w:r>
-      <w:r>
-        <w:t>ketchMind.ML.parsing</w:t>
-      </w:r>
-      <w:proofErr w:type="spellEnd"/>
-      <w:r>
-        <w:t xml:space="preserve"> </w:t>
-      </w:r>
-      <w:r>
-        <w:rPr>
-          <w:rFonts w:hint="eastAsia"/>
-        </w:rPr>
-        <w:t>文件夹）内容</w:t>
-      </w:r>
-      <w:r>
-        <w:rPr>
-          <w:rFonts w:hint="eastAsia"/>
-        </w:rPr>
-        <w:t>对其进行分块。</w:t>
+        <w:widowControl/>
+        <w:jc w:val="left"/>
+        <w:rPr>
+          <w:rFonts w:ascii="宋体" w:hAnsi="宋体" w:cs="宋体" w:hint="eastAsia"/>
+          <w:kern w:val="0"/>
+          <w:sz w:val="24"/>
+        </w:rPr>
+      </w:pPr>
+      <w:r>
+        <w:rPr>
+          <w:rFonts w:ascii="宋体" w:hAnsi="宋体" w:cs="宋体"/>
+          <w:kern w:val="0"/>
+          <w:sz w:val="24"/>
+        </w:rPr>
+        <w:fldChar w:fldCharType="begin"/>
+      </w:r>
+      <w:r>
+        <w:rPr>
+          <w:rFonts w:ascii="宋体" w:hAnsi="宋体" w:cs="宋体"/>
+          <w:kern w:val="0"/>
+          <w:sz w:val="24"/>
+        </w:rPr>
+        <w:instrText xml:space="preserve"> INCLUDEPICTURE "/var/folders/7z/42_6ty8s6c34nthv_p0mz71m0000gn/T/com.microsoft.Word/WebArchiveCopyPasteTempFiles/convnet.jpeg" \* MERGEFORMATINET </w:instrText>
+      </w:r>
+      <w:r>
+        <w:rPr>
+          <w:rFonts w:ascii="宋体" w:hAnsi="宋体" w:cs="宋体"/>
+          <w:kern w:val="0"/>
+          <w:sz w:val="24"/>
+        </w:rPr>
+        <w:fldChar w:fldCharType="separate"/>
+      </w:r>
+      <w:r>
+        <w:rPr>
+          <w:rFonts w:ascii="宋体" w:hAnsi="宋体" w:cs="宋体"/>
+          <w:noProof/>
+          <w:kern w:val="0"/>
+          <w:sz w:val="24"/>
+        </w:rPr>
+        <w:drawing>
+          <wp:inline distT="0" distB="0" distL="0" distR="0" wp14:anchorId="01A70BFE" wp14:editId="433730AA">
+            <wp:extent cx="5274310" cy="2522855"/>
+            <wp:effectExtent l="0" t="0" r="0" b="4445"/>
+            <wp:docPr id="17" name="图片 17" descr="/var/folders/7z/42_6ty8s6c34nthv_p0mz71m0000gn/T/com.microsoft.Word/WebArchiveCopyPasteTempFiles/convnet.jpeg"/>
+            <wp:cNvGraphicFramePr>
+              <a:graphicFrameLocks xmlns:a="http://schemas.openxmlformats.org/drawingml/2006/main" noChangeAspect="1"/>
+            </wp:cNvGraphicFramePr>
+            <a:graphic xmlns:a="http://schemas.openxmlformats.org/drawingml/2006/main">
+              <a:graphicData uri="http://schemas.openxmlformats.org/drawingml/2006/picture">
+                <pic:pic xmlns:pic="http://schemas.openxmlformats.org/drawingml/2006/picture">
+                  <pic:nvPicPr>
+                    <pic:cNvPr id="0" name="Picture 3" descr="/var/folders/7z/42_6ty8s6c34nthv_p0mz71m0000gn/T/com.microsoft.Word/WebArchiveCopyPasteTempFiles/convnet.jpeg"/>
+                    <pic:cNvPicPr>
+                      <a:picLocks noChangeAspect="1" noChangeArrowheads="1"/>
+                    </pic:cNvPicPr>
+                  </pic:nvPicPr>
+                  <pic:blipFill>
+                    <a:blip r:embed="rId14">
+                      <a:extLst>
+                        <a:ext uri="{28A0092B-C50C-407E-A947-70E740481C1C}">
+                          <a14:useLocalDpi xmlns:a14="http://schemas.microsoft.com/office/drawing/2010/main" val="0"/>
+                        </a:ext>
+                      </a:extLst>
+                    </a:blip>
+                    <a:srcRect/>
+                    <a:stretch>
+                      <a:fillRect/>
+                    </a:stretch>
+                  </pic:blipFill>
+                  <pic:spPr bwMode="auto">
+                    <a:xfrm>
+                      <a:off x="0" y="0"/>
+                      <a:ext cx="5274310" cy="2522855"/>
+                    </a:xfrm>
+                    <a:prstGeom prst="rect">
+                      <a:avLst/>
+                    </a:prstGeom>
+                    <a:noFill/>
+                    <a:ln>
+                      <a:noFill/>
+                    </a:ln>
+                  </pic:spPr>
+                </pic:pic>
+              </a:graphicData>
+            </a:graphic>
+          </wp:inline>
+        </w:drawing>
+      </w:r>
+      <w:r>
+        <w:rPr>
+          <w:rFonts w:ascii="宋体" w:hAnsi="宋体" w:cs="宋体"/>
+          <w:kern w:val="0"/>
+          <w:sz w:val="24"/>
+        </w:rPr>
+        <w:fldChar w:fldCharType="end"/>
       </w:r>
     </w:p>
     <w:p>
       <w:pPr>
-        <w:rPr>
-          <w:rFonts w:hint="eastAsia"/>
-        </w:rPr>
-      </w:pPr>
-      <w:r>
-        <w:rPr>
-          <w:rFonts w:hint="eastAsia"/>
-        </w:rPr>
-        <w:t>分块之后，</w:t>
-      </w:r>
-      <w:r>
-        <w:rPr>
-          <w:rFonts w:hint="eastAsia"/>
-        </w:rPr>
-        <w:t>我们将使用人工贴标签的方式训练分类部分的</w:t>
-      </w:r>
-      <w:r>
-        <w:rPr>
-          <w:rFonts w:hint="eastAsia"/>
-        </w:rPr>
-        <w:t>CNN</w:t>
-      </w:r>
-      <w:r>
-        <w:rPr>
-          <w:rFonts w:hint="eastAsia"/>
-        </w:rPr>
-        <w:t>网络</w:t>
-      </w:r>
-      <w:r>
-        <w:rPr>
-          <w:rFonts w:hint="eastAsia"/>
-        </w:rPr>
-        <w:t>。</w:t>
-      </w:r>
-      <w:r>
-        <w:rPr>
-          <w:rFonts w:hint="eastAsia"/>
-        </w:rPr>
-        <w:t>由于此部分的类型数目较少，因此人工标签方式较为可行且具有较高准确率。</w:t>
+        <w:ind w:firstLine="420"/>
+        <w:rPr>
+          <w:rFonts w:hint="eastAsia"/>
+        </w:rPr>
+      </w:pPr>
+      <w:r>
+        <w:rPr>
+          <w:rFonts w:hint="eastAsia"/>
+        </w:rPr>
+        <w:t>（图源</w:t>
+      </w:r>
+      <w:r>
+        <w:t>[10]</w:t>
+      </w:r>
+      <w:r>
+        <w:rPr>
+          <w:rFonts w:hint="eastAsia"/>
+        </w:rPr>
+        <w:t>）</w:t>
       </w:r>
     </w:p>
     <w:p>
-      <w:r>
-        <w:rPr>
-          <w:rFonts w:hint="eastAsia"/>
-        </w:rPr>
-        <w:t>此步骤的</w:t>
-      </w:r>
-      <w:r>
-        <w:rPr>
-          <w:rFonts w:hint="eastAsia"/>
-        </w:rPr>
-        <w:t>测试集</w:t>
-      </w:r>
-      <w:r>
-        <w:rPr>
-          <w:rFonts w:hint="eastAsia"/>
-        </w:rPr>
-        <w:t>从第一次训练之中可信度较高的数据中选择，除去测试集之后利用剩下的训练集进行第二次训练得到最终训练结果，</w:t>
-      </w:r>
-      <w:r>
-        <w:rPr>
-          <w:rFonts w:hint="eastAsia"/>
-        </w:rPr>
-        <w:t>第二次训练集中最高可信度的部分作为验证集。</w:t>
-      </w:r>
+      <w:pPr>
+        <w:pStyle w:val="3"/>
+      </w:pPr>
+      <w:bookmarkStart w:id="63" w:name="_Toc530402315"/>
+      <w:r>
+        <w:rPr>
+          <w:rFonts w:hint="eastAsia"/>
+        </w:rPr>
+        <w:t>数据集</w:t>
+      </w:r>
+      <w:bookmarkEnd w:id="63"/>
     </w:p>
     <w:p>
       <w:pPr>
-        <w:rPr>
-          <w:rFonts w:hint="eastAsia"/>
-        </w:rPr>
-      </w:pPr>
-      <w:r>
-        <w:rPr>
-          <w:rFonts w:hint="eastAsia"/>
-        </w:rPr>
-        <w:t>这样，</w:t>
-      </w:r>
-      <w:r>
-        <w:rPr>
-          <w:rFonts w:hint="eastAsia"/>
-        </w:rPr>
-        <w:t>所有获取的素材就分成了训练集、验证集和测试集了。</w:t>
+        <w:ind w:firstLine="420"/>
+        <w:rPr>
+          <w:rFonts w:hint="eastAsia"/>
+        </w:rPr>
+      </w:pPr>
+      <w:r>
+        <w:rPr>
+          <w:rFonts w:hint="eastAsia"/>
+        </w:rPr>
+        <w:t>首先，我们将从自身环境及网络之中获取大量</w:t>
+      </w:r>
+      <w:r>
+        <w:rPr>
+          <w:rFonts w:hint="eastAsia"/>
+        </w:rPr>
+        <w:t>手绘思维导图</w:t>
+      </w:r>
+      <w:r>
+        <w:rPr>
+          <w:rFonts w:hint="eastAsia"/>
+        </w:rPr>
+        <w:t>图片素材，并使用</w:t>
+      </w:r>
+      <w:r>
+        <w:rPr>
+          <w:rFonts w:hint="eastAsia"/>
+        </w:rPr>
+        <w:t>计算机图形学（</w:t>
+      </w:r>
+      <w:r>
+        <w:rPr>
+          <w:rFonts w:hint="eastAsia"/>
+        </w:rPr>
+        <w:t>S</w:t>
+      </w:r>
+      <w:r>
+        <w:t xml:space="preserve">ketchMind.ML.parsing </w:t>
+      </w:r>
+      <w:r>
+        <w:rPr>
+          <w:rFonts w:hint="eastAsia"/>
+        </w:rPr>
+        <w:t>文件夹）内容</w:t>
+      </w:r>
+      <w:r>
+        <w:rPr>
+          <w:rFonts w:hint="eastAsia"/>
+        </w:rPr>
+        <w:t>对其进行分块。</w:t>
       </w:r>
     </w:p>
     <w:p>
       <w:pPr>
-        <w:rPr>
-          <w:rFonts w:hint="eastAsia"/>
-        </w:rPr>
-      </w:pPr>
+        <w:ind w:firstLine="420"/>
+        <w:rPr>
+          <w:rFonts w:hint="eastAsia"/>
+        </w:rPr>
+      </w:pPr>
+      <w:r>
+        <w:rPr>
+          <w:rFonts w:hint="eastAsia"/>
+        </w:rPr>
+        <w:t>分块之后，</w:t>
+      </w:r>
+      <w:r>
+        <w:rPr>
+          <w:rFonts w:hint="eastAsia"/>
+        </w:rPr>
+        <w:t>我们将使用人工贴标签的方式训练分类部分的</w:t>
+      </w:r>
+      <w:r>
+        <w:rPr>
+          <w:rFonts w:hint="eastAsia"/>
+        </w:rPr>
+        <w:t>CNN</w:t>
+      </w:r>
+      <w:r>
+        <w:rPr>
+          <w:rFonts w:hint="eastAsia"/>
+        </w:rPr>
+        <w:t>网络</w:t>
+      </w:r>
+      <w:r>
+        <w:rPr>
+          <w:rFonts w:hint="eastAsia"/>
+        </w:rPr>
+        <w:t>。</w:t>
+      </w:r>
+      <w:r>
+        <w:rPr>
+          <w:rFonts w:hint="eastAsia"/>
+        </w:rPr>
+        <w:t>由于此部分的类型数目较少，因此人工标签方式较为可行且具有较高准确率。</w:t>
+      </w:r>
     </w:p>
     <w:p>
       <w:pPr>
+        <w:ind w:firstLine="420"/>
+      </w:pPr>
+      <w:r>
+        <w:rPr>
+          <w:rFonts w:hint="eastAsia"/>
+        </w:rPr>
+        <w:t>此步骤的</w:t>
+      </w:r>
+      <w:r>
+        <w:rPr>
+          <w:rFonts w:hint="eastAsia"/>
+        </w:rPr>
+        <w:t>测试集</w:t>
+      </w:r>
+      <w:r>
+        <w:rPr>
+          <w:rFonts w:hint="eastAsia"/>
+        </w:rPr>
+        <w:t>从第一次训练之中可信度较高的数据中选择，除去测试集之后利用剩下的训练集进行第二次训练得到最终训练结果，</w:t>
+      </w:r>
+      <w:r>
+        <w:rPr>
+          <w:rFonts w:hint="eastAsia"/>
+        </w:rPr>
+        <w:t>第二次训练集中最高可信度的部分作为验证集。</w:t>
+      </w:r>
+    </w:p>
+    <w:p>
+      <w:pPr>
+        <w:ind w:firstLine="420"/>
+        <w:rPr>
+          <w:rFonts w:hint="eastAsia"/>
+        </w:rPr>
+      </w:pPr>
+      <w:r>
+        <w:rPr>
+          <w:rFonts w:hint="eastAsia"/>
+        </w:rPr>
+        <w:t>这样，</w:t>
+      </w:r>
+      <w:r>
+        <w:rPr>
+          <w:rFonts w:hint="eastAsia"/>
+        </w:rPr>
+        <w:t>所有获取的素材就分成了训练集、验证集和测试集了。</w:t>
+      </w:r>
+    </w:p>
+    <w:p>
+      <w:pPr>
         <w:pStyle w:val="2"/>
       </w:pPr>
-      <w:bookmarkStart w:id="66" w:name="_Toc530402316"/>
+      <w:bookmarkStart w:id="64" w:name="_Toc530402316"/>
       <w:r>
         <w:rPr>
           <w:rFonts w:hint="eastAsia"/>
         </w:rPr>
         <w:t>结果期望</w:t>
       </w:r>
+      <w:bookmarkEnd w:id="33"/>
       <w:bookmarkEnd w:id="34"/>
       <w:bookmarkEnd w:id="35"/>
       <w:bookmarkEnd w:id="36"/>
       <w:bookmarkEnd w:id="37"/>
       <w:bookmarkEnd w:id="38"/>
       <w:bookmarkEnd w:id="39"/>
-      <w:bookmarkEnd w:id="40"/>
-      <w:bookmarkEnd w:id="66"/>
+      <w:bookmarkEnd w:id="64"/>
     </w:p>
     <w:p>
       <w:pPr>
@@ -9386,7 +9859,7 @@
           <w:rFonts w:hint="eastAsia"/>
         </w:rPr>
       </w:pPr>
-      <w:bookmarkStart w:id="67" w:name="_Toc530402317"/>
+      <w:bookmarkStart w:id="65" w:name="_Toc530402317"/>
       <w:r>
         <w:rPr>
           <w:rFonts w:hint="eastAsia"/>
@@ -9409,13 +9882,7 @@
         <w:rPr>
           <w:rFonts w:hint="eastAsia"/>
         </w:rPr>
-        <w:t>）</w:t>
-      </w:r>
-      <w:r>
-        <w:rPr>
-          <w:rFonts w:hint="eastAsia"/>
-        </w:rPr>
-        <w:t>的</w:t>
+        <w:t>）的</w:t>
       </w:r>
       <w:r>
         <w:rPr>
@@ -9429,7 +9896,7 @@
         </w:rPr>
         <w:t>部件分类</w:t>
       </w:r>
-      <w:bookmarkEnd w:id="67"/>
+      <w:bookmarkEnd w:id="65"/>
     </w:p>
     <w:tbl>
       <w:tblPr>
@@ -9524,7 +9991,7 @@
                           <pic:cNvPicPr/>
                         </pic:nvPicPr>
                         <pic:blipFill>
-                          <a:blip r:embed="rId19">
+                          <a:blip r:embed="rId15">
                             <a:extLst>
                               <a:ext uri="{28A0092B-C50C-407E-A947-70E740481C1C}">
                                 <a14:useLocalDpi xmlns:a14="http://schemas.microsoft.com/office/drawing/2010/main" val="0"/>
@@ -9604,7 +10071,7 @@
                           <pic:cNvPicPr/>
                         </pic:nvPicPr>
                         <pic:blipFill>
-                          <a:blip r:embed="rId20">
+                          <a:blip r:embed="rId16">
                             <a:extLst>
                               <a:ext uri="{28A0092B-C50C-407E-A947-70E740481C1C}">
                                 <a14:useLocalDpi xmlns:a14="http://schemas.microsoft.com/office/drawing/2010/main" val="0"/>
@@ -9705,7 +10172,7 @@
                           <pic:cNvPicPr/>
                         </pic:nvPicPr>
                         <pic:blipFill>
-                          <a:blip r:embed="rId21">
+                          <a:blip r:embed="rId17">
                             <a:extLst>
                               <a:ext uri="{28A0092B-C50C-407E-A947-70E740481C1C}">
                                 <a14:useLocalDpi xmlns:a14="http://schemas.microsoft.com/office/drawing/2010/main" val="0"/>
@@ -9797,7 +10264,7 @@
                           <pic:cNvPicPr/>
                         </pic:nvPicPr>
                         <pic:blipFill>
-                          <a:blip r:embed="rId22">
+                          <a:blip r:embed="rId18">
                             <a:extLst>
                               <a:ext uri="{28A0092B-C50C-407E-A947-70E740481C1C}">
                                 <a14:useLocalDpi xmlns:a14="http://schemas.microsoft.com/office/drawing/2010/main" val="0"/>
@@ -9889,7 +10356,7 @@
                           <pic:cNvPicPr/>
                         </pic:nvPicPr>
                         <pic:blipFill>
-                          <a:blip r:embed="rId23">
+                          <a:blip r:embed="rId19">
                             <a:extLst>
                               <a:ext uri="{28A0092B-C50C-407E-A947-70E740481C1C}">
                                 <a14:useLocalDpi xmlns:a14="http://schemas.microsoft.com/office/drawing/2010/main" val="0"/>
@@ -9972,7 +10439,7 @@
                           <pic:cNvPicPr/>
                         </pic:nvPicPr>
                         <pic:blipFill>
-                          <a:blip r:embed="rId24">
+                          <a:blip r:embed="rId20">
                             <a:extLst>
                               <a:ext uri="{28A0092B-C50C-407E-A947-70E740481C1C}">
                                 <a14:useLocalDpi xmlns:a14="http://schemas.microsoft.com/office/drawing/2010/main" val="0"/>
@@ -10023,7 +10490,7 @@
       <w:pPr>
         <w:pStyle w:val="3"/>
       </w:pPr>
-      <w:bookmarkStart w:id="68" w:name="_Toc530402318"/>
+      <w:bookmarkStart w:id="66" w:name="_Toc530402318"/>
       <w:r>
         <w:rPr>
           <w:rFonts w:hint="eastAsia"/>
@@ -10046,21 +10513,13 @@
         <w:rPr>
           <w:rFonts w:hint="eastAsia"/>
         </w:rPr>
-        <w:t>）</w:t>
-      </w:r>
-      <w:r>
-        <w:rPr>
-          <w:rFonts w:hint="eastAsia"/>
-        </w:rPr>
-        <w:t>手写体识别</w:t>
-      </w:r>
-      <w:bookmarkEnd w:id="68"/>
+        <w:t>）手写体识别</w:t>
+      </w:r>
+      <w:bookmarkEnd w:id="66"/>
     </w:p>
     <w:p>
       <w:pPr>
-        <w:rPr>
-          <w:rFonts w:hint="eastAsia"/>
-        </w:rPr>
+        <w:ind w:firstLine="420"/>
       </w:pPr>
       <w:r>
         <w:rPr>
@@ -10078,7 +10537,19 @@
         <w:rPr>
           <w:rFonts w:hint="eastAsia"/>
         </w:rPr>
-        <w:t>开发阶段再着力提高东亚文字的识别率</w:t>
+        <w:t>开发阶段再着力提高</w:t>
+      </w:r>
+      <w:r>
+        <w:rPr>
+          <w:rFonts w:hint="eastAsia"/>
+        </w:rPr>
+        <w:t>汉文字</w:t>
+      </w:r>
+      <w:r>
+        <w:rPr>
+          <w:rFonts w:hint="eastAsia"/>
+        </w:rPr>
+        <w:t>的识别率</w:t>
       </w:r>
       <w:r>
         <w:rPr>
@@ -10087,13 +10558,19 @@
         <w:t>。</w:t>
       </w:r>
     </w:p>
-    <w:p/>
     <w:p>
       <w:pPr>
-        <w:rPr>
-          <w:rFonts w:hint="eastAsia"/>
-        </w:rPr>
-      </w:pPr>
+        <w:ind w:firstLine="420"/>
+        <w:rPr>
+          <w:rFonts w:hint="eastAsia"/>
+        </w:rPr>
+      </w:pPr>
+      <w:r>
+        <w:rPr>
+          <w:rFonts w:hint="eastAsia"/>
+        </w:rPr>
+        <w:t>预期的训练结果如下：</w:t>
+      </w:r>
     </w:p>
     <w:tbl>
       <w:tblPr>
@@ -10188,7 +10665,7 @@
                           <pic:cNvPicPr/>
                         </pic:nvPicPr>
                         <pic:blipFill>
-                          <a:blip r:embed="rId19">
+                          <a:blip r:embed="rId15">
                             <a:extLst>
                               <a:ext uri="{28A0092B-C50C-407E-A947-70E740481C1C}">
                                 <a14:useLocalDpi xmlns:a14="http://schemas.microsoft.com/office/drawing/2010/main" val="0"/>
@@ -10277,7 +10754,7 @@
                           <pic:cNvPicPr/>
                         </pic:nvPicPr>
                         <pic:blipFill>
-                          <a:blip r:embed="rId23">
+                          <a:blip r:embed="rId19">
                             <a:extLst>
                               <a:ext uri="{28A0092B-C50C-407E-A947-70E740481C1C}">
                                 <a14:useLocalDpi xmlns:a14="http://schemas.microsoft.com/office/drawing/2010/main" val="0"/>
@@ -10360,7 +10837,7 @@
                           <pic:cNvPicPr/>
                         </pic:nvPicPr>
                         <pic:blipFill>
-                          <a:blip r:embed="rId24">
+                          <a:blip r:embed="rId20">
                             <a:extLst>
                               <a:ext uri="{28A0092B-C50C-407E-A947-70E740481C1C}">
                                 <a14:useLocalDpi xmlns:a14="http://schemas.microsoft.com/office/drawing/2010/main" val="0"/>
@@ -10415,8 +10892,8 @@
       </w:pPr>
     </w:p>
     <w:sectPr>
-      <w:headerReference w:type="default" r:id="rId25"/>
-      <w:footerReference w:type="first" r:id="rId26"/>
+      <w:headerReference w:type="default" r:id="rId21"/>
+      <w:footerReference w:type="first" r:id="rId22"/>
       <w:pgSz w:w="11906" w:h="16838"/>
       <w:pgMar w:top="1440" w:right="1800" w:bottom="1440" w:left="1800" w:header="851" w:footer="992" w:gutter="0"/>
       <w:pgNumType w:start="1"/>
@@ -10426,63 +10903,6 @@
     </w:sectPr>
   </w:body>
 </w:document>
-</file>
-
-<file path=word/comments.xml><?xml version="1.0" encoding="utf-8"?>
-<w:comments xmlns:wpc="http://schemas.microsoft.com/office/word/2010/wordprocessingCanvas" xmlns:cx="http://schemas.microsoft.com/office/drawing/2014/chartex" xmlns:cx1="http://schemas.microsoft.com/office/drawing/2015/9/8/chartex" xmlns:cx2="http://schemas.microsoft.com/office/drawing/2015/10/21/chartex" xmlns:cx3="http://schemas.microsoft.com/office/drawing/2016/5/9/chartex" xmlns:cx4="http://schemas.microsoft.com/office/drawing/2016/5/10/chartex" xmlns:cx5="http://schemas.microsoft.com/office/drawing/2016/5/11/chartex" xmlns:cx6="http://schemas.microsoft.com/office/drawing/2016/5/12/chartex" xmlns:cx7="http://schemas.microsoft.com/office/drawing/2016/5/13/chartex" xmlns:cx8="http://schemas.microsoft.com/office/drawing/2016/5/14/chartex" xmlns:mc="http://schemas.openxmlformats.org/markup-compatibility/2006" xmlns:aink="http://schemas.microsoft.com/office/drawing/2016/ink" xmlns:am3d="http://schemas.microsoft.com/office/drawing/2017/model3d" xmlns:o="urn:schemas-microsoft-com:office:office" xmlns:r="http://schemas.openxmlformats.org/officeDocument/2006/relationships" xmlns:m="http://schemas.openxmlformats.org/officeDocument/2006/math" xmlns:v="urn:schemas-microsoft-com:vml" xmlns:wp14="http://schemas.microsoft.com/office/word/2010/wordprocessingDrawing" xmlns:wp="http://schemas.openxmlformats.org/drawingml/2006/wordprocessingDrawing" xmlns:w10="urn:schemas-microsoft-com:office:word" xmlns:w="http://schemas.openxmlformats.org/wordprocessingml/2006/main" xmlns:w14="http://schemas.microsoft.com/office/word/2010/wordml" xmlns:w15="http://schemas.microsoft.com/office/word/2012/wordml" xmlns:w16cid="http://schemas.microsoft.com/office/word/2016/wordml/cid" xmlns:w16se="http://schemas.microsoft.com/office/word/2015/wordml/symex" xmlns:wpg="http://schemas.microsoft.com/office/word/2010/wordprocessingGroup" xmlns:wpi="http://schemas.microsoft.com/office/word/2010/wordprocessingInk" xmlns:wne="http://schemas.microsoft.com/office/word/2006/wordml" xmlns:wps="http://schemas.microsoft.com/office/word/2010/wordprocessingShape" mc:Ignorable="w14 w15 w16se w16cid wp14">
-  <w:comment w:id="63" w:author="Lu, Siyuan" w:date="2018-10-13T12:30:00Z" w:initials="LS">
-    <w:p>
-      <w:pPr>
-        <w:pStyle w:val="afe"/>
-      </w:pPr>
-      <w:r>
-        <w:rPr>
-          <w:rStyle w:val="afff4"/>
-        </w:rPr>
-        <w:annotationRef/>
-      </w:r>
-      <w:r>
-        <w:rPr>
-          <w:rFonts w:hint="eastAsia"/>
-        </w:rPr>
-        <w:t>附上模型结构图</w:t>
-      </w:r>
-    </w:p>
-  </w:comment>
-  <w:comment w:id="65" w:author="Lu, Siyuan" w:date="2018-10-13T12:05:00Z" w:initials="LS">
-    <w:p>
-      <w:pPr>
-        <w:pStyle w:val="afe"/>
-      </w:pPr>
-      <w:r>
-        <w:rPr>
-          <w:rStyle w:val="afff4"/>
-        </w:rPr>
-        <w:annotationRef/>
-      </w:r>
-      <w:r>
-        <w:rPr>
-          <w:rFonts w:hint="eastAsia"/>
-        </w:rPr>
-        <w:t>指出用于得到神经网络模型的数据集以及如何获取数据集、如何划分训练集（及验证集）与测试集。</w:t>
-      </w:r>
-    </w:p>
-  </w:comment>
-</w:comments>
-</file>
-
-<file path=word/commentsExtended.xml><?xml version="1.0" encoding="utf-8"?>
-<w15:commentsEx xmlns:wpc="http://schemas.microsoft.com/office/word/2010/wordprocessingCanvas" xmlns:cx="http://schemas.microsoft.com/office/drawing/2014/chartex" xmlns:cx1="http://schemas.microsoft.com/office/drawing/2015/9/8/chartex" xmlns:cx2="http://schemas.microsoft.com/office/drawing/2015/10/21/chartex" xmlns:cx3="http://schemas.microsoft.com/office/drawing/2016/5/9/chartex" xmlns:cx4="http://schemas.microsoft.com/office/drawing/2016/5/10/chartex" xmlns:cx5="http://schemas.microsoft.com/office/drawing/2016/5/11/chartex" xmlns:cx6="http://schemas.microsoft.com/office/drawing/2016/5/12/chartex" xmlns:cx7="http://schemas.microsoft.com/office/drawing/2016/5/13/chartex" xmlns:cx8="http://schemas.microsoft.com/office/drawing/2016/5/14/chartex" xmlns:mc="http://schemas.openxmlformats.org/markup-compatibility/2006" xmlns:aink="http://schemas.microsoft.com/office/drawing/2016/ink" xmlns:am3d="http://schemas.microsoft.com/office/drawing/2017/model3d" xmlns:o="urn:schemas-microsoft-com:office:office" xmlns:r="http://schemas.openxmlformats.org/officeDocument/2006/relationships" xmlns:m="http://schemas.openxmlformats.org/officeDocument/2006/math" xmlns:v="urn:schemas-microsoft-com:vml" xmlns:wp14="http://schemas.microsoft.com/office/word/2010/wordprocessingDrawing" xmlns:wp="http://schemas.openxmlformats.org/drawingml/2006/wordprocessingDrawing" xmlns:w10="urn:schemas-microsoft-com:office:word" xmlns:w="http://schemas.openxmlformats.org/wordprocessingml/2006/main" xmlns:w14="http://schemas.microsoft.com/office/word/2010/wordml" xmlns:w15="http://schemas.microsoft.com/office/word/2012/wordml" xmlns:w16cid="http://schemas.microsoft.com/office/word/2016/wordml/cid" xmlns:w16se="http://schemas.microsoft.com/office/word/2015/wordml/symex" xmlns:wpg="http://schemas.microsoft.com/office/word/2010/wordprocessingGroup" xmlns:wpi="http://schemas.microsoft.com/office/word/2010/wordprocessingInk" xmlns:wne="http://schemas.microsoft.com/office/word/2006/wordml" xmlns:wps="http://schemas.microsoft.com/office/word/2010/wordprocessingShape" mc:Ignorable="w14 w15 w16se w16cid wp14">
-  <w15:commentEx w15:paraId="267432EA" w15:done="0"/>
-  <w15:commentEx w15:paraId="52D21080" w15:done="0"/>
-</w15:commentsEx>
-</file>
-
-<file path=word/commentsIds.xml><?xml version="1.0" encoding="utf-8"?>
-<w16cid:commentsIds xmlns:wpc="http://schemas.microsoft.com/office/word/2010/wordprocessingCanvas" xmlns:cx="http://schemas.microsoft.com/office/drawing/2014/chartex" xmlns:cx1="http://schemas.microsoft.com/office/drawing/2015/9/8/chartex" xmlns:cx2="http://schemas.microsoft.com/office/drawing/2015/10/21/chartex" xmlns:cx3="http://schemas.microsoft.com/office/drawing/2016/5/9/chartex" xmlns:cx4="http://schemas.microsoft.com/office/drawing/2016/5/10/chartex" xmlns:cx5="http://schemas.microsoft.com/office/drawing/2016/5/11/chartex" xmlns:cx6="http://schemas.microsoft.com/office/drawing/2016/5/12/chartex" xmlns:cx7="http://schemas.microsoft.com/office/drawing/2016/5/13/chartex" xmlns:cx8="http://schemas.microsoft.com/office/drawing/2016/5/14/chartex" xmlns:mc="http://schemas.openxmlformats.org/markup-compatibility/2006" xmlns:aink="http://schemas.microsoft.com/office/drawing/2016/ink" xmlns:am3d="http://schemas.microsoft.com/office/drawing/2017/model3d" xmlns:o="urn:schemas-microsoft-com:office:office" xmlns:r="http://schemas.openxmlformats.org/officeDocument/2006/relationships" xmlns:m="http://schemas.openxmlformats.org/officeDocument/2006/math" xmlns:v="urn:schemas-microsoft-com:vml" xmlns:wp14="http://schemas.microsoft.com/office/word/2010/wordprocessingDrawing" xmlns:wp="http://schemas.openxmlformats.org/drawingml/2006/wordprocessingDrawing" xmlns:w10="urn:schemas-microsoft-com:office:word" xmlns:w="http://schemas.openxmlformats.org/wordprocessingml/2006/main" xmlns:w14="http://schemas.microsoft.com/office/word/2010/wordml" xmlns:w15="http://schemas.microsoft.com/office/word/2012/wordml" xmlns:w16cid="http://schemas.microsoft.com/office/word/2016/wordml/cid" xmlns:w16se="http://schemas.microsoft.com/office/word/2015/wordml/symex" xmlns:wpg="http://schemas.microsoft.com/office/word/2010/wordprocessingGroup" xmlns:wpi="http://schemas.microsoft.com/office/word/2010/wordprocessingInk" xmlns:wne="http://schemas.microsoft.com/office/word/2006/wordml" xmlns:wps="http://schemas.microsoft.com/office/word/2010/wordprocessingShape" mc:Ignorable="w14 w15 w16se w16cid wp14">
-  <w16cid:commentId w16cid:paraId="267432EA" w16cid:durableId="1F6C63E9"/>
-  <w16cid:commentId w16cid:paraId="52D21080" w16cid:durableId="1F6C5DF6"/>
-</w16cid:commentsIds>
 </file>
 
 <file path=word/endnotes.xml><?xml version="1.0" encoding="utf-8"?>
@@ -10678,7 +11098,6 @@
         <w:rFonts w:ascii="Arial" w:hAnsi="Arial" w:cs="Arial"/>
       </w:rPr>
     </w:pPr>
-    <w:proofErr w:type="spellStart"/>
     <w:r>
       <w:rPr>
         <w:rFonts w:hint="eastAsia"/>
@@ -10688,7 +11107,6 @@
     <w:r>
       <w:t>Mind</w:t>
     </w:r>
-    <w:proofErr w:type="spellEnd"/>
     <w:r>
       <w:ptab w:relativeTo="margin" w:alignment="center" w:leader="none"/>
     </w:r>
@@ -10750,7 +11168,6 @@
         <w:rFonts w:ascii="Arial" w:hAnsi="Arial" w:cs="Arial"/>
       </w:rPr>
     </w:pPr>
-    <w:proofErr w:type="spellStart"/>
     <w:r>
       <w:rPr>
         <w:rFonts w:hint="eastAsia"/>
@@ -10760,7 +11177,6 @@
     <w:r>
       <w:t>Mind</w:t>
     </w:r>
-    <w:proofErr w:type="spellEnd"/>
     <w:r>
       <w:ptab w:relativeTo="margin" w:alignment="center" w:leader="none"/>
     </w:r>
@@ -14259,14 +14675,6 @@
   </w:num>
   <w:numIdMacAtCleanup w:val="9"/>
 </w:numbering>
-</file>
-
-<file path=word/people.xml><?xml version="1.0" encoding="utf-8"?>
-<w15:people xmlns:wpc="http://schemas.microsoft.com/office/word/2010/wordprocessingCanvas" xmlns:cx="http://schemas.microsoft.com/office/drawing/2014/chartex" xmlns:cx1="http://schemas.microsoft.com/office/drawing/2015/9/8/chartex" xmlns:cx2="http://schemas.microsoft.com/office/drawing/2015/10/21/chartex" xmlns:cx3="http://schemas.microsoft.com/office/drawing/2016/5/9/chartex" xmlns:cx4="http://schemas.microsoft.com/office/drawing/2016/5/10/chartex" xmlns:cx5="http://schemas.microsoft.com/office/drawing/2016/5/11/chartex" xmlns:cx6="http://schemas.microsoft.com/office/drawing/2016/5/12/chartex" xmlns:cx7="http://schemas.microsoft.com/office/drawing/2016/5/13/chartex" xmlns:cx8="http://schemas.microsoft.com/office/drawing/2016/5/14/chartex" xmlns:mc="http://schemas.openxmlformats.org/markup-compatibility/2006" xmlns:aink="http://schemas.microsoft.com/office/drawing/2016/ink" xmlns:am3d="http://schemas.microsoft.com/office/drawing/2017/model3d" xmlns:o="urn:schemas-microsoft-com:office:office" xmlns:r="http://schemas.openxmlformats.org/officeDocument/2006/relationships" xmlns:m="http://schemas.openxmlformats.org/officeDocument/2006/math" xmlns:v="urn:schemas-microsoft-com:vml" xmlns:wp14="http://schemas.microsoft.com/office/word/2010/wordprocessingDrawing" xmlns:wp="http://schemas.openxmlformats.org/drawingml/2006/wordprocessingDrawing" xmlns:w10="urn:schemas-microsoft-com:office:word" xmlns:w="http://schemas.openxmlformats.org/wordprocessingml/2006/main" xmlns:w14="http://schemas.microsoft.com/office/word/2010/wordml" xmlns:w15="http://schemas.microsoft.com/office/word/2012/wordml" xmlns:w16cid="http://schemas.microsoft.com/office/word/2016/wordml/cid" xmlns:w16se="http://schemas.microsoft.com/office/word/2015/wordml/symex" xmlns:wpg="http://schemas.microsoft.com/office/word/2010/wordprocessingGroup" xmlns:wpi="http://schemas.microsoft.com/office/word/2010/wordprocessingInk" xmlns:wne="http://schemas.microsoft.com/office/word/2006/wordml" xmlns:wps="http://schemas.microsoft.com/office/word/2010/wordprocessingShape" mc:Ignorable="w14 w15 w16se w16cid wp14">
-  <w15:person w15:author="Lu, Siyuan">
-    <w15:presenceInfo w15:providerId="Windows Live" w15:userId="4b709917-4e34-418d-9569-cffd24e6cfe5"/>
-  </w15:person>
-</w15:people>
 </file>
 
 <file path=word/styles.xml><?xml version="1.0" encoding="utf-8"?>
@@ -19292,6 +19700,21 @@
       <w:shd w:val="clear" w:color="auto" w:fill="E1DFDD"/>
     </w:rPr>
   </w:style>
+  <w:style w:type="character" w:customStyle="1" w:styleId="mi">
+    <w:name w:val="mi"/>
+    <w:basedOn w:val="a1"/>
+    <w:rsid w:val="002B1B5D"/>
+  </w:style>
+  <w:style w:type="character" w:customStyle="1" w:styleId="mo">
+    <w:name w:val="mo"/>
+    <w:basedOn w:val="a1"/>
+    <w:rsid w:val="002B1B5D"/>
+  </w:style>
+  <w:style w:type="character" w:customStyle="1" w:styleId="mn">
+    <w:name w:val="mn"/>
+    <w:basedOn w:val="a1"/>
+    <w:rsid w:val="002B1B5D"/>
+  </w:style>
 </w:styles>
 </file>
 
@@ -19585,7 +20008,7 @@
 </file>
 
 <file path=customXml/itemProps1.xml><?xml version="1.0" encoding="utf-8"?>
-<ds:datastoreItem xmlns:ds="http://schemas.openxmlformats.org/officeDocument/2006/customXml" ds:itemID="{1FF8604F-DD51-5C41-897A-E2F7B99837B4}">
+<ds:datastoreItem xmlns:ds="http://schemas.openxmlformats.org/officeDocument/2006/customXml" ds:itemID="{EAA2E155-9ED3-B14D-9934-8BAF09A91C39}">
   <ds:schemaRefs>
     <ds:schemaRef ds:uri="http://schemas.openxmlformats.org/officeDocument/2006/bibliography"/>
   </ds:schemaRefs>

</xml_diff>